<commit_message>
Updated both word dossiers
</commit_message>
<xml_diff>
--- a/assets/backup/word/Dossier_professionnel_DP_ubccreation.docx
+++ b/assets/backup/word/Dossier_professionnel_DP_ubccreation.docx
@@ -13630,7 +13630,6 @@
           <w:sdtPr>
             <w:rPr>
               <w:rFonts w:cstheme="minorHAnsi"/>
-              <w:b/>
               <w:color w:val="404040" w:themeColor="text1" w:themeTint="BF"/>
             </w:rPr>
             <w:alias w:val="1.Décrire tâches effectuées"/>
@@ -13655,6 +13654,7 @@
               <w:p>
                 <w:pPr>
                   <w:spacing w:before="120"/>
+                  <w:jc w:val="both"/>
                   <w:rPr>
                     <w:rFonts w:cstheme="minorHAnsi"/>
                     <w:color w:val="404040" w:themeColor="text1" w:themeTint="BF"/>
@@ -13665,19 +13665,13 @@
                     <w:rFonts w:cstheme="minorHAnsi"/>
                     <w:color w:val="404040" w:themeColor="text1" w:themeTint="BF"/>
                   </w:rPr>
-                  <w:t>Dans le context</w:t>
-                </w:r>
-                <w:r>
-                  <w:rPr>
-                    <w:rFonts w:cstheme="minorHAnsi"/>
-                    <w:color w:val="404040" w:themeColor="text1" w:themeTint="BF"/>
-                  </w:rPr>
-                  <w:t>e de la formation, le référentiel technique couvre le développement d’un service web.</w:t>
+                  <w:t>Dans le contexte de la formation, le référentiel technique couvre le développement d’un service web.</w:t>
                 </w:r>
               </w:p>
               <w:p>
                 <w:pPr>
                   <w:spacing w:before="120"/>
+                  <w:jc w:val="both"/>
                   <w:rPr>
                     <w:rFonts w:cstheme="minorHAnsi"/>
                     <w:color w:val="404040" w:themeColor="text1" w:themeTint="BF"/>
@@ -13701,6 +13695,7 @@
               <w:p>
                 <w:pPr>
                   <w:spacing w:before="120"/>
+                  <w:jc w:val="both"/>
                   <w:rPr>
                     <w:rFonts w:ascii="Lucida Console" w:hAnsi="Lucida Console" w:cstheme="minorHAnsi"/>
                     <w:color w:val="1F497D" w:themeColor="text2"/>
@@ -13723,6 +13718,7 @@
               <w:p>
                 <w:pPr>
                   <w:spacing w:before="120"/>
+                  <w:jc w:val="both"/>
                   <w:rPr>
                     <w:rFonts w:ascii="Lucida Console" w:hAnsi="Lucida Console" w:cstheme="minorHAnsi"/>
                     <w:color w:val="1F497D" w:themeColor="text2"/>
@@ -13741,13 +13737,23 @@
                   </w:rPr>
                   <w:t>composer require annotations twig symfony/maker-bundle orm-pack</w:t>
                 </w:r>
+                <w:r>
+                  <w:rPr>
+                    <w:rFonts w:ascii="Lucida Console" w:hAnsi="Lucida Console" w:cstheme="minorHAnsi"/>
+                    <w:color w:val="1F497D" w:themeColor="text2"/>
+                    <w:sz w:val="18"/>
+                    <w:szCs w:val="18"/>
+                    <w:lang w:val="en-GB"/>
+                  </w:rPr>
+                  <w:t xml:space="preserve"> serializer-pack</w:t>
+                </w:r>
               </w:p>
               <w:p>
                 <w:pPr>
                   <w:spacing w:before="120"/>
-                  <w:rPr>
-                    <w:rFonts w:cstheme="minorHAnsi"/>
-                    <w:b/>
+                  <w:jc w:val="both"/>
+                  <w:rPr>
+                    <w:rFonts w:cstheme="minorHAnsi"/>
                     <w:color w:val="404040" w:themeColor="text1" w:themeTint="BF"/>
                     <w:lang w:val="en-GB"/>
                   </w:rPr>
@@ -13756,6 +13762,7 @@
               <w:p>
                 <w:pPr>
                   <w:spacing w:before="120"/>
+                  <w:jc w:val="both"/>
                   <w:rPr>
                     <w:rFonts w:cstheme="minorHAnsi"/>
                     <w:color w:val="404040" w:themeColor="text1" w:themeTint="BF"/>
@@ -13772,6 +13779,7 @@
               <w:p>
                 <w:pPr>
                   <w:spacing w:before="120"/>
+                  <w:jc w:val="both"/>
                   <w:rPr>
                     <w:rFonts w:cstheme="minorHAnsi"/>
                     <w:color w:val="404040" w:themeColor="text1" w:themeTint="BF"/>
@@ -13782,22 +13790,48 @@
                     <w:rFonts w:cstheme="minorHAnsi"/>
                     <w:color w:val="404040" w:themeColor="text1" w:themeTint="BF"/>
                   </w:rPr>
-                  <w:t>Je crée alors la base de donnée avec l’outil doctrine : php bin/console doctrine :database :create</w:t>
+                  <w:t xml:space="preserve">Je crée alors la base de donnée avec l’outil doctrine : </w:t>
+                </w:r>
+                <w:r>
+                  <w:rPr>
+                    <w:rFonts w:ascii="Lucida Console" w:hAnsi="Lucida Console" w:cstheme="minorHAnsi"/>
+                    <w:color w:val="1F497D" w:themeColor="text2"/>
+                    <w:sz w:val="18"/>
+                    <w:szCs w:val="18"/>
+                  </w:rPr>
+                  <w:t>`</w:t>
+                </w:r>
+                <w:r>
+                  <w:rPr>
+                    <w:rFonts w:ascii="Lucida Console" w:hAnsi="Lucida Console" w:cstheme="minorHAnsi"/>
+                    <w:color w:val="1F497D" w:themeColor="text2"/>
+                    <w:sz w:val="18"/>
+                    <w:szCs w:val="18"/>
+                  </w:rPr>
+                  <w:t>php bin/console doctrine :database :create</w:t>
+                </w:r>
+                <w:r>
+                  <w:rPr>
+                    <w:rFonts w:ascii="Lucida Console" w:hAnsi="Lucida Console" w:cstheme="minorHAnsi"/>
+                    <w:color w:val="1F497D" w:themeColor="text2"/>
+                    <w:sz w:val="18"/>
+                    <w:szCs w:val="18"/>
+                  </w:rPr>
+                  <w:t>`</w:t>
                 </w:r>
               </w:p>
               <w:p>
                 <w:pPr>
                   <w:spacing w:before="120"/>
-                  <w:rPr>
-                    <w:rFonts w:cstheme="minorHAnsi"/>
-                    <w:b/>
+                  <w:jc w:val="both"/>
+                  <w:rPr>
+                    <w:rFonts w:cstheme="minorHAnsi"/>
                     <w:color w:val="404040" w:themeColor="text1" w:themeTint="BF"/>
                   </w:rPr>
                 </w:pPr>
                 <w:r>
                   <w:rPr>
                     <w:rFonts w:cstheme="minorHAnsi"/>
-                    <w:b/>
                     <w:color w:val="404040" w:themeColor="text1" w:themeTint="BF"/>
                   </w:rPr>
                   <w:t>Je crée maintenant le modèle de données composé d’une Entité Place grâce au paquet maker-bundle via la commande : php bin/console make :entity Place</w:t>
@@ -13806,16 +13840,15 @@
               <w:p>
                 <w:pPr>
                   <w:spacing w:before="120"/>
-                  <w:rPr>
-                    <w:rFonts w:cstheme="minorHAnsi"/>
-                    <w:b/>
+                  <w:jc w:val="both"/>
+                  <w:rPr>
+                    <w:rFonts w:cstheme="minorHAnsi"/>
                     <w:color w:val="404040" w:themeColor="text1" w:themeTint="BF"/>
                   </w:rPr>
                 </w:pPr>
                 <w:r>
                   <w:rPr>
                     <w:rFonts w:cstheme="minorHAnsi"/>
-                    <w:b/>
                     <w:color w:val="404040" w:themeColor="text1" w:themeTint="BF"/>
                   </w:rPr>
                   <w:t>Je valide ensuite la modification du schéma de données grâce aux commandes `make :migration` et `doctrine :migrations :migrate`</w:t>
@@ -13824,16 +13857,15 @@
               <w:p>
                 <w:pPr>
                   <w:spacing w:before="120"/>
-                  <w:rPr>
-                    <w:rFonts w:cstheme="minorHAnsi"/>
-                    <w:b/>
+                  <w:jc w:val="both"/>
+                  <w:rPr>
+                    <w:rFonts w:cstheme="minorHAnsi"/>
                     <w:color w:val="404040" w:themeColor="text1" w:themeTint="BF"/>
                   </w:rPr>
                 </w:pPr>
                 <w:r>
                   <w:rPr>
                     <w:rFonts w:cstheme="minorHAnsi"/>
-                    <w:b/>
                     <w:color w:val="404040" w:themeColor="text1" w:themeTint="BF"/>
                   </w:rPr>
                   <w:t>Je vérifie désormais que ma base de données existe en me connectant au panneau d’administration PhpMyAdmin sur le port approprié.</w:t>
@@ -13842,9 +13874,9 @@
               <w:p>
                 <w:pPr>
                   <w:spacing w:before="120"/>
-                  <w:rPr>
-                    <w:rFonts w:cstheme="minorHAnsi"/>
-                    <w:b/>
+                  <w:jc w:val="both"/>
+                  <w:rPr>
+                    <w:rFonts w:cstheme="minorHAnsi"/>
                     <w:color w:val="404040" w:themeColor="text1" w:themeTint="BF"/>
                   </w:rPr>
                 </w:pPr>
@@ -13852,24 +13884,513 @@
               <w:p>
                 <w:pPr>
                   <w:spacing w:before="120"/>
-                  <w:rPr>
-                    <w:rFonts w:cstheme="minorHAnsi"/>
-                    <w:b/>
+                  <w:jc w:val="both"/>
+                  <w:rPr>
+                    <w:rFonts w:cstheme="minorHAnsi"/>
                     <w:color w:val="404040" w:themeColor="text1" w:themeTint="BF"/>
                   </w:rPr>
                 </w:pPr>
                 <w:r>
                   <w:rPr>
                     <w:rFonts w:cstheme="minorHAnsi"/>
-                    <w:b/>
                     <w:color w:val="404040" w:themeColor="text1" w:themeTint="BF"/>
                   </w:rPr>
                   <w:t xml:space="preserve">Je crée alors un contrôleur </w:t>
+                </w:r>
+                <w:r>
+                  <w:rPr>
+                    <w:rFonts w:cstheme="minorHAnsi"/>
+                    <w:color w:val="404040" w:themeColor="text1" w:themeTint="BF"/>
+                  </w:rPr>
+                  <w:t>pour communiquer avec le modèle, les services et les constructeurs de formulaire via la commande : php bin/console make :controller Place</w:t>
+                </w:r>
+              </w:p>
+              <w:p>
+                <w:pPr>
+                  <w:spacing w:before="120"/>
+                  <w:jc w:val="both"/>
+                  <w:rPr>
+                    <w:rFonts w:cstheme="minorHAnsi"/>
+                    <w:color w:val="404040" w:themeColor="text1" w:themeTint="BF"/>
+                  </w:rPr>
+                </w:pPr>
+              </w:p>
+              <w:p>
+                <w:pPr>
+                  <w:spacing w:before="120"/>
+                  <w:jc w:val="both"/>
+                  <w:rPr>
+                    <w:rFonts w:cstheme="minorHAnsi"/>
+                    <w:color w:val="404040" w:themeColor="text1" w:themeTint="BF"/>
+                  </w:rPr>
+                </w:pPr>
+                <w:r>
+                  <w:rPr>
+                    <w:rFonts w:cstheme="minorHAnsi"/>
+                    <w:color w:val="404040" w:themeColor="text1" w:themeTint="BF"/>
+                  </w:rPr>
+                  <w:t>J’écris désormais les méthodes adéquates dans mon contrôleur et commence par lire tous les enregistrements, les convertit en format JSON et retourne une requête HTTP Response avec le code HTTP de status 200 pour notifier le serveur web que la ressource est générée avec succès.</w:t>
+                </w:r>
+                <w:r>
+                  <w:rPr>
+                    <w:rFonts w:cstheme="minorHAnsi"/>
+                    <w:color w:val="404040" w:themeColor="text1" w:themeTint="BF"/>
+                  </w:rPr>
+                  <w:br/>
+                  <w:t>J’ajoute aussi une méthode pour trouver un enregistrement par identifiant pour autoriser l’utilisateur à effectuer une recherche sur le lieu.</w:t>
+                </w:r>
+              </w:p>
+              <w:p>
+                <w:pPr>
+                  <w:spacing w:before="120"/>
+                  <w:jc w:val="both"/>
+                  <w:rPr>
+                    <w:rFonts w:cstheme="minorHAnsi"/>
+                    <w:color w:val="404040" w:themeColor="text1" w:themeTint="BF"/>
+                  </w:rPr>
+                </w:pPr>
+                <w:r>
+                  <w:rPr>
+                    <w:rFonts w:cstheme="minorHAnsi"/>
+                    <w:color w:val="404040" w:themeColor="text1" w:themeTint="BF"/>
+                  </w:rPr>
+                  <w:t>Je pense à contrôler que mes noms de routes pointent vers les URL prévues à cet effet via :</w:t>
+                </w:r>
+              </w:p>
+              <w:p>
+                <w:pPr>
+                  <w:spacing w:before="120"/>
+                  <w:jc w:val="both"/>
+                  <w:rPr>
+                    <w:rFonts w:ascii="Lucida Console" w:hAnsi="Lucida Console" w:cstheme="minorHAnsi"/>
+                    <w:color w:val="1F497D" w:themeColor="text2"/>
+                    <w:sz w:val="18"/>
+                    <w:szCs w:val="18"/>
+                  </w:rPr>
+                </w:pPr>
+                <w:r>
+                  <w:rPr>
+                    <w:rFonts w:ascii="Lucida Console" w:hAnsi="Lucida Console" w:cstheme="minorHAnsi"/>
+                    <w:color w:val="1F497D" w:themeColor="text2"/>
+                    <w:sz w:val="18"/>
+                    <w:szCs w:val="18"/>
+                  </w:rPr>
+                  <w:t>`php bin/console debug :route`</w:t>
+                </w:r>
+              </w:p>
+              <w:p>
+                <w:pPr>
+                  <w:spacing w:before="120"/>
+                  <w:jc w:val="both"/>
+                  <w:rPr>
+                    <w:rFonts w:cstheme="minorHAnsi"/>
+                    <w:color w:val="404040" w:themeColor="text1" w:themeTint="BF"/>
+                  </w:rPr>
+                </w:pPr>
+              </w:p>
+              <w:p>
+                <w:pPr>
+                  <w:spacing w:before="120"/>
+                  <w:jc w:val="both"/>
+                  <w:rPr>
+                    <w:rFonts w:cstheme="minorHAnsi"/>
+                    <w:color w:val="404040" w:themeColor="text1" w:themeTint="BF"/>
+                  </w:rPr>
+                </w:pPr>
+                <w:r>
+                  <w:rPr>
+                    <w:rFonts w:cstheme="minorHAnsi"/>
+                    <w:color w:val="404040" w:themeColor="text1" w:themeTint="BF"/>
+                  </w:rPr>
+                  <w:t>Comment m’assurer que le service web puisse transformer un objet PHP en un fichier JSON et vice versa ? Je dois sérialiser mon entité, c’est à dire « mettre en série » des données pour les inclure dans un flux, afin d’être convertible dans un format spécifique.</w:t>
+                </w:r>
+              </w:p>
+              <w:p>
+                <w:pPr>
+                  <w:spacing w:before="120"/>
+                  <w:jc w:val="both"/>
+                  <w:rPr>
+                    <w:rFonts w:cstheme="minorHAnsi"/>
+                    <w:color w:val="404040" w:themeColor="text1" w:themeTint="BF"/>
+                  </w:rPr>
+                </w:pPr>
+                <w:r>
+                  <w:rPr>
+                    <w:rFonts w:cstheme="minorHAnsi"/>
+                    <w:color w:val="404040" w:themeColor="text1" w:themeTint="BF"/>
+                  </w:rPr>
+                  <w:t xml:space="preserve">Je modifie le fichier de configuration du service config/services.yaml puis actualise la méthode </w:t>
+                </w:r>
+                <w:r>
+                  <w:rPr>
+                    <w:rFonts w:ascii="Lucida Console" w:hAnsi="Lucida Console" w:cstheme="minorHAnsi"/>
+                    <w:color w:val="1F497D" w:themeColor="text2"/>
+                    <w:sz w:val="18"/>
+                    <w:szCs w:val="18"/>
+                  </w:rPr>
+                  <w:t>index()</w:t>
+                </w:r>
+                <w:r>
+                  <w:rPr>
+                    <w:rFonts w:cstheme="minorHAnsi"/>
+                    <w:color w:val="404040" w:themeColor="text1" w:themeTint="BF"/>
+                  </w:rPr>
+                  <w:t xml:space="preserve"> pour assurer la nouvelle normalisation des données après accès à la base.</w:t>
+                </w:r>
+              </w:p>
+              <w:p>
+                <w:pPr>
+                  <w:spacing w:before="120"/>
+                  <w:jc w:val="both"/>
+                  <w:rPr>
+                    <w:rFonts w:cstheme="minorHAnsi"/>
+                    <w:color w:val="404040" w:themeColor="text1" w:themeTint="BF"/>
+                  </w:rPr>
+                </w:pPr>
+                <w:r>
+                  <w:rPr>
+                    <w:rFonts w:cstheme="minorHAnsi"/>
+                    <w:color w:val="404040" w:themeColor="text1" w:themeTint="BF"/>
+                  </w:rPr>
+                  <w:lastRenderedPageBreak/>
+                  <w:t>Comment permettre aux utilisateurs de déclarer aimer (i.e. « like ») un lieu ?</w:t>
+                </w:r>
+              </w:p>
+              <w:p>
+                <w:pPr>
+                  <w:spacing w:before="120"/>
+                  <w:jc w:val="both"/>
+                  <w:rPr>
+                    <w:rFonts w:cstheme="minorHAnsi"/>
+                    <w:color w:val="404040" w:themeColor="text1" w:themeTint="BF"/>
+                  </w:rPr>
+                </w:pPr>
+                <w:r>
+                  <w:rPr>
+                    <w:rFonts w:cstheme="minorHAnsi"/>
+                    <w:color w:val="404040" w:themeColor="text1" w:themeTint="BF"/>
+                  </w:rPr>
+                  <w:t xml:space="preserve">Je mets à jour mon modèle de données en ajoutant l’entité </w:t>
+                </w:r>
+                <w:r>
+                  <w:rPr>
+                    <w:rFonts w:ascii="Lucida Console" w:hAnsi="Lucida Console" w:cstheme="minorHAnsi"/>
+                    <w:color w:val="1F497D" w:themeColor="text2"/>
+                    <w:sz w:val="18"/>
+                    <w:szCs w:val="18"/>
+                  </w:rPr>
+                  <w:t>Person</w:t>
+                </w:r>
+                <w:r>
+                  <w:rPr>
+                    <w:rFonts w:cstheme="minorHAnsi"/>
+                    <w:color w:val="404040" w:themeColor="text1" w:themeTint="BF"/>
+                  </w:rPr>
+                  <w:t xml:space="preserve"> et dois maintenant ajouter une relation entre cette nouvelle entité et </w:t>
+                </w:r>
+                <w:r>
+                  <w:rPr>
+                    <w:rFonts w:ascii="Lucida Console" w:hAnsi="Lucida Console" w:cstheme="minorHAnsi"/>
+                    <w:color w:val="1F497D" w:themeColor="text2"/>
+                    <w:sz w:val="18"/>
+                    <w:szCs w:val="18"/>
+                  </w:rPr>
+                  <w:t>Place</w:t>
+                </w:r>
+                <w:r>
+                  <w:rPr>
+                    <w:rFonts w:cstheme="minorHAnsi"/>
+                    <w:color w:val="404040" w:themeColor="text1" w:themeTint="BF"/>
+                  </w:rPr>
+                  <w:t xml:space="preserve"> de type N-N et valide le nouveau schéma de la base de données.</w:t>
+                </w:r>
+              </w:p>
+              <w:p>
+                <w:pPr>
+                  <w:spacing w:before="120"/>
+                  <w:jc w:val="both"/>
+                  <w:rPr>
+                    <w:rFonts w:cstheme="minorHAnsi"/>
+                    <w:color w:val="404040" w:themeColor="text1" w:themeTint="BF"/>
+                  </w:rPr>
+                </w:pPr>
+              </w:p>
+              <w:p>
+                <w:pPr>
+                  <w:spacing w:before="120"/>
+                  <w:jc w:val="both"/>
+                  <w:rPr>
+                    <w:rFonts w:cstheme="minorHAnsi"/>
+                    <w:color w:val="404040" w:themeColor="text1" w:themeTint="BF"/>
+                  </w:rPr>
+                </w:pPr>
+                <w:r>
+                  <w:rPr>
+                    <w:rFonts w:cstheme="minorHAnsi"/>
+                    <w:color w:val="404040" w:themeColor="text1" w:themeTint="BF"/>
+                  </w:rPr>
+                  <w:t>Je crée son contrôleur et ajoute bien sûr ses méthodes, pour lire tous les enregistrements et effectuer une recherche par identifiant.</w:t>
+                </w:r>
+              </w:p>
+              <w:p>
+                <w:pPr>
+                  <w:spacing w:before="120"/>
+                  <w:jc w:val="both"/>
+                  <w:rPr>
+                    <w:rFonts w:cstheme="minorHAnsi"/>
+                    <w:color w:val="404040" w:themeColor="text1" w:themeTint="BF"/>
+                  </w:rPr>
+                </w:pPr>
+                <w:r>
+                  <w:rPr>
+                    <w:rFonts w:cstheme="minorHAnsi"/>
+                    <w:color w:val="404040" w:themeColor="text1" w:themeTint="BF"/>
+                  </w:rPr>
+                  <w:t xml:space="preserve">Je me rend sur l’URL pointant vers l’entité personne de l’API : </w:t>
+                </w:r>
+                <w:hyperlink r:id="rId18" w:history="1">
+                  <w:r>
+                    <w:rPr>
+                      <w:rStyle w:val="Lienhypertexte"/>
+                      <w:rFonts w:ascii="Lucida Console" w:hAnsi="Lucida Console" w:cstheme="minorHAnsi"/>
+                      <w:color w:val="1F497D" w:themeColor="text2"/>
+                      <w:sz w:val="18"/>
+                      <w:szCs w:val="18"/>
+                    </w:rPr>
+                    <w:t>https://localhost:8000/api/person/1</w:t>
+                  </w:r>
+                </w:hyperlink>
+                <w:r>
+                  <w:rPr>
+                    <w:rFonts w:cstheme="minorHAnsi"/>
+                    <w:color w:val="404040" w:themeColor="text1" w:themeTint="BF"/>
+                  </w:rPr>
+                  <w:t xml:space="preserve"> et découvre qu’une erreur de reférence circulaire survient lors de la sérialisation de l’entité Person.</w:t>
+                </w:r>
+              </w:p>
+              <w:p>
+                <w:pPr>
+                  <w:spacing w:before="120"/>
+                  <w:jc w:val="both"/>
+                  <w:rPr>
+                    <w:rFonts w:cstheme="minorHAnsi"/>
+                    <w:color w:val="404040" w:themeColor="text1" w:themeTint="BF"/>
+                  </w:rPr>
+                </w:pPr>
+              </w:p>
+              <w:p>
+                <w:pPr>
+                  <w:spacing w:before="120"/>
+                  <w:jc w:val="both"/>
+                  <w:rPr>
+                    <w:rFonts w:cstheme="minorHAnsi"/>
+                    <w:color w:val="404040" w:themeColor="text1" w:themeTint="BF"/>
+                  </w:rPr>
+                </w:pPr>
+                <w:r>
+                  <w:rPr>
+                    <w:rFonts w:cstheme="minorHAnsi"/>
+                    <w:color w:val="404040" w:themeColor="text1" w:themeTint="BF"/>
+                  </w:rPr>
+                  <w:t xml:space="preserve">Je parcours la documentation officielle de Symfony et </w:t>
+                </w:r>
+                <w:r>
+                  <w:rPr>
+                    <w:rFonts w:cstheme="minorHAnsi"/>
+                    <w:color w:val="404040" w:themeColor="text1" w:themeTint="BF"/>
+                  </w:rPr>
+                  <w:t xml:space="preserve">apprend qu’une mécanique du nom d’attribut Groups résoud ce problème. Le mécanisme attribut est très récent (branche PHP 8.X) et remplace favorablement les annotations. J’ajoute les </w:t>
+                </w:r>
+                <w:r>
+                  <w:rPr>
+                    <w:rFonts w:cstheme="minorHAnsi"/>
+                    <w:color w:val="404040" w:themeColor="text1" w:themeTint="BF"/>
+                  </w:rPr>
+                  <w:t xml:space="preserve">attributs </w:t>
+                </w:r>
+                <w:r>
+                  <w:rPr>
+                    <w:rFonts w:cstheme="minorHAnsi"/>
+                    <w:color w:val="404040" w:themeColor="text1" w:themeTint="BF"/>
+                  </w:rPr>
+                  <w:t>« </w:t>
+                </w:r>
+                <w:r>
+                  <w:rPr>
+                    <w:rFonts w:ascii="Lucida Console" w:hAnsi="Lucida Console" w:cstheme="minorHAnsi"/>
+                    <w:color w:val="1F497D" w:themeColor="text2"/>
+                    <w:sz w:val="18"/>
+                    <w:szCs w:val="18"/>
+                  </w:rPr>
+                  <w:t>Groups</w:t>
+                </w:r>
+                <w:r>
+                  <w:rPr>
+                    <w:rFonts w:cstheme="minorHAnsi"/>
+                    <w:color w:val="404040" w:themeColor="text1" w:themeTint="BF"/>
+                  </w:rPr>
+                  <w:t> » dans chacune des 2 entités du domaine métier.</w:t>
+                </w:r>
+              </w:p>
+              <w:p>
+                <w:pPr>
+                  <w:spacing w:before="120"/>
+                  <w:jc w:val="both"/>
+                  <w:rPr>
+                    <w:rFonts w:cstheme="minorHAnsi"/>
+                    <w:color w:val="404040" w:themeColor="text1" w:themeTint="BF"/>
+                  </w:rPr>
+                </w:pPr>
+                <w:r>
+                  <w:rPr>
+                    <w:rFonts w:cstheme="minorHAnsi"/>
+                    <w:color w:val="404040" w:themeColor="text1" w:themeTint="BF"/>
+                  </w:rPr>
+                  <w:t xml:space="preserve">Je mets à jour la méthode de chacun de mes contrôleurs : </w:t>
+                </w:r>
+              </w:p>
+              <w:p>
+                <w:pPr>
+                  <w:spacing w:before="120"/>
+                  <w:jc w:val="both"/>
+                  <w:rPr>
+                    <w:rFonts w:ascii="Lucida Console" w:hAnsi="Lucida Console" w:cstheme="minorHAnsi"/>
+                    <w:color w:val="1F497D" w:themeColor="text2"/>
+                    <w:sz w:val="18"/>
+                    <w:szCs w:val="18"/>
+                    <w:lang w:val="en-GB"/>
+                  </w:rPr>
+                </w:pPr>
+                <w:r>
+                  <w:rPr>
+                    <w:rFonts w:ascii="Lucida Console" w:hAnsi="Lucida Console" w:cstheme="minorHAnsi"/>
+                    <w:color w:val="1F497D" w:themeColor="text2"/>
+                    <w:sz w:val="18"/>
+                    <w:szCs w:val="18"/>
+                    <w:lang w:val="en-GB"/>
+                  </w:rPr>
+                  <w:t>normalized = $normalizer-&gt;normalize($person, null, [‘groups’ =&gt; ‘person:read’]);</w:t>
+                </w:r>
+              </w:p>
+              <w:p>
+                <w:pPr>
+                  <w:spacing w:before="120"/>
+                  <w:jc w:val="both"/>
+                  <w:rPr>
+                    <w:rFonts w:ascii="Lucida Console" w:hAnsi="Lucida Console" w:cstheme="minorHAnsi"/>
+                    <w:color w:val="1F497D" w:themeColor="text2"/>
+                    <w:sz w:val="18"/>
+                    <w:szCs w:val="18"/>
+                    <w:lang w:val="en-GB"/>
+                  </w:rPr>
+                </w:pPr>
+              </w:p>
+              <w:p>
+                <w:pPr>
+                  <w:spacing w:before="120"/>
+                  <w:jc w:val="both"/>
+                  <w:rPr>
+                    <w:rFonts w:ascii="Lucida Console" w:hAnsi="Lucida Console" w:cstheme="minorHAnsi"/>
+                    <w:color w:val="1F497D" w:themeColor="text2"/>
+                    <w:sz w:val="18"/>
+                    <w:szCs w:val="18"/>
+                  </w:rPr>
+                </w:pPr>
+                <w:r>
+                  <w:rPr>
+                    <w:rFonts w:ascii="Lucida Console" w:hAnsi="Lucida Console" w:cstheme="minorHAnsi"/>
+                    <w:color w:val="1F497D" w:themeColor="text2"/>
+                    <w:sz w:val="18"/>
+                    <w:szCs w:val="18"/>
+                  </w:rPr>
+                  <w:t>Dernière étape du sous-projet, mise en</w:t>
+                </w:r>
+                <w:r>
+                  <w:rPr>
+                    <w:rFonts w:ascii="Lucida Console" w:hAnsi="Lucida Console" w:cstheme="minorHAnsi"/>
+                    <w:color w:val="1F497D" w:themeColor="text2"/>
+                    <w:sz w:val="18"/>
+                    <w:szCs w:val="18"/>
+                  </w:rPr>
+                  <w:t xml:space="preserve"> place de la sécurisation par JSON Web Token(JWT) via le protocole openSSL et le paquet lexik/jwt-authentication-bundle</w:t>
+                </w:r>
+              </w:p>
+              <w:p>
+                <w:pPr>
+                  <w:spacing w:before="120"/>
+                  <w:jc w:val="both"/>
+                  <w:rPr>
+                    <w:rFonts w:cstheme="minorHAnsi"/>
+                    <w:color w:val="404040" w:themeColor="text1" w:themeTint="BF"/>
+                  </w:rPr>
+                </w:pPr>
+                <w:r>
+                  <w:rPr>
+                    <w:rFonts w:ascii="Lucida Console" w:hAnsi="Lucida Console" w:cstheme="minorHAnsi"/>
+                    <w:color w:val="1F497D" w:themeColor="text2"/>
+                    <w:sz w:val="18"/>
+                    <w:szCs w:val="18"/>
+                  </w:rPr>
+                  <w:t>Je génère une clé</w:t>
+                </w:r>
+                <w:r>
+                  <w:rPr>
+                    <w:rFonts w:ascii="Lucida Console" w:hAnsi="Lucida Console" w:cstheme="minorHAnsi"/>
+                    <w:color w:val="1F497D" w:themeColor="text2"/>
+                    <w:sz w:val="18"/>
+                    <w:szCs w:val="18"/>
+                  </w:rPr>
+                  <w:t>privée</w:t>
+                </w:r>
+                <w:bookmarkStart w:id="0" w:name="_GoBack"/>
+                <w:bookmarkEnd w:id="0"/>
+                <w:r>
+                  <w:rPr>
+                    <w:rFonts w:ascii="Lucida Console" w:hAnsi="Lucida Console" w:cstheme="minorHAnsi"/>
+                    <w:color w:val="1F497D" w:themeColor="text2"/>
+                    <w:sz w:val="18"/>
+                    <w:szCs w:val="18"/>
+                  </w:rPr>
+                  <w:t xml:space="preserve"> et une clé publique </w:t>
+                </w:r>
+                <w:r>
+                  <w:rPr>
+                    <w:rFonts w:ascii="Lucida Console" w:hAnsi="Lucida Console" w:cstheme="minorHAnsi"/>
+                    <w:color w:val="1F497D" w:themeColor="text2"/>
+                    <w:sz w:val="18"/>
+                    <w:szCs w:val="18"/>
+                  </w:rPr>
+                  <w:t>AES</w:t>
+                </w:r>
+                <w:r>
+                  <w:rPr>
+                    <w:rFonts w:ascii="Lucida Console" w:hAnsi="Lucida Console" w:cstheme="minorHAnsi"/>
+                    <w:color w:val="1F497D" w:themeColor="text2"/>
+                    <w:sz w:val="18"/>
+                    <w:szCs w:val="18"/>
+                  </w:rPr>
+                  <w:t xml:space="preserve"> </w:t>
+                </w:r>
+                <w:r>
+                  <w:rPr>
+                    <w:rFonts w:ascii="Lucida Console" w:hAnsi="Lucida Console" w:cstheme="minorHAnsi"/>
+                    <w:color w:val="1F497D" w:themeColor="text2"/>
+                    <w:sz w:val="18"/>
+                    <w:szCs w:val="18"/>
+                  </w:rPr>
+                  <w:t>256</w:t>
+                </w:r>
+                <w:r>
+                  <w:rPr>
+                    <w:rFonts w:ascii="Lucida Console" w:hAnsi="Lucida Console" w:cstheme="minorHAnsi"/>
+                    <w:color w:val="1F497D" w:themeColor="text2"/>
+                    <w:sz w:val="18"/>
+                    <w:szCs w:val="18"/>
+                  </w:rPr>
+                  <w:t xml:space="preserve">bit </w:t>
                 </w:r>
               </w:p>
             </w:tc>
-            <w:bookmarkStart w:id="0" w:name="_GoBack" w:displacedByCustomXml="next"/>
-            <w:bookmarkEnd w:id="0" w:displacedByCustomXml="next"/>
           </w:sdtContent>
         </w:sdt>
       </w:tr>
@@ -14977,6 +15498,7 @@
                 <w:szCs w:val="28"/>
                 <w:lang w:eastAsia="fr-FR"/>
               </w:rPr>
+              <w:lastRenderedPageBreak/>
               <mc:AlternateContent>
                 <mc:Choice Requires="wps">
                   <w:drawing>
@@ -15171,6 +15693,7 @@
                 <w:sz w:val="36"/>
                 <w:szCs w:val="36"/>
               </w:rPr>
+              <w:lastRenderedPageBreak/>
               <w:t>A</w:t>
             </w:r>
             <w:r>
@@ -15723,6 +16246,7 @@
                 <w:b/>
                 <w:color w:val="404040" w:themeColor="text1" w:themeTint="BF"/>
               </w:rPr>
+              <w:lastRenderedPageBreak/>
               <w:t>3. Avec qui avez-vous travaillé ?</w:t>
             </w:r>
           </w:p>
@@ -16610,6 +17134,7 @@
                 <w:sz w:val="40"/>
                 <w:szCs w:val="40"/>
               </w:rPr>
+              <w:lastRenderedPageBreak/>
               <w:t xml:space="preserve">Titres, diplômes, CQP, attestations de formation </w:t>
             </w:r>
           </w:p>
@@ -16673,7 +17198,6 @@
                 <w:sz w:val="28"/>
                 <w:szCs w:val="28"/>
               </w:rPr>
-              <w:lastRenderedPageBreak/>
               <w:t>(facultatif)</w:t>
             </w:r>
           </w:p>
@@ -20922,7 +21446,7 @@
       </w:r>
     </w:p>
     <w:sectPr>
-      <w:headerReference w:type="default" r:id="rId18"/>
+      <w:headerReference w:type="default" r:id="rId19"/>
       <w:pgSz w:w="11906" w:h="16838"/>
       <w:pgMar w:top="1417" w:right="1417" w:bottom="1417" w:left="1417" w:header="737" w:footer="510" w:gutter="0"/>
       <w:cols w:space="708"/>
@@ -37000,7 +37524,7 @@
 </file>
 
 <file path=customXml/itemProps1.xml><?xml version="1.0" encoding="utf-8"?>
-<ds:datastoreItem xmlns:ds="http://schemas.openxmlformats.org/officeDocument/2006/customXml" ds:itemID="{3B177F6A-9E84-41CC-95DD-9C749C1D8DDD}">
+<ds:datastoreItem xmlns:ds="http://schemas.openxmlformats.org/officeDocument/2006/customXml" ds:itemID="{F11ED0ED-C8F0-4C8E-B03A-768DF2E02FCF}">
   <ds:schemaRefs>
     <ds:schemaRef ds:uri="http://schemas.openxmlformats.org/officeDocument/2006/bibliography"/>
   </ds:schemaRefs>

</xml_diff>

<commit_message>
Updated vocational training dossier DP
</commit_message>
<xml_diff>
--- a/assets/backup/word/Dossier_professionnel_DP_ubccreation.docx
+++ b/assets/backup/word/Dossier_professionnel_DP_ubccreation.docx
@@ -170,6 +170,7 @@
               <w:docPart w:val="D552A71AF2B2467AA62E2628BBD935C4"/>
             </w:placeholder>
           </w:sdtPr>
+          <w:sdtEndPr/>
           <w:sdtContent>
             <w:tc>
               <w:tcPr>
@@ -274,6 +275,7 @@
             </w:placeholder>
             <w:showingPlcHdr/>
           </w:sdtPr>
+          <w:sdtEndPr/>
           <w:sdtContent>
             <w:tc>
               <w:tcPr>
@@ -380,6 +382,7 @@
               <w:docPart w:val="E233C1B997304BB98D02CDBB35ACD1FB"/>
             </w:placeholder>
           </w:sdtPr>
+          <w:sdtEndPr/>
           <w:sdtContent>
             <w:tc>
               <w:tcPr>
@@ -483,6 +486,7 @@
               <w:docPart w:val="7E314413454C4D9885B239A9C6BB8220"/>
             </w:placeholder>
           </w:sdtPr>
+          <w:sdtEndPr/>
           <w:sdtContent>
             <w:tc>
               <w:tcPr>
@@ -692,6 +696,7 @@
               <w:docPart w:val="2535ABE7E1F24C28B2DC27BDE0D19C68"/>
             </w:placeholder>
           </w:sdtPr>
+          <w:sdtEndPr/>
           <w:sdtContent>
             <w:tc>
               <w:tcPr>
@@ -846,6 +851,7 @@
               <w14:uncheckedState w14:val="2610" w14:font="MS Gothic"/>
             </w14:checkbox>
           </w:sdtPr>
+          <w:sdtEndPr/>
           <w:sdtContent>
             <w:tc>
               <w:tcPr>
@@ -925,6 +931,7 @@
               <w14:uncheckedState w14:val="2610" w14:font="MS Gothic"/>
             </w14:checkbox>
           </w:sdtPr>
+          <w:sdtEndPr/>
           <w:sdtContent>
             <w:tc>
               <w:tcPr>
@@ -2607,6 +2614,7 @@
               <w:docPart w:val="44871172C45C499CAE7C6CFF3EF91C98"/>
             </w:placeholder>
           </w:sdtPr>
+          <w:sdtEndPr/>
           <w:sdtContent>
             <w:tc>
               <w:tcPr>
@@ -4706,6 +4714,7 @@
               <w:listItem w:displayText="5" w:value="5"/>
             </w:comboBox>
           </w:sdtPr>
+          <w:sdtEndPr/>
           <w:sdtContent>
             <w:tc>
               <w:tcPr>
@@ -4754,6 +4763,7 @@
               <w:docPart w:val="05516317A58C4C669ED7E573BAEACD31"/>
             </w:placeholder>
           </w:sdtPr>
+          <w:sdtEndPr/>
           <w:sdtContent>
             <w:tc>
               <w:tcPr>
@@ -4889,6 +4899,7 @@
               <w:docPart w:val="091AF24CA30F4EA4B9F47BD97851B2FA"/>
             </w:placeholder>
           </w:sdtPr>
+          <w:sdtEndPr/>
           <w:sdtContent>
             <w:tc>
               <w:tcPr>
@@ -5677,6 +5688,7 @@
               <w:docPart w:val="51EE53211AC446599EBD89E27C1CC876"/>
             </w:placeholder>
           </w:sdtPr>
+          <w:sdtEndPr/>
           <w:sdtContent>
             <w:tc>
               <w:tcPr>
@@ -6019,7 +6031,21 @@
                     <w:rFonts w:cstheme="minorHAnsi"/>
                     <w:color w:val="404040" w:themeColor="text1" w:themeTint="BF"/>
                   </w:rPr>
-                  <w:t>Le chef d’entreprise, Monsieur Carlos de Sousa, suggère d’implémenter un diaporama d’images pour servir de vitrine commerciale et assurer aux prospects notre engagement qualité.</w:t>
+                  <w:t xml:space="preserve">Le chef d’entreprise, Monsieur Carlos de Sousa, suggère d’implémenter un diaporama d’images pour servir de vitrine commerciale et assurer aux prospects </w:t>
+                </w:r>
+                <w:r>
+                  <w:rPr>
+                    <w:rFonts w:cstheme="minorHAnsi"/>
+                    <w:color w:val="404040" w:themeColor="text1" w:themeTint="BF"/>
+                  </w:rPr>
+                  <w:t xml:space="preserve">le respect de </w:t>
+                </w:r>
+                <w:r>
+                  <w:rPr>
+                    <w:rFonts w:cstheme="minorHAnsi"/>
+                    <w:color w:val="404040" w:themeColor="text1" w:themeTint="BF"/>
+                  </w:rPr>
+                  <w:t>notre engagement qualité.</w:t>
                 </w:r>
               </w:p>
               <w:p>
@@ -6036,7 +6062,91 @@
                     <w:rFonts w:cstheme="minorHAnsi"/>
                     <w:color w:val="404040" w:themeColor="text1" w:themeTint="BF"/>
                   </w:rPr>
-                  <w:t xml:space="preserve">Les pré-requis techniques sont libres, n’étant pas limité par l’existent car le site web est nouveau, c’est pourquoi j’obtiens « carte branche » pour user d’une technologie de mon choix. Je propose d’user de </w:t>
+                  <w:t>Les pré-requis tec</w:t>
+                </w:r>
+                <w:r>
+                  <w:rPr>
+                    <w:rFonts w:cstheme="minorHAnsi"/>
+                    <w:color w:val="404040" w:themeColor="text1" w:themeTint="BF"/>
+                  </w:rPr>
+                  <w:t>hniques sont libres, n’étant point</w:t>
+                </w:r>
+                <w:r>
+                  <w:rPr>
+                    <w:rFonts w:cstheme="minorHAnsi"/>
+                    <w:color w:val="404040" w:themeColor="text1" w:themeTint="BF"/>
+                  </w:rPr>
+                  <w:t xml:space="preserve"> limité</w:t>
+                </w:r>
+                <w:r>
+                  <w:rPr>
+                    <w:rFonts w:cstheme="minorHAnsi"/>
+                    <w:color w:val="404040" w:themeColor="text1" w:themeTint="BF"/>
+                  </w:rPr>
+                  <w:t>s</w:t>
+                </w:r>
+                <w:r>
+                  <w:rPr>
+                    <w:rFonts w:cstheme="minorHAnsi"/>
+                    <w:color w:val="404040" w:themeColor="text1" w:themeTint="BF"/>
+                  </w:rPr>
+                  <w:t xml:space="preserve"> par l’exist</w:t>
+                </w:r>
+                <w:r>
+                  <w:rPr>
+                    <w:rFonts w:cstheme="minorHAnsi"/>
+                    <w:color w:val="404040" w:themeColor="text1" w:themeTint="BF"/>
+                  </w:rPr>
+                  <w:t>a</w:t>
+                </w:r>
+                <w:r>
+                  <w:rPr>
+                    <w:rFonts w:cstheme="minorHAnsi"/>
+                    <w:color w:val="404040" w:themeColor="text1" w:themeTint="BF"/>
+                  </w:rPr>
+                  <w:t>nt car le site web est nouveau</w:t>
+                </w:r>
+                <w:r>
+                  <w:rPr>
+                    <w:rFonts w:cstheme="minorHAnsi"/>
+                    <w:color w:val="404040" w:themeColor="text1" w:themeTint="BF"/>
+                  </w:rPr>
+                  <w:t>.</w:t>
+                </w:r>
+                <w:r>
+                  <w:rPr>
+                    <w:rFonts w:cstheme="minorHAnsi"/>
+                    <w:color w:val="404040" w:themeColor="text1" w:themeTint="BF"/>
+                  </w:rPr>
+                  <w:t xml:space="preserve"> </w:t>
+                </w:r>
+                <w:r>
+                  <w:rPr>
+                    <w:rFonts w:cstheme="minorHAnsi"/>
+                    <w:color w:val="404040" w:themeColor="text1" w:themeTint="BF"/>
+                  </w:rPr>
+                  <w:t>C</w:t>
+                </w:r>
+                <w:r>
+                  <w:rPr>
+                    <w:rFonts w:cstheme="minorHAnsi"/>
+                    <w:color w:val="404040" w:themeColor="text1" w:themeTint="BF"/>
+                  </w:rPr>
+                  <w:t>’est pourquoi j’obtiens « carte branche » pour user d’une</w:t>
+                </w:r>
+                <w:r>
+                  <w:rPr>
+                    <w:rFonts w:cstheme="minorHAnsi"/>
+                    <w:color w:val="404040" w:themeColor="text1" w:themeTint="BF"/>
+                  </w:rPr>
+                  <w:t xml:space="preserve"> technologie de mon choix et</w:t>
+                </w:r>
+                <w:r>
+                  <w:rPr>
+                    <w:rFonts w:cstheme="minorHAnsi"/>
+                    <w:color w:val="404040" w:themeColor="text1" w:themeTint="BF"/>
+                  </w:rPr>
+                  <w:t xml:space="preserve"> propose d’user de </w:t>
                 </w:r>
                 <w:r>
                   <w:rPr>
@@ -6096,7 +6206,14 @@
                     <w:rFonts w:cstheme="minorHAnsi"/>
                     <w:color w:val="404040" w:themeColor="text1" w:themeTint="BF"/>
                   </w:rPr>
-                  <w:t>Puis je travaille en autonomie pour intégrer ladite fonctionnalité</w:t>
+                  <w:t>De là,</w:t>
+                </w:r>
+                <w:r>
+                  <w:rPr>
+                    <w:rFonts w:cstheme="minorHAnsi"/>
+                    <w:color w:val="404040" w:themeColor="text1" w:themeTint="BF"/>
+                  </w:rPr>
+                  <w:t xml:space="preserve"> je travaille en autonomie pour intégrer ladite fonctionnalité</w:t>
                 </w:r>
                 <w:r>
                   <w:rPr>
@@ -6461,6 +6578,7 @@
               <w:docPart w:val="F458D095C4D0403D85AC20ED70FE3FF4"/>
             </w:placeholder>
           </w:sdtPr>
+          <w:sdtEndPr/>
           <w:sdtContent>
             <w:tc>
               <w:tcPr>
@@ -6595,6 +6713,7 @@
               <w:calendar w:val="gregorian"/>
             </w:date>
           </w:sdtPr>
+          <w:sdtEndPr/>
           <w:sdtContent>
             <w:tc>
               <w:tcPr>
@@ -6663,6 +6782,7 @@
               <w:calendar w:val="gregorian"/>
             </w:date>
           </w:sdtPr>
+          <w:sdtEndPr/>
           <w:sdtContent>
             <w:tc>
               <w:tcPr>
@@ -6886,14 +7006,20 @@
                   <w:spacing w:before="120"/>
                   <w:jc w:val="both"/>
                   <w:rPr>
-                    <w:rFonts w:cstheme="minorHAnsi"/>
-                    <w:color w:val="404040" w:themeColor="text1" w:themeTint="BF"/>
+                    <w:rFonts w:ascii="Lucida Console" w:hAnsi="Lucida Console" w:cstheme="minorHAnsi"/>
+                    <w:color w:val="1F497D" w:themeColor="text2"/>
+                    <w:sz w:val="18"/>
+                    <w:szCs w:val="18"/>
+                    <w:lang w:val="en-GB"/>
                   </w:rPr>
                 </w:pPr>
                 <w:r>
                   <w:rPr>
-                    <w:rFonts w:cstheme="minorHAnsi"/>
-                    <w:color w:val="404040" w:themeColor="text1" w:themeTint="BF"/>
+                    <w:rFonts w:ascii="Lucida Console" w:hAnsi="Lucida Console" w:cstheme="minorHAnsi"/>
+                    <w:color w:val="1F497D" w:themeColor="text2"/>
+                    <w:sz w:val="18"/>
+                    <w:szCs w:val="18"/>
+                    <w:lang w:val="en-GB"/>
                   </w:rPr>
                   <w:t>`composer require twbs/bootstrap`</w:t>
                 </w:r>
@@ -6929,16 +7055,20 @@
                   <w:spacing w:before="120"/>
                   <w:jc w:val="both"/>
                   <w:rPr>
-                    <w:rFonts w:ascii="Lucida Console" w:hAnsi="Lucida Console"/>
-                    <w:sz w:val="20"/>
-                    <w:szCs w:val="20"/>
+                    <w:rFonts w:ascii="Lucida Console" w:hAnsi="Lucida Console" w:cstheme="minorHAnsi"/>
+                    <w:color w:val="1F497D" w:themeColor="text2"/>
+                    <w:sz w:val="18"/>
+                    <w:szCs w:val="18"/>
+                    <w:lang w:val="en-GB"/>
                   </w:rPr>
                 </w:pPr>
                 <w:r>
                   <w:rPr>
-                    <w:rFonts w:ascii="Lucida Console" w:hAnsi="Lucida Console"/>
-                    <w:sz w:val="20"/>
-                    <w:szCs w:val="20"/>
+                    <w:rFonts w:ascii="Lucida Console" w:hAnsi="Lucida Console" w:cstheme="minorHAnsi"/>
+                    <w:color w:val="1F497D" w:themeColor="text2"/>
+                    <w:sz w:val="18"/>
+                    <w:szCs w:val="18"/>
+                    <w:lang w:val="en-GB"/>
                   </w:rPr>
                   <w:t>`php bin/console importmap :require bootstrap`</w:t>
                 </w:r>
@@ -6964,6 +7094,13 @@
                   <w:jc w:val="both"/>
                 </w:pPr>
                 <w:r>
+                  <w:rPr>
+                    <w:rFonts w:ascii="Lucida Console" w:hAnsi="Lucida Console" w:cstheme="minorHAnsi"/>
+                    <w:color w:val="1F497D" w:themeColor="text2"/>
+                    <w:sz w:val="18"/>
+                    <w:szCs w:val="18"/>
+                    <w:lang w:val="en-GB"/>
+                  </w:rPr>
                   <w:t>`php bin/console asset-map :compile`</w:t>
                 </w:r>
               </w:p>
@@ -7410,6 +7547,7 @@
               <w:listItem w:displayText="5" w:value="5"/>
             </w:comboBox>
           </w:sdtPr>
+          <w:sdtEndPr/>
           <w:sdtContent>
             <w:tc>
               <w:tcPr>
@@ -7458,6 +7596,7 @@
               <w:docPart w:val="52CEDC5138EF4EA5B1D778EF4B74F8F6"/>
             </w:placeholder>
           </w:sdtPr>
+          <w:sdtEndPr/>
           <w:sdtContent>
             <w:sdt>
               <w:sdtPr>
@@ -7613,6 +7752,7 @@
               <w:docPart w:val="751C7BF91A384324AEBF2408AF85BFF6"/>
             </w:placeholder>
           </w:sdtPr>
+          <w:sdtEndPr/>
           <w:sdtContent>
             <w:tc>
               <w:tcPr>
@@ -8036,24 +8176,50 @@
                 <w:r>
                   <w:rPr>
                     <w:rFonts w:cstheme="minorHAnsi"/>
-                    <w:color w:val="404040" w:themeColor="text1" w:themeTint="BF"/>
-                  </w:rPr>
-                  <w:t>via les commandes suivantes :</w:t>
+                    <w:i/>
+                    <w:color w:val="404040" w:themeColor="text1" w:themeTint="BF"/>
+                  </w:rPr>
+                  <w:t>via</w:t>
+                </w:r>
+                <w:r>
+                  <w:rPr>
+                    <w:rFonts w:cstheme="minorHAnsi"/>
+                    <w:color w:val="404040" w:themeColor="text1" w:themeTint="BF"/>
+                  </w:rPr>
+                  <w:t xml:space="preserve"> l</w:t>
+                </w:r>
+                <w:r>
+                  <w:rPr>
+                    <w:rFonts w:cstheme="minorHAnsi"/>
+                    <w:color w:val="404040" w:themeColor="text1" w:themeTint="BF"/>
+                  </w:rPr>
+                  <w:t>’exécution d</w:t>
+                </w:r>
+                <w:r>
+                  <w:rPr>
+                    <w:rFonts w:cstheme="minorHAnsi"/>
+                    <w:color w:val="404040" w:themeColor="text1" w:themeTint="BF"/>
+                  </w:rPr>
+                  <w:t>es commandes suivantes :</w:t>
                 </w:r>
               </w:p>
               <w:p>
                 <w:pPr>
                   <w:spacing w:before="120"/>
                   <w:rPr>
-                    <w:rFonts w:cstheme="minorHAnsi"/>
-                    <w:color w:val="404040" w:themeColor="text1" w:themeTint="BF"/>
+                    <w:rFonts w:ascii="Lucida Console" w:hAnsi="Lucida Console" w:cstheme="minorHAnsi"/>
+                    <w:color w:val="1F497D" w:themeColor="text2"/>
+                    <w:sz w:val="18"/>
+                    <w:szCs w:val="18"/>
                     <w:lang w:val="en-GB"/>
                   </w:rPr>
                 </w:pPr>
                 <w:r>
                   <w:rPr>
-                    <w:rFonts w:cstheme="minorHAnsi"/>
-                    <w:color w:val="404040" w:themeColor="text1" w:themeTint="BF"/>
+                    <w:rFonts w:ascii="Lucida Console" w:hAnsi="Lucida Console" w:cstheme="minorHAnsi"/>
+                    <w:color w:val="1F497D" w:themeColor="text2"/>
+                    <w:sz w:val="18"/>
+                    <w:szCs w:val="18"/>
                     <w:lang w:val="en-GB"/>
                   </w:rPr>
                   <w:t>`sudo xbps-install –Suy nodejs pnpm`</w:t>
@@ -8063,15 +8229,19 @@
                 <w:pPr>
                   <w:spacing w:before="120"/>
                   <w:rPr>
-                    <w:rFonts w:cstheme="minorHAnsi"/>
-                    <w:color w:val="404040" w:themeColor="text1" w:themeTint="BF"/>
+                    <w:rFonts w:ascii="Lucida Console" w:hAnsi="Lucida Console" w:cstheme="minorHAnsi"/>
+                    <w:color w:val="1F497D" w:themeColor="text2"/>
+                    <w:sz w:val="18"/>
+                    <w:szCs w:val="18"/>
                     <w:lang w:val="en-GB"/>
                   </w:rPr>
                 </w:pPr>
                 <w:r>
                   <w:rPr>
-                    <w:rFonts w:cstheme="minorHAnsi"/>
-                    <w:color w:val="404040" w:themeColor="text1" w:themeTint="BF"/>
+                    <w:rFonts w:ascii="Lucida Console" w:hAnsi="Lucida Console" w:cstheme="minorHAnsi"/>
+                    <w:color w:val="1F497D" w:themeColor="text2"/>
+                    <w:sz w:val="18"/>
+                    <w:szCs w:val="18"/>
                     <w:lang w:val="en-GB"/>
                   </w:rPr>
                   <w:t>`pnpm i --save-dev @angular@cli@18.1.2`</w:t>
@@ -8101,7 +8271,37 @@
                     <w:rFonts w:cstheme="minorHAnsi"/>
                     <w:color w:val="404040" w:themeColor="text1" w:themeTint="BF"/>
                   </w:rPr>
-                  <w:t>Je génère le projet Angular et installe le cadriciel de tests unitaires en JavaScript « Cypress », puis le « linteur TypeScript », un outil de recommandation de formatage et de bonnes pratiques liées à la syntaxe.</w:t>
+                  <w:t xml:space="preserve">Je génère le projet Angular et installe le cadriciel de tests unitaires en JavaScript </w:t>
+                </w:r>
+                <w:r>
+                  <w:rPr>
+                    <w:rFonts w:cstheme="minorHAnsi"/>
+                    <w:b/>
+                    <w:color w:val="404040" w:themeColor="text1" w:themeTint="BF"/>
+                  </w:rPr>
+                  <w:t>Cypress</w:t>
+                </w:r>
+                <w:r>
+                  <w:rPr>
+                    <w:rFonts w:cstheme="minorHAnsi"/>
+                    <w:color w:val="404040" w:themeColor="text1" w:themeTint="BF"/>
+                  </w:rPr>
+                  <w:t xml:space="preserve">, puis le </w:t>
+                </w:r>
+                <w:r>
+                  <w:rPr>
+                    <w:rFonts w:cstheme="minorHAnsi"/>
+                    <w:b/>
+                    <w:color w:val="404040" w:themeColor="text1" w:themeTint="BF"/>
+                  </w:rPr>
+                  <w:t>linteur TypeScript</w:t>
+                </w:r>
+                <w:r>
+                  <w:rPr>
+                    <w:rFonts w:cstheme="minorHAnsi"/>
+                    <w:color w:val="404040" w:themeColor="text1" w:themeTint="BF"/>
+                  </w:rPr>
+                  <w:t>, un outil de recommandation de formatage et de bonnes pratiques liées à la syntaxe.</w:t>
                 </w:r>
               </w:p>
               <w:p>
@@ -8118,7 +8318,23 @@
                     <w:rFonts w:cstheme="minorHAnsi"/>
                     <w:color w:val="404040" w:themeColor="text1" w:themeTint="BF"/>
                   </w:rPr>
-                  <w:t>J’installe alors les dépendances manquantes via : `pnpm install`.</w:t>
+                  <w:t xml:space="preserve">J’installe alors les dépendances manquantes via : </w:t>
+                </w:r>
+                <w:r>
+                  <w:rPr>
+                    <w:rFonts w:ascii="Lucida Console" w:hAnsi="Lucida Console" w:cstheme="minorHAnsi"/>
+                    <w:color w:val="1F497D" w:themeColor="text2"/>
+                    <w:sz w:val="18"/>
+                    <w:szCs w:val="18"/>
+                  </w:rPr>
+                  <w:t>`pnpm install`</w:t>
+                </w:r>
+                <w:r>
+                  <w:rPr>
+                    <w:rFonts w:cstheme="minorHAnsi"/>
+                    <w:color w:val="404040" w:themeColor="text1" w:themeTint="BF"/>
+                  </w:rPr>
+                  <w:t>.</w:t>
                 </w:r>
               </w:p>
               <w:p>
@@ -8126,8 +8342,10 @@
                   <w:spacing w:before="120"/>
                   <w:jc w:val="both"/>
                   <w:rPr>
-                    <w:rFonts w:cstheme="minorHAnsi"/>
-                    <w:color w:val="404040" w:themeColor="text1" w:themeTint="BF"/>
+                    <w:rFonts w:ascii="Lucida Console" w:hAnsi="Lucida Console" w:cstheme="minorHAnsi"/>
+                    <w:color w:val="1F497D" w:themeColor="text2"/>
+                    <w:sz w:val="18"/>
+                    <w:szCs w:val="18"/>
                   </w:rPr>
                 </w:pPr>
                 <w:r>
@@ -8135,7 +8353,16 @@
                     <w:rFonts w:cstheme="minorHAnsi"/>
                     <w:color w:val="404040" w:themeColor="text1" w:themeTint="BF"/>
                   </w:rPr>
-                  <w:t>Je compile le projet et sert la page d’accueil en démarrant l’éxécution du serveur web : `ng serve -o`</w:t>
+                  <w:t xml:space="preserve">Je compile le projet et sert la page d’accueil en démarrant l’éxécution du serveur web : </w:t>
+                </w:r>
+                <w:r>
+                  <w:rPr>
+                    <w:rFonts w:ascii="Lucida Console" w:hAnsi="Lucida Console" w:cstheme="minorHAnsi"/>
+                    <w:color w:val="1F497D" w:themeColor="text2"/>
+                    <w:sz w:val="18"/>
+                    <w:szCs w:val="18"/>
+                  </w:rPr>
+                  <w:t>`ng serve -o`</w:t>
                 </w:r>
               </w:p>
               <w:p>
@@ -8174,15 +8401,19 @@
                   <w:spacing w:before="120"/>
                   <w:jc w:val="both"/>
                   <w:rPr>
-                    <w:rFonts w:cstheme="minorHAnsi"/>
-                    <w:color w:val="404040" w:themeColor="text1" w:themeTint="BF"/>
+                    <w:rFonts w:ascii="Lucida Console" w:hAnsi="Lucida Console" w:cstheme="minorHAnsi"/>
+                    <w:color w:val="1F497D" w:themeColor="text2"/>
+                    <w:sz w:val="18"/>
+                    <w:szCs w:val="18"/>
                     <w:lang w:val="en-GB"/>
                   </w:rPr>
                 </w:pPr>
                 <w:r>
                   <w:rPr>
-                    <w:rFonts w:cstheme="minorHAnsi"/>
-                    <w:color w:val="404040" w:themeColor="text1" w:themeTint="BF"/>
+                    <w:rFonts w:ascii="Lucida Console" w:hAnsi="Lucida Console" w:cstheme="minorHAnsi"/>
+                    <w:color w:val="1F497D" w:themeColor="text2"/>
+                    <w:sz w:val="18"/>
+                    <w:szCs w:val="18"/>
                     <w:lang w:val="en-GB"/>
                   </w:rPr>
                   <w:t xml:space="preserve">`pnpm i --save-exact </w:t>
@@ -8191,7 +8422,10 @@
                   <w:r>
                     <w:rPr>
                       <w:rStyle w:val="Lienhypertexte"/>
-                      <w:rFonts w:asciiTheme="minorHAnsi" w:hAnsiTheme="minorHAnsi" w:cstheme="minorHAnsi"/>
+                      <w:rFonts w:ascii="Lucida Console" w:hAnsi="Lucida Console" w:cstheme="minorHAnsi"/>
+                      <w:color w:val="1F497D" w:themeColor="text2"/>
+                      <w:sz w:val="18"/>
+                      <w:szCs w:val="18"/>
                       <w:lang w:val="en-GB"/>
                     </w:rPr>
                     <w:t>bootstrap@5.3.3</w:t>
@@ -8199,8 +8433,10 @@
                 </w:hyperlink>
                 <w:r>
                   <w:rPr>
-                    <w:rFonts w:cstheme="minorHAnsi"/>
-                    <w:color w:val="404040" w:themeColor="text1" w:themeTint="BF"/>
+                    <w:rFonts w:ascii="Lucida Console" w:hAnsi="Lucida Console" w:cstheme="minorHAnsi"/>
+                    <w:color w:val="1F497D" w:themeColor="text2"/>
+                    <w:sz w:val="18"/>
+                    <w:szCs w:val="18"/>
                     <w:lang w:val="en-GB"/>
                   </w:rPr>
                   <w:t xml:space="preserve"> @fortawesome/fontawesome-free@6.5.2`</w:t>
@@ -8235,14 +8471,14 @@
                     <w:rFonts w:cstheme="minorHAnsi"/>
                     <w:color w:val="404040" w:themeColor="text1" w:themeTint="BF"/>
                   </w:rPr>
-                  <w:t xml:space="preserve">un squelette de modèle, dit template) pour le component Angular. </w:t>
-                </w:r>
-                <w:r>
-                  <w:rPr>
-                    <w:rFonts w:cstheme="minorHAnsi"/>
-                    <w:color w:val="404040" w:themeColor="text1" w:themeTint="BF"/>
-                  </w:rPr>
-                  <w:t>O</w:t>
+                  <w:t>un squelette de modèle</w:t>
+                </w:r>
+                <w:r>
+                  <w:rPr>
+                    <w:rFonts w:cstheme="minorHAnsi"/>
+                    <w:color w:val="404040" w:themeColor="text1" w:themeTint="BF"/>
+                  </w:rPr>
+                  <w:t>) pour le component Angular :</w:t>
                 </w:r>
               </w:p>
               <w:p>
@@ -8268,19 +8504,20 @@
                   <w:jc w:val="both"/>
                   <w:rPr>
                     <w:rFonts w:ascii="Lucida Console" w:hAnsi="Lucida Console" w:cstheme="minorHAnsi"/>
-                    <w:color w:val="404040" w:themeColor="text1" w:themeTint="BF"/>
-                    <w:sz w:val="20"/>
-                    <w:szCs w:val="20"/>
+                    <w:color w:val="1F497D" w:themeColor="text2"/>
+                    <w:sz w:val="18"/>
+                    <w:szCs w:val="18"/>
+                    <w:lang w:val="en-GB"/>
                   </w:rPr>
                 </w:pPr>
                 <w:r>
                   <w:rPr>
                     <w:rFonts w:ascii="Lucida Console" w:hAnsi="Lucida Console" w:cstheme="minorHAnsi"/>
-                    <w:color w:val="404040" w:themeColor="text1" w:themeTint="BF"/>
-                    <w:sz w:val="20"/>
-                    <w:szCs w:val="20"/>
-                  </w:rPr>
-                  <w:lastRenderedPageBreak/>
+                    <w:color w:val="1F497D" w:themeColor="text2"/>
+                    <w:sz w:val="18"/>
+                    <w:szCs w:val="18"/>
+                    <w:lang w:val="en-GB"/>
+                  </w:rPr>
                   <w:t>&lt;main class="container" style="margin-top: 70px;"&gt;</w:t>
                 </w:r>
               </w:p>
@@ -8307,57 +8544,126 @@
                   <w:jc w:val="both"/>
                   <w:rPr>
                     <w:rFonts w:ascii="Lucida Console" w:hAnsi="Lucida Console" w:cstheme="minorHAnsi"/>
-                    <w:color w:val="404040" w:themeColor="text1" w:themeTint="BF"/>
-                    <w:sz w:val="20"/>
-                    <w:szCs w:val="20"/>
+                    <w:color w:val="1F497D" w:themeColor="text2"/>
+                    <w:sz w:val="18"/>
+                    <w:szCs w:val="18"/>
                   </w:rPr>
                 </w:pPr>
                 <w:r>
                   <w:rPr>
                     <w:rFonts w:ascii="Lucida Console" w:hAnsi="Lucida Console" w:cstheme="minorHAnsi"/>
-                    <w:color w:val="404040" w:themeColor="text1" w:themeTint="BF"/>
-                    <w:sz w:val="20"/>
-                    <w:szCs w:val="20"/>
+                    <w:color w:val="1F497D" w:themeColor="text2"/>
+                    <w:sz w:val="18"/>
+                    <w:szCs w:val="18"/>
                   </w:rPr>
                   <w:t xml:space="preserve">  &lt;h1&gt;Ponyracer&lt;/h1&gt;</w:t>
+                </w:r>
+                <w:r>
+                  <w:rPr>
+                    <w:rFonts w:ascii="Lucida Console" w:hAnsi="Lucida Console" w:cstheme="minorHAnsi"/>
+                    <w:color w:val="1F497D" w:themeColor="text2"/>
+                    <w:sz w:val="18"/>
+                    <w:szCs w:val="18"/>
+                  </w:rPr>
+                  <w:t>&lt;/main&gt;</w:t>
                 </w:r>
               </w:p>
               <w:p>
                 <w:pPr>
-                  <w:tabs>
-                    <w:tab w:val="left" w:pos="916"/>
-                    <w:tab w:val="left" w:pos="1832"/>
-                    <w:tab w:val="left" w:pos="2748"/>
-                    <w:tab w:val="left" w:pos="3664"/>
-                    <w:tab w:val="left" w:pos="4580"/>
-                    <w:tab w:val="left" w:pos="5496"/>
-                    <w:tab w:val="left" w:pos="6412"/>
-                    <w:tab w:val="left" w:pos="7328"/>
-                    <w:tab w:val="left" w:pos="8244"/>
-                    <w:tab w:val="left" w:pos="9160"/>
-                    <w:tab w:val="left" w:pos="10076"/>
-                    <w:tab w:val="left" w:pos="10992"/>
-                    <w:tab w:val="left" w:pos="11908"/>
-                    <w:tab w:val="left" w:pos="12824"/>
-                    <w:tab w:val="left" w:pos="13740"/>
-                    <w:tab w:val="left" w:pos="14656"/>
-                  </w:tabs>
+                  <w:spacing w:before="120"/>
                   <w:jc w:val="both"/>
                   <w:rPr>
+                    <w:rFonts w:cstheme="minorHAnsi"/>
+                    <w:color w:val="404040" w:themeColor="text1" w:themeTint="BF"/>
+                  </w:rPr>
+                </w:pPr>
+                <w:r>
+                  <w:rPr>
+                    <w:rFonts w:cstheme="minorHAnsi"/>
+                    <w:color w:val="404040" w:themeColor="text1" w:themeTint="BF"/>
+                  </w:rPr>
+                  <w:lastRenderedPageBreak/>
+                  <w:t>Puis j’intrègre mes premiers tests unitaires grâce à l’environnement de tests Karma en saississant la commande suivante dans le terminal :</w:t>
+                </w:r>
+              </w:p>
+              <w:p>
+                <w:pPr>
+                  <w:spacing w:before="120"/>
+                  <w:jc w:val="both"/>
+                  <w:rPr>
                     <w:rFonts w:ascii="Lucida Console" w:hAnsi="Lucida Console" w:cstheme="minorHAnsi"/>
-                    <w:color w:val="404040" w:themeColor="text1" w:themeTint="BF"/>
-                    <w:sz w:val="20"/>
-                    <w:szCs w:val="20"/>
+                    <w:color w:val="1F497D" w:themeColor="text2"/>
+                    <w:sz w:val="18"/>
+                    <w:szCs w:val="18"/>
                   </w:rPr>
                 </w:pPr>
                 <w:r>
                   <w:rPr>
                     <w:rFonts w:ascii="Lucida Console" w:hAnsi="Lucida Console" w:cstheme="minorHAnsi"/>
-                    <w:color w:val="404040" w:themeColor="text1" w:themeTint="BF"/>
-                    <w:sz w:val="20"/>
-                    <w:szCs w:val="20"/>
-                  </w:rPr>
-                  <w:t>&lt;/main&gt;</w:t>
+                    <w:color w:val="1F497D" w:themeColor="text2"/>
+                    <w:sz w:val="18"/>
+                    <w:szCs w:val="18"/>
+                  </w:rPr>
+                  <w:t>`</w:t>
+                </w:r>
+                <w:r>
+                  <w:rPr>
+                    <w:rFonts w:ascii="Lucida Console" w:hAnsi="Lucida Console" w:cstheme="minorHAnsi"/>
+                    <w:color w:val="1F497D" w:themeColor="text2"/>
+                    <w:sz w:val="18"/>
+                    <w:szCs w:val="18"/>
+                  </w:rPr>
+                  <w:t>ng generate config karma</w:t>
+                </w:r>
+                <w:r>
+                  <w:rPr>
+                    <w:rFonts w:ascii="Lucida Console" w:hAnsi="Lucida Console" w:cstheme="minorHAnsi"/>
+                    <w:color w:val="1F497D" w:themeColor="text2"/>
+                    <w:sz w:val="18"/>
+                    <w:szCs w:val="18"/>
+                  </w:rPr>
+                  <w:t>`</w:t>
+                </w:r>
+              </w:p>
+              <w:p>
+                <w:pPr>
+                  <w:spacing w:before="120"/>
+                  <w:jc w:val="both"/>
+                  <w:rPr>
+                    <w:rFonts w:cstheme="minorHAnsi"/>
+                    <w:color w:val="404040" w:themeColor="text1" w:themeTint="BF"/>
+                  </w:rPr>
+                </w:pPr>
+                <w:r>
+                  <w:rPr>
+                    <w:rFonts w:cstheme="minorHAnsi"/>
+                    <w:color w:val="404040" w:themeColor="text1" w:themeTint="BF"/>
+                  </w:rPr>
+                  <w:t>Enfin, j’introduis des tests de bout-en-bout (</w:t>
+                </w:r>
+                <w:r>
+                  <w:rPr>
+                    <w:rFonts w:cstheme="minorHAnsi"/>
+                    <w:i/>
+                    <w:color w:val="404040" w:themeColor="text1" w:themeTint="BF"/>
+                  </w:rPr>
+                  <w:t>viz.</w:t>
+                </w:r>
+                <w:r>
+                  <w:rPr>
+                    <w:rFonts w:cstheme="minorHAnsi"/>
+                    <w:color w:val="404040" w:themeColor="text1" w:themeTint="BF"/>
+                  </w:rPr>
+                  <w:t xml:space="preserve"> end-to-end tests) en configurant le cadriciel de tests JavaScript Cypress via l’écriture d’un fichier </w:t>
+                </w:r>
+                <w:r>
+                  <w:rPr>
+                    <w:rFonts w:ascii="Lucida Console" w:hAnsi="Lucida Console" w:cstheme="minorHAnsi"/>
+                    <w:color w:val="1F497D" w:themeColor="text2"/>
+                    <w:sz w:val="18"/>
+                    <w:szCs w:val="18"/>
+                  </w:rPr>
+                  <w:t>`cypress.config.ts`.</w:t>
                 </w:r>
               </w:p>
               <w:p>
@@ -8384,128 +8690,29 @@
                     <w:rFonts w:cstheme="minorHAnsi"/>
                     <w:color w:val="404040" w:themeColor="text1" w:themeTint="BF"/>
                   </w:rPr>
-                  <w:t>Puis j’intrègre mes premiers tests unitaires grâce à l’environnement de tests Karma en saississant la commande suivante dans le terminal :</w:t>
-                </w:r>
-              </w:p>
-              <w:p>
-                <w:pPr>
-                  <w:spacing w:before="120"/>
-                  <w:jc w:val="both"/>
+                  <w:t xml:space="preserve">Pour conclure avec les bonnes pratiques, je lance le </w:t>
+                </w:r>
+                <w:r>
+                  <w:rPr>
+                    <w:rFonts w:cstheme="minorHAnsi"/>
+                    <w:b/>
+                    <w:color w:val="404040" w:themeColor="text1" w:themeTint="BF"/>
+                  </w:rPr>
+                  <w:t>Linter TS</w:t>
+                </w:r>
+                <w:r>
+                  <w:rPr>
+                    <w:rFonts w:cstheme="minorHAnsi"/>
+                    <w:color w:val="404040" w:themeColor="text1" w:themeTint="BF"/>
+                  </w:rPr>
+                  <w:t xml:space="preserve"> avec l’option de correction pour m’assurer de produire un code conforme aux conventions d’écriture : </w:t>
+                </w:r>
+                <w:r>
                   <w:rPr>
                     <w:rFonts w:ascii="Lucida Console" w:hAnsi="Lucida Console" w:cstheme="minorHAnsi"/>
-                    <w:color w:val="404040" w:themeColor="text1" w:themeTint="BF"/>
-                    <w:sz w:val="20"/>
-                    <w:szCs w:val="20"/>
-                  </w:rPr>
-                </w:pPr>
-                <w:r>
-                  <w:rPr>
-                    <w:rFonts w:ascii="Lucida Console" w:hAnsi="Lucida Console" w:cstheme="minorHAnsi"/>
-                    <w:color w:val="404040" w:themeColor="text1" w:themeTint="BF"/>
-                    <w:sz w:val="20"/>
-                    <w:szCs w:val="20"/>
-                  </w:rPr>
-                  <w:t>`</w:t>
-                </w:r>
-                <w:r>
-                  <w:rPr>
-                    <w:rFonts w:ascii="Lucida Console" w:hAnsi="Lucida Console" w:cstheme="minorHAnsi"/>
-                    <w:color w:val="404040" w:themeColor="text1" w:themeTint="BF"/>
-                    <w:sz w:val="20"/>
-                    <w:szCs w:val="20"/>
-                  </w:rPr>
-                  <w:t>ng generate config karma</w:t>
-                </w:r>
-                <w:r>
-                  <w:rPr>
-                    <w:rFonts w:ascii="Lucida Console" w:hAnsi="Lucida Console" w:cstheme="minorHAnsi"/>
-                    <w:color w:val="404040" w:themeColor="text1" w:themeTint="BF"/>
-                    <w:sz w:val="20"/>
-                    <w:szCs w:val="20"/>
-                  </w:rPr>
-                  <w:t>`</w:t>
-                </w:r>
-              </w:p>
-              <w:p>
-                <w:pPr>
-                  <w:spacing w:before="120"/>
-                  <w:jc w:val="both"/>
-                  <w:rPr>
-                    <w:rFonts w:cstheme="minorHAnsi"/>
-                    <w:color w:val="404040" w:themeColor="text1" w:themeTint="BF"/>
-                  </w:rPr>
-                </w:pPr>
-                <w:r>
-                  <w:rPr>
-                    <w:rFonts w:cstheme="minorHAnsi"/>
-                    <w:color w:val="404040" w:themeColor="text1" w:themeTint="BF"/>
-                  </w:rPr>
-                  <w:t>Enfin, j’introduis des tests de bout-en-bout (viz. end-to-end tests) en configurant le cadriciel de tests JavaScript Cypress via l’écriture d’un fichier `</w:t>
-                </w:r>
-                <w:r>
-                  <w:rPr>
-                    <w:rFonts w:ascii="Lucida Console" w:hAnsi="Lucida Console" w:cstheme="minorHAnsi"/>
-                    <w:color w:val="404040" w:themeColor="text1" w:themeTint="BF"/>
-                    <w:sz w:val="20"/>
-                    <w:szCs w:val="20"/>
-                  </w:rPr>
-                  <w:t>cypress.config.ts</w:t>
-                </w:r>
-                <w:r>
-                  <w:rPr>
-                    <w:rFonts w:cstheme="minorHAnsi"/>
-                    <w:color w:val="404040" w:themeColor="text1" w:themeTint="BF"/>
-                  </w:rPr>
-                  <w:t>`.</w:t>
-                </w:r>
-              </w:p>
-              <w:p>
-                <w:pPr>
-                  <w:spacing w:before="120"/>
-                  <w:jc w:val="both"/>
-                  <w:rPr>
-                    <w:rFonts w:cstheme="minorHAnsi"/>
-                    <w:color w:val="404040" w:themeColor="text1" w:themeTint="BF"/>
-                  </w:rPr>
-                </w:pPr>
-              </w:p>
-              <w:p>
-                <w:pPr>
-                  <w:spacing w:before="120"/>
-                  <w:jc w:val="both"/>
-                  <w:rPr>
-                    <w:rFonts w:cstheme="minorHAnsi"/>
-                    <w:color w:val="404040" w:themeColor="text1" w:themeTint="BF"/>
-                  </w:rPr>
-                </w:pPr>
-                <w:r>
-                  <w:rPr>
-                    <w:rFonts w:cstheme="minorHAnsi"/>
-                    <w:color w:val="404040" w:themeColor="text1" w:themeTint="BF"/>
-                  </w:rPr>
-                  <w:t xml:space="preserve">Pour conclure avec les bonnes pratiques, je lance le </w:t>
-                </w:r>
-                <w:r>
-                  <w:rPr>
-                    <w:rFonts w:cstheme="minorHAnsi"/>
-                    <w:b/>
-                    <w:color w:val="404040" w:themeColor="text1" w:themeTint="BF"/>
-                  </w:rPr>
-                  <w:t>Linter TS</w:t>
-                </w:r>
-                <w:r>
-                  <w:rPr>
-                    <w:rFonts w:cstheme="minorHAnsi"/>
-                    <w:color w:val="404040" w:themeColor="text1" w:themeTint="BF"/>
-                  </w:rPr>
-                  <w:t xml:space="preserve"> avec l’option de correction pour m’assurer de produire un code conforme aux conventions d’écriture : </w:t>
-                </w:r>
-                <w:r>
-                  <w:rPr>
-                    <w:rFonts w:ascii="Lucida Console" w:hAnsi="Lucida Console" w:cstheme="minorHAnsi"/>
-                    <w:color w:val="404040" w:themeColor="text1" w:themeTint="BF"/>
-                    <w:sz w:val="20"/>
-                    <w:szCs w:val="20"/>
+                    <w:color w:val="1F497D" w:themeColor="text2"/>
+                    <w:sz w:val="18"/>
+                    <w:szCs w:val="18"/>
                   </w:rPr>
                   <w:t>`ng lint --fix`</w:t>
                 </w:r>
@@ -8631,6 +8838,7 @@
               <w:docPart w:val="D8792EFF38BE42DF96ED83686B8B9A5F"/>
             </w:placeholder>
           </w:sdtPr>
+          <w:sdtEndPr/>
           <w:sdtContent>
             <w:tc>
               <w:tcPr>
@@ -8756,41 +8964,48 @@
                     <w:rFonts w:cstheme="minorHAnsi"/>
                     <w:color w:val="404040" w:themeColor="text1" w:themeTint="BF"/>
                   </w:rPr>
-                  <w:t>Gestionnaire de paquets JavaScript `</w:t>
-                </w:r>
-                <w:r>
-                  <w:rPr>
-                    <w:rFonts w:cstheme="minorHAnsi"/>
-                    <w:b/>
-                    <w:color w:val="404040" w:themeColor="text1" w:themeTint="BF"/>
-                  </w:rPr>
-                  <w:t>pnpm</w:t>
-                </w:r>
-                <w:r>
-                  <w:rPr>
-                    <w:rFonts w:cstheme="minorHAnsi"/>
-                    <w:color w:val="404040" w:themeColor="text1" w:themeTint="BF"/>
-                  </w:rPr>
-                  <w:t xml:space="preserve">` (successeur de </w:t>
-                </w:r>
-                <w:r>
-                  <w:rPr>
-                    <w:rFonts w:cstheme="minorHAnsi"/>
-                    <w:color w:val="404040" w:themeColor="text1" w:themeTint="BF"/>
+                  <w:t xml:space="preserve">Gestionnaire de paquets JavaScript </w:t>
+                </w:r>
+                <w:r>
+                  <w:rPr>
+                    <w:rFonts w:ascii="Lucida Console" w:hAnsi="Lucida Console" w:cstheme="minorHAnsi"/>
+                    <w:color w:val="1F497D" w:themeColor="text2"/>
+                    <w:sz w:val="18"/>
+                    <w:szCs w:val="18"/>
+                  </w:rPr>
+                  <w:t>`pnpm`</w:t>
+                </w:r>
+                <w:r>
+                  <w:rPr>
+                    <w:rFonts w:cstheme="minorHAnsi"/>
+                    <w:color w:val="404040" w:themeColor="text1" w:themeTint="BF"/>
+                  </w:rPr>
+                  <w:t xml:space="preserve"> (successeur de </w:t>
+                </w:r>
+                <w:r>
+                  <w:rPr>
+                    <w:rFonts w:ascii="Lucida Console" w:hAnsi="Lucida Console" w:cstheme="minorHAnsi"/>
+                    <w:color w:val="1F497D" w:themeColor="text2"/>
+                    <w:sz w:val="18"/>
+                    <w:szCs w:val="18"/>
                   </w:rPr>
                   <w:t>`</w:t>
                 </w:r>
                 <w:r>
                   <w:rPr>
-                    <w:rFonts w:cstheme="minorHAnsi"/>
-                    <w:color w:val="404040" w:themeColor="text1" w:themeTint="BF"/>
+                    <w:rFonts w:ascii="Lucida Console" w:hAnsi="Lucida Console" w:cstheme="minorHAnsi"/>
+                    <w:color w:val="1F497D" w:themeColor="text2"/>
+                    <w:sz w:val="18"/>
+                    <w:szCs w:val="18"/>
                   </w:rPr>
                   <w:t>npm</w:t>
                 </w:r>
                 <w:r>
                   <w:rPr>
-                    <w:rFonts w:cstheme="minorHAnsi"/>
-                    <w:color w:val="404040" w:themeColor="text1" w:themeTint="BF"/>
+                    <w:rFonts w:ascii="Lucida Console" w:hAnsi="Lucida Console" w:cstheme="minorHAnsi"/>
+                    <w:color w:val="1F497D" w:themeColor="text2"/>
+                    <w:sz w:val="18"/>
+                    <w:szCs w:val="18"/>
                   </w:rPr>
                   <w:t>`</w:t>
                 </w:r>
@@ -8963,6 +9178,7 @@
               <w:docPart w:val="01B20497E6C241089EF108CE61D07200"/>
             </w:placeholder>
           </w:sdtPr>
+          <w:sdtEndPr/>
           <w:sdtContent>
             <w:sdt>
               <w:sdtPr>
@@ -9387,6 +9603,7 @@
               <w:docPart w:val="7DEC1C1F9214405E9C580D768A778C0B"/>
             </w:placeholder>
           </w:sdtPr>
+          <w:sdtEndPr/>
           <w:sdtContent>
             <w:tc>
               <w:tcPr>
@@ -9521,6 +9738,7 @@
               <w:calendar w:val="gregorian"/>
             </w:date>
           </w:sdtPr>
+          <w:sdtEndPr/>
           <w:sdtContent>
             <w:tc>
               <w:tcPr>
@@ -9589,6 +9807,7 @@
               <w:calendar w:val="gregorian"/>
             </w:date>
           </w:sdtPr>
+          <w:sdtEndPr/>
           <w:sdtContent>
             <w:tc>
               <w:tcPr>
@@ -9752,7 +9971,22 @@
                     <w:rFonts w:cstheme="minorHAnsi"/>
                     <w:color w:val="404040" w:themeColor="text1" w:themeTint="BF"/>
                   </w:rPr>
-                  <w:t>La configuration de l’environnement de développement via Angular a nécessité la ré-</w:t>
+                  <w:t xml:space="preserve">La configuration de l’environnement de développement via </w:t>
+                </w:r>
+                <w:r>
+                  <w:rPr>
+                    <w:rFonts w:cstheme="minorHAnsi"/>
+                    <w:b/>
+                    <w:color w:val="404040" w:themeColor="text1" w:themeTint="BF"/>
+                  </w:rPr>
+                  <w:t>Angular</w:t>
+                </w:r>
+                <w:r>
+                  <w:rPr>
+                    <w:rFonts w:cstheme="minorHAnsi"/>
+                    <w:color w:val="404040" w:themeColor="text1" w:themeTint="BF"/>
+                  </w:rPr>
+                  <w:t xml:space="preserve"> a nécessité la ré-</w:t>
                 </w:r>
                 <w:r>
                   <w:rPr>
@@ -9785,17 +10019,19 @@
                 </w:r>
                 <w:r>
                   <w:rPr>
-                    <w:rFonts w:cstheme="minorHAnsi"/>
-                    <w:b/>
-                    <w:color w:val="404040" w:themeColor="text1" w:themeTint="BF"/>
+                    <w:rFonts w:ascii="Lucida Console" w:hAnsi="Lucida Console" w:cstheme="minorHAnsi"/>
+                    <w:color w:val="1F497D" w:themeColor="text2"/>
+                    <w:sz w:val="18"/>
+                    <w:szCs w:val="18"/>
                   </w:rPr>
                   <w:t>tsconfig.js</w:t>
                 </w:r>
                 <w:r>
                   <w:rPr>
-                    <w:rFonts w:cstheme="minorHAnsi"/>
-                    <w:b/>
-                    <w:color w:val="404040" w:themeColor="text1" w:themeTint="BF"/>
+                    <w:rFonts w:ascii="Lucida Console" w:hAnsi="Lucida Console" w:cstheme="minorHAnsi"/>
+                    <w:color w:val="1F497D" w:themeColor="text2"/>
+                    <w:sz w:val="18"/>
+                    <w:szCs w:val="18"/>
                   </w:rPr>
                   <w:t>on</w:t>
                 </w:r>
@@ -9809,8 +10045,10 @@
                   </w:numPr>
                   <w:spacing w:before="120"/>
                   <w:rPr>
-                    <w:rFonts w:cstheme="minorHAnsi"/>
-                    <w:color w:val="404040" w:themeColor="text1" w:themeTint="BF"/>
+                    <w:rFonts w:ascii="Lucida Console" w:hAnsi="Lucida Console" w:cstheme="minorHAnsi"/>
+                    <w:color w:val="1F497D" w:themeColor="text2"/>
+                    <w:sz w:val="18"/>
+                    <w:szCs w:val="18"/>
                   </w:rPr>
                 </w:pPr>
                 <w:r>
@@ -9826,7 +10064,16 @@
                     <w:b/>
                     <w:color w:val="404040" w:themeColor="text1" w:themeTint="BF"/>
                   </w:rPr>
-                  <w:t xml:space="preserve"> angular.json</w:t>
+                  <w:t xml:space="preserve"> </w:t>
+                </w:r>
+                <w:r>
+                  <w:rPr>
+                    <w:rFonts w:ascii="Lucida Console" w:hAnsi="Lucida Console" w:cstheme="minorHAnsi"/>
+                    <w:color w:val="1F497D" w:themeColor="text2"/>
+                    <w:sz w:val="18"/>
+                    <w:szCs w:val="18"/>
+                  </w:rPr>
+                  <w:t>angular.json</w:t>
                 </w:r>
               </w:p>
               <w:p>
@@ -9856,7 +10103,16 @@
                     <w:b/>
                     <w:color w:val="404040" w:themeColor="text1" w:themeTint="BF"/>
                   </w:rPr>
-                  <w:t xml:space="preserve"> package.json</w:t>
+                  <w:t xml:space="preserve"> </w:t>
+                </w:r>
+                <w:r>
+                  <w:rPr>
+                    <w:rFonts w:ascii="Lucida Console" w:hAnsi="Lucida Console" w:cstheme="minorHAnsi"/>
+                    <w:color w:val="1F497D" w:themeColor="text2"/>
+                    <w:sz w:val="18"/>
+                    <w:szCs w:val="18"/>
+                  </w:rPr>
+                  <w:t>package.json</w:t>
                 </w:r>
               </w:p>
             </w:tc>
@@ -10258,6 +10514,7 @@
               <w:listItem w:displayText="5" w:value="5"/>
             </w:comboBox>
           </w:sdtPr>
+          <w:sdtEndPr/>
           <w:sdtContent>
             <w:tc>
               <w:tcPr>
@@ -10284,7 +10541,7 @@
                     <w:sz w:val="36"/>
                     <w:szCs w:val="36"/>
                   </w:rPr>
-                  <w:t>1</w:t>
+                  <w:t>2</w:t>
                 </w:r>
               </w:p>
             </w:tc>
@@ -10306,6 +10563,7 @@
               <w:docPart w:val="2DA120835E434FACA48261768254D1BF"/>
             </w:placeholder>
           </w:sdtPr>
+          <w:sdtEndPr/>
           <w:sdtContent>
             <w:tc>
               <w:tcPr>
@@ -10441,6 +10699,7 @@
               <w:docPart w:val="58EA0DD56B45461BB6CD085C1BB6C696"/>
             </w:placeholder>
           </w:sdtPr>
+          <w:sdtEndPr/>
           <w:sdtContent>
             <w:tc>
               <w:tcPr>
@@ -10825,9 +11084,9 @@
                 <w:r>
                   <w:rPr>
                     <w:rFonts w:ascii="Lucida Console" w:hAnsi="Lucida Console" w:cstheme="minorHAnsi"/>
-                    <w:color w:val="404040" w:themeColor="text1" w:themeTint="BF"/>
-                    <w:sz w:val="20"/>
-                    <w:szCs w:val="20"/>
+                    <w:color w:val="1F497D" w:themeColor="text2"/>
+                    <w:sz w:val="18"/>
+                    <w:szCs w:val="18"/>
                   </w:rPr>
                   <w:t>PDO</w:t>
                 </w:r>
@@ -11068,7 +11327,22 @@
                     <w:rFonts w:cstheme="minorHAnsi"/>
                     <w:color w:val="404040" w:themeColor="text1" w:themeTint="BF"/>
                   </w:rPr>
-                  <w:t>Puis j’implémente le CRUD (</w:t>
+                  <w:t xml:space="preserve">Puis j’implémente le </w:t>
+                </w:r>
+                <w:r>
+                  <w:rPr>
+                    <w:rFonts w:cstheme="minorHAnsi"/>
+                    <w:b/>
+                    <w:color w:val="404040" w:themeColor="text1" w:themeTint="BF"/>
+                  </w:rPr>
+                  <w:t>CRUD</w:t>
+                </w:r>
+                <w:r>
+                  <w:rPr>
+                    <w:rFonts w:cstheme="minorHAnsi"/>
+                    <w:color w:val="404040" w:themeColor="text1" w:themeTint="BF"/>
+                  </w:rPr>
+                  <w:t xml:space="preserve"> (</w:t>
                 </w:r>
                 <w:r>
                   <w:rPr>
@@ -11256,8 +11530,20 @@
                 <w:pPr>
                   <w:spacing w:before="120"/>
                   <w:jc w:val="both"/>
+                  <w:rPr>
+                    <w:rFonts w:ascii="Lucida Console" w:hAnsi="Lucida Console" w:cstheme="minorHAnsi"/>
+                    <w:color w:val="1F497D" w:themeColor="text2"/>
+                    <w:sz w:val="18"/>
+                    <w:szCs w:val="18"/>
+                  </w:rPr>
                 </w:pPr>
                 <w:r>
+                  <w:rPr>
+                    <w:rFonts w:ascii="Lucida Console" w:hAnsi="Lucida Console" w:cstheme="minorHAnsi"/>
+                    <w:color w:val="1F497D" w:themeColor="text2"/>
+                    <w:sz w:val="18"/>
+                    <w:szCs w:val="18"/>
+                  </w:rPr>
                   <w:t>$params[$param-&gt;name] =htmlentities($_POST[$param-&gt;name]);</w:t>
                 </w:r>
               </w:p>
@@ -11289,20 +11575,18 @@
                   <w:spacing w:before="120"/>
                   <w:jc w:val="both"/>
                   <w:rPr>
-                    <w:rFonts w:ascii="Lucida Console" w:hAnsi="Lucida Console"/>
+                    <w:rFonts w:ascii="Lucida Console" w:hAnsi="Lucida Console" w:cstheme="minorHAnsi"/>
                     <w:color w:val="1F497D" w:themeColor="text2"/>
                     <w:sz w:val="18"/>
                     <w:szCs w:val="18"/>
-                    <w:lang w:val="en-GB"/>
                   </w:rPr>
                 </w:pPr>
                 <w:r>
                   <w:rPr>
-                    <w:rFonts w:ascii="Lucida Console" w:hAnsi="Lucida Console"/>
+                    <w:rFonts w:ascii="Lucida Console" w:hAnsi="Lucida Console" w:cstheme="minorHAnsi"/>
                     <w:color w:val="1F497D" w:themeColor="text2"/>
                     <w:sz w:val="18"/>
                     <w:szCs w:val="18"/>
-                    <w:lang w:val="en-GB"/>
                   </w:rPr>
                   <w:t>if (!$email = filter_input(INPUT_POST,$param-&gt;name, FILTER_VALIDATE_EMAIL))</w:t>
                 </w:r>
@@ -11382,7 +11666,22 @@
                     <w:rFonts w:cstheme="minorHAnsi"/>
                     <w:color w:val="404040" w:themeColor="text1" w:themeTint="BF"/>
                   </w:rPr>
-                  <w:t>s dans l’histoire des « commit »</w:t>
+                  <w:t>s dans l’histoire des « </w:t>
+                </w:r>
+                <w:r>
+                  <w:rPr>
+                    <w:rFonts w:cstheme="minorHAnsi"/>
+                    <w:i/>
+                    <w:color w:val="404040" w:themeColor="text1" w:themeTint="BF"/>
+                  </w:rPr>
+                  <w:t>commit</w:t>
+                </w:r>
+                <w:r>
+                  <w:rPr>
+                    <w:rFonts w:cstheme="minorHAnsi"/>
+                    <w:color w:val="404040" w:themeColor="text1" w:themeTint="BF"/>
+                  </w:rPr>
+                  <w:t> »</w:t>
                 </w:r>
                 <w:r>
                   <w:rPr>
@@ -11988,6 +12287,7 @@
               <w:docPart w:val="7EF01572979C48F8A44234EDDADF87E1"/>
             </w:placeholder>
           </w:sdtPr>
+          <w:sdtEndPr/>
           <w:sdtContent>
             <w:tc>
               <w:tcPr>
@@ -12050,6 +12350,9 @@
                   </w:rPr>
                 </w:pPr>
                 <w:r>
+                  <w:t xml:space="preserve">Editeur </w:t>
+                </w:r>
+                <w:r>
                   <w:t>Visual Studio Code</w:t>
                 </w:r>
               </w:p>
@@ -12068,6 +12371,9 @@
                   </w:rPr>
                 </w:pPr>
                 <w:r>
+                  <w:t xml:space="preserve">VCS </w:t>
+                </w:r>
+                <w:r>
                   <w:t>git/ github.com</w:t>
                 </w:r>
               </w:p>
@@ -12086,6 +12392,12 @@
                   </w:rPr>
                 </w:pPr>
                 <w:r>
+                  <w:t xml:space="preserve">Outil de tests unitaires en PHP </w:t>
+                </w:r>
+                <w:r>
+                  <w:rPr>
+                    <w:b/>
+                  </w:rPr>
                   <w:t>phpunit</w:t>
                 </w:r>
               </w:p>
@@ -12104,7 +12416,16 @@
                   </w:rPr>
                 </w:pPr>
                 <w:r>
-                  <w:t>gestion de projet collaboratif : trello.com</w:t>
+                  <w:t>G</w:t>
+                </w:r>
+                <w:r>
+                  <w:t xml:space="preserve">estion de projet collaboratif : </w:t>
+                </w:r>
+                <w:r>
+                  <w:rPr>
+                    <w:b/>
+                  </w:rPr>
+                  <w:t>trello.com</w:t>
                 </w:r>
               </w:p>
             </w:tc>
@@ -12186,6 +12507,7 @@
               <w:docPart w:val="5674A1F0D01540EEBEB8501BE4DECCDB"/>
             </w:placeholder>
           </w:sdtPr>
+          <w:sdtEndPr/>
           <w:sdtContent>
             <w:tc>
               <w:tcPr>
@@ -12226,7 +12548,21 @@
                     <w:rFonts w:cstheme="minorHAnsi"/>
                     <w:color w:val="404040" w:themeColor="text1" w:themeTint="BF"/>
                   </w:rPr>
-                  <w:t>.</w:t>
+                  <w:t xml:space="preserve"> et au maintien d’un dépôt distant sur git</w:t>
+                </w:r>
+                <w:r>
+                  <w:rPr>
+                    <w:rFonts w:cstheme="minorHAnsi"/>
+                    <w:color w:val="404040" w:themeColor="text1" w:themeTint="BF"/>
+                  </w:rPr>
+                  <w:t>h</w:t>
+                </w:r>
+                <w:r>
+                  <w:rPr>
+                    <w:rFonts w:cstheme="minorHAnsi"/>
+                    <w:color w:val="404040" w:themeColor="text1" w:themeTint="BF"/>
+                  </w:rPr>
+                  <w:t>ub.com.</w:t>
                 </w:r>
               </w:p>
               <w:p>
@@ -12257,7 +12593,36 @@
                     <w:rFonts w:cstheme="minorHAnsi"/>
                     <w:color w:val="404040" w:themeColor="text1" w:themeTint="BF"/>
                   </w:rPr>
-                  <w:t xml:space="preserve"> et </w:t>
+                  <w:t xml:space="preserve"> </w:t>
+                </w:r>
+                <w:r>
+                  <w:rPr>
+                    <w:rFonts w:cstheme="minorHAnsi"/>
+                    <w:color w:val="404040" w:themeColor="text1" w:themeTint="BF"/>
+                  </w:rPr>
+                  <w:t>(</w:t>
+                </w:r>
+                <w:r>
+                  <w:rPr>
+                    <w:rFonts w:cstheme="minorHAnsi"/>
+                    <w:i/>
+                    <w:color w:val="404040" w:themeColor="text1" w:themeTint="BF"/>
+                  </w:rPr>
+                  <w:t>viz.</w:t>
+                </w:r>
+                <w:r>
+                  <w:rPr>
+                    <w:rFonts w:cstheme="minorHAnsi"/>
+                    <w:color w:val="404040" w:themeColor="text1" w:themeTint="BF"/>
+                  </w:rPr>
+                  <w:t xml:space="preserve"> Modèle Conceptuel de Données) </w:t>
+                </w:r>
+                <w:r>
+                  <w:rPr>
+                    <w:rFonts w:cstheme="minorHAnsi"/>
+                    <w:color w:val="404040" w:themeColor="text1" w:themeTint="BF"/>
+                  </w:rPr>
+                  <w:t xml:space="preserve">et </w:t>
                 </w:r>
                 <w:r>
                   <w:rPr>
@@ -12614,6 +12979,7 @@
               <w:docPart w:val="266A70A543204ADBA93A4B57E2AF9B20"/>
             </w:placeholder>
           </w:sdtPr>
+          <w:sdtEndPr/>
           <w:sdtContent>
             <w:tc>
               <w:tcPr>
@@ -12748,6 +13114,7 @@
               <w:calendar w:val="gregorian"/>
             </w:date>
           </w:sdtPr>
+          <w:sdtEndPr/>
           <w:sdtContent>
             <w:tc>
               <w:tcPr>
@@ -12816,6 +13183,7 @@
               <w:calendar w:val="gregorian"/>
             </w:date>
           </w:sdtPr>
+          <w:sdtEndPr/>
           <w:sdtContent>
             <w:tc>
               <w:tcPr>
@@ -12948,6 +13316,7 @@
               <w:docPart w:val="B9FBC9A0DDD541FA9BF92068493FAF0D"/>
             </w:placeholder>
           </w:sdtPr>
+          <w:sdtEndPr/>
           <w:sdtContent>
             <w:tc>
               <w:tcPr>
@@ -12990,14 +13359,56 @@
                     <w:rFonts w:cstheme="minorHAnsi"/>
                     <w:color w:val="404040" w:themeColor="text1" w:themeTint="BF"/>
                   </w:rPr>
-                  <w:t xml:space="preserve"> a été utilisé pour garantir la confirmité de l’environnement de travail entre les membres de l’équipe et éviter ainsi les disparités entre versions de dépendances et /ou de systèmes d’</w:t>
-                </w:r>
-                <w:r>
-                  <w:rPr>
-                    <w:rFonts w:cstheme="minorHAnsi"/>
-                    <w:color w:val="404040" w:themeColor="text1" w:themeTint="BF"/>
-                  </w:rPr>
-                  <w:t xml:space="preserve">exploitation grâce à l’écriture du manifeste </w:t>
+                  <w:t xml:space="preserve"> </w:t>
+                </w:r>
+                <w:r>
+                  <w:rPr>
+                    <w:rFonts w:cstheme="minorHAnsi"/>
+                    <w:color w:val="404040" w:themeColor="text1" w:themeTint="BF"/>
+                  </w:rPr>
+                  <w:t>est employé</w:t>
+                </w:r>
+                <w:r>
+                  <w:rPr>
+                    <w:rFonts w:cstheme="minorHAnsi"/>
+                    <w:color w:val="404040" w:themeColor="text1" w:themeTint="BF"/>
+                  </w:rPr>
+                  <w:t xml:space="preserve"> pour garantir la confirmité de l’environnement de travail entre les membres de l’équipe et éviter</w:t>
+                </w:r>
+                <w:r>
+                  <w:rPr>
+                    <w:rFonts w:cstheme="minorHAnsi"/>
+                    <w:color w:val="404040" w:themeColor="text1" w:themeTint="BF"/>
+                  </w:rPr>
+                  <w:t xml:space="preserve"> </w:t>
+                </w:r>
+                <w:r>
+                  <w:rPr>
+                    <w:rFonts w:cstheme="minorHAnsi"/>
+                    <w:color w:val="404040" w:themeColor="text1" w:themeTint="BF"/>
+                  </w:rPr>
+                  <w:t>les disparités entre versions de dépendances et /ou de systèmes d’</w:t>
+                </w:r>
+                <w:r>
+                  <w:rPr>
+                    <w:rFonts w:cstheme="minorHAnsi"/>
+                    <w:color w:val="404040" w:themeColor="text1" w:themeTint="BF"/>
+                  </w:rPr>
+                  <w:t>exploitation</w:t>
+                </w:r>
+                <w:r>
+                  <w:rPr>
+                    <w:rFonts w:cstheme="minorHAnsi"/>
+                    <w:color w:val="404040" w:themeColor="text1" w:themeTint="BF"/>
+                  </w:rPr>
+                  <w:t>,</w:t>
+                </w:r>
+                <w:r>
+                  <w:rPr>
+                    <w:rFonts w:cstheme="minorHAnsi"/>
+                    <w:color w:val="404040" w:themeColor="text1" w:themeTint="BF"/>
+                  </w:rPr>
+                  <w:t xml:space="preserve"> grâce à l’écriture du manifeste </w:t>
                 </w:r>
                 <w:r>
                   <w:rPr>
@@ -13079,7 +13490,6 @@
                 <w:szCs w:val="28"/>
                 <w:lang w:eastAsia="fr-FR"/>
               </w:rPr>
-              <w:lastRenderedPageBreak/>
               <mc:AlternateContent>
                 <mc:Choice Requires="wps">
                   <w:drawing>
@@ -13273,7 +13683,6 @@
                 <w:sz w:val="36"/>
                 <w:szCs w:val="36"/>
               </w:rPr>
-              <w:lastRenderedPageBreak/>
               <w:t>A</w:t>
             </w:r>
             <w:r>
@@ -13308,6 +13717,7 @@
               <w:listItem w:displayText="5" w:value="5"/>
             </w:comboBox>
           </w:sdtPr>
+          <w:sdtEndPr/>
           <w:sdtContent>
             <w:tc>
               <w:tcPr>
@@ -13356,6 +13766,7 @@
               <w:docPart w:val="85FEB53F5A3A4891A70FE471A16081E7"/>
             </w:placeholder>
           </w:sdtPr>
+          <w:sdtEndPr/>
           <w:sdtContent>
             <w:sdt>
               <w:sdtPr>
@@ -13511,6 +13922,7 @@
               <w:docPart w:val="7B2C43BE29364B7A81AD1CEF5CCEACC9"/>
             </w:placeholder>
           </w:sdtPr>
+          <w:sdtEndPr/>
           <w:sdtContent>
             <w:tc>
               <w:tcPr>
@@ -13639,6 +14051,7 @@
               <w:docPart w:val="44691050B28045DD898DEBD414CD61F8"/>
             </w:placeholder>
           </w:sdtPr>
+          <w:sdtEndPr/>
           <w:sdtContent>
             <w:tc>
               <w:tcPr>
@@ -13689,7 +14102,38 @@
                     <w:rFonts w:cstheme="minorHAnsi"/>
                     <w:color w:val="404040" w:themeColor="text1" w:themeTint="BF"/>
                   </w:rPr>
-                  <w:t>commence donc par créer un projet avec symfony et installe les dépendances requises :</w:t>
+                  <w:t xml:space="preserve">commence donc par créer un projet avec </w:t>
+                </w:r>
+                <w:r>
+                  <w:rPr>
+                    <w:rFonts w:cstheme="minorHAnsi"/>
+                    <w:b/>
+                    <w:color w:val="404040" w:themeColor="text1" w:themeTint="BF"/>
+                  </w:rPr>
+                  <w:t>symfony</w:t>
+                </w:r>
+                <w:r>
+                  <w:rPr>
+                    <w:rFonts w:cstheme="minorHAnsi"/>
+                    <w:color w:val="404040" w:themeColor="text1" w:themeTint="BF"/>
+                  </w:rPr>
+                  <w:t xml:space="preserve"> et installe les dépendances requises</w:t>
+                </w:r>
+                <w:r>
+                  <w:rPr>
+                    <w:rFonts w:cstheme="minorHAnsi"/>
+                    <w:color w:val="404040" w:themeColor="text1" w:themeTint="BF"/>
+                  </w:rPr>
+                  <w:t xml:space="preserve"> en usant de l’émulateur de terminal</w:t>
+                </w:r>
+                <w:bookmarkStart w:id="0" w:name="_GoBack"/>
+                <w:bookmarkEnd w:id="0"/>
+                <w:r>
+                  <w:rPr>
+                    <w:rFonts w:cstheme="minorHAnsi"/>
+                    <w:color w:val="404040" w:themeColor="text1" w:themeTint="BF"/>
+                  </w:rPr>
+                  <w:t> :</w:t>
                 </w:r>
               </w:p>
               <w:p>
@@ -13773,7 +14217,23 @@
                     <w:rFonts w:cstheme="minorHAnsi"/>
                     <w:color w:val="404040" w:themeColor="text1" w:themeTint="BF"/>
                   </w:rPr>
-                  <w:t>Je configure l’accès à la base de données MySQL grâce au fichier .env et édite la constante DATABASE_URL.</w:t>
+                  <w:t xml:space="preserve">Je configure l’accès à la base de données MySQL grâce au fichier .env et édite la constante </w:t>
+                </w:r>
+                <w:r>
+                  <w:rPr>
+                    <w:rFonts w:ascii="Lucida Console" w:hAnsi="Lucida Console" w:cstheme="minorHAnsi"/>
+                    <w:color w:val="1F497D" w:themeColor="text2"/>
+                    <w:sz w:val="18"/>
+                    <w:szCs w:val="18"/>
+                  </w:rPr>
+                  <w:t>DATABASE_URL</w:t>
+                </w:r>
+                <w:r>
+                  <w:rPr>
+                    <w:rFonts w:cstheme="minorHAnsi"/>
+                    <w:color w:val="404040" w:themeColor="text1" w:themeTint="BF"/>
+                  </w:rPr>
+                  <w:t>.</w:t>
                 </w:r>
               </w:p>
               <w:p>
@@ -13825,8 +14285,10 @@
                   <w:spacing w:before="120"/>
                   <w:jc w:val="both"/>
                   <w:rPr>
-                    <w:rFonts w:cstheme="minorHAnsi"/>
-                    <w:color w:val="404040" w:themeColor="text1" w:themeTint="BF"/>
+                    <w:rFonts w:ascii="Lucida Console" w:hAnsi="Lucida Console" w:cstheme="minorHAnsi"/>
+                    <w:color w:val="1F497D" w:themeColor="text2"/>
+                    <w:sz w:val="18"/>
+                    <w:szCs w:val="18"/>
                   </w:rPr>
                 </w:pPr>
                 <w:r>
@@ -13834,7 +14296,77 @@
                     <w:rFonts w:cstheme="minorHAnsi"/>
                     <w:color w:val="404040" w:themeColor="text1" w:themeTint="BF"/>
                   </w:rPr>
-                  <w:t>Je crée maintenant le modèle de données composé d’une Entité Place grâce au paquet maker-bundle via la commande : php bin/console make :entity Place</w:t>
+                  <w:t xml:space="preserve">Je crée maintenant le modèle de données composé d’une </w:t>
+                </w:r>
+                <w:r>
+                  <w:rPr>
+                    <w:rFonts w:cstheme="minorHAnsi"/>
+                    <w:color w:val="404040" w:themeColor="text1" w:themeTint="BF"/>
+                  </w:rPr>
+                  <w:t>e</w:t>
+                </w:r>
+                <w:r>
+                  <w:rPr>
+                    <w:rFonts w:cstheme="minorHAnsi"/>
+                    <w:color w:val="404040" w:themeColor="text1" w:themeTint="BF"/>
+                  </w:rPr>
+                  <w:t xml:space="preserve">ntité </w:t>
+                </w:r>
+                <w:r>
+                  <w:rPr>
+                    <w:rFonts w:ascii="Lucida Console" w:hAnsi="Lucida Console" w:cstheme="minorHAnsi"/>
+                    <w:color w:val="1F497D" w:themeColor="text2"/>
+                    <w:sz w:val="18"/>
+                    <w:szCs w:val="18"/>
+                  </w:rPr>
+                  <w:t>Place</w:t>
+                </w:r>
+                <w:r>
+                  <w:rPr>
+                    <w:rFonts w:cstheme="minorHAnsi"/>
+                    <w:color w:val="404040" w:themeColor="text1" w:themeTint="BF"/>
+                  </w:rPr>
+                  <w:t xml:space="preserve"> grâce au paquet </w:t>
+                </w:r>
+                <w:r>
+                  <w:rPr>
+                    <w:rFonts w:cstheme="minorHAnsi"/>
+                    <w:i/>
+                    <w:color w:val="404040" w:themeColor="text1" w:themeTint="BF"/>
+                  </w:rPr>
+                  <w:t>maker-bundle</w:t>
+                </w:r>
+                <w:r>
+                  <w:rPr>
+                    <w:rFonts w:cstheme="minorHAnsi"/>
+                    <w:color w:val="404040" w:themeColor="text1" w:themeTint="BF"/>
+                  </w:rPr>
+                  <w:t xml:space="preserve"> via la commande : </w:t>
+                </w:r>
+                <w:r>
+                  <w:rPr>
+                    <w:rFonts w:cstheme="minorHAnsi"/>
+                    <w:color w:val="404040" w:themeColor="text1" w:themeTint="BF"/>
+                  </w:rPr>
+                  <w:t>`</w:t>
+                </w:r>
+                <w:r>
+                  <w:rPr>
+                    <w:rFonts w:ascii="Lucida Console" w:hAnsi="Lucida Console" w:cstheme="minorHAnsi"/>
+                    <w:color w:val="1F497D" w:themeColor="text2"/>
+                    <w:sz w:val="18"/>
+                    <w:szCs w:val="18"/>
+                  </w:rPr>
+                  <w:t>php bin/console make :entity Place</w:t>
+                </w:r>
+                <w:r>
+                  <w:rPr>
+                    <w:rFonts w:ascii="Lucida Console" w:hAnsi="Lucida Console" w:cstheme="minorHAnsi"/>
+                    <w:color w:val="1F497D" w:themeColor="text2"/>
+                    <w:sz w:val="18"/>
+                    <w:szCs w:val="18"/>
+                  </w:rPr>
+                  <w:t>`</w:t>
                 </w:r>
               </w:p>
               <w:p>
@@ -13851,7 +14383,32 @@
                     <w:rFonts w:cstheme="minorHAnsi"/>
                     <w:color w:val="404040" w:themeColor="text1" w:themeTint="BF"/>
                   </w:rPr>
-                  <w:t>Je valide ensuite la modification du schéma de données grâce aux commandes `make :migration` et `doctrine :migrations :migrate`</w:t>
+                  <w:t xml:space="preserve">Je valide ensuite la modification du schéma de données grâce aux commandes </w:t>
+                </w:r>
+                <w:r>
+                  <w:rPr>
+                    <w:rFonts w:ascii="Lucida Console" w:hAnsi="Lucida Console" w:cstheme="minorHAnsi"/>
+                    <w:color w:val="1F497D" w:themeColor="text2"/>
+                    <w:sz w:val="18"/>
+                    <w:szCs w:val="18"/>
+                  </w:rPr>
+                  <w:t>`make :migration`</w:t>
+                </w:r>
+                <w:r>
+                  <w:rPr>
+                    <w:rFonts w:cstheme="minorHAnsi"/>
+                    <w:color w:val="404040" w:themeColor="text1" w:themeTint="BF"/>
+                  </w:rPr>
+                  <w:t xml:space="preserve"> et </w:t>
+                </w:r>
+                <w:r>
+                  <w:rPr>
+                    <w:rFonts w:ascii="Lucida Console" w:hAnsi="Lucida Console" w:cstheme="minorHAnsi"/>
+                    <w:color w:val="1F497D" w:themeColor="text2"/>
+                    <w:sz w:val="18"/>
+                    <w:szCs w:val="18"/>
+                  </w:rPr>
+                  <w:t>`doctrine :migrations :migrate`</w:t>
                 </w:r>
               </w:p>
               <w:p>
@@ -13902,7 +14459,32 @@
                     <w:rFonts w:cstheme="minorHAnsi"/>
                     <w:color w:val="404040" w:themeColor="text1" w:themeTint="BF"/>
                   </w:rPr>
-                  <w:t>pour communiquer avec le modèle, les services et les constructeurs de formulaire via la commande : php bin/console make :controller Place</w:t>
+                  <w:t xml:space="preserve">pour communiquer avec le modèle, les services et les constructeurs de formulaire via la commande : </w:t>
+                </w:r>
+                <w:r>
+                  <w:rPr>
+                    <w:rFonts w:cstheme="minorHAnsi"/>
+                    <w:color w:val="404040" w:themeColor="text1" w:themeTint="BF"/>
+                  </w:rPr>
+                  <w:t>`</w:t>
+                </w:r>
+                <w:r>
+                  <w:rPr>
+                    <w:rFonts w:ascii="Lucida Console" w:hAnsi="Lucida Console" w:cstheme="minorHAnsi"/>
+                    <w:color w:val="1F497D" w:themeColor="text2"/>
+                    <w:sz w:val="18"/>
+                    <w:szCs w:val="18"/>
+                  </w:rPr>
+                  <w:t>php bin/console make :controller Place</w:t>
+                </w:r>
+                <w:r>
+                  <w:rPr>
+                    <w:rFonts w:ascii="Lucida Console" w:hAnsi="Lucida Console" w:cstheme="minorHAnsi"/>
+                    <w:color w:val="1F497D" w:themeColor="text2"/>
+                    <w:sz w:val="18"/>
+                    <w:szCs w:val="18"/>
+                  </w:rPr>
+                  <w:t>`</w:t>
                 </w:r>
               </w:p>
               <w:p>
@@ -14019,6 +14601,7 @@
                     <w:rFonts w:cstheme="minorHAnsi"/>
                     <w:color w:val="404040" w:themeColor="text1" w:themeTint="BF"/>
                   </w:rPr>
+                  <w:lastRenderedPageBreak/>
                   <w:t xml:space="preserve">Je modifie le fichier de configuration du service config/services.yaml puis actualise la méthode </w:t>
                 </w:r>
                 <w:r>
@@ -14052,7 +14635,6 @@
                     <w:rFonts w:cstheme="minorHAnsi"/>
                     <w:color w:val="404040" w:themeColor="text1" w:themeTint="BF"/>
                   </w:rPr>
-                  <w:lastRenderedPageBreak/>
                   <w:t>Comment permettre aux utilisateurs de déclarer aimer (i.e. « like ») un lieu ?</w:t>
                 </w:r>
               </w:p>
@@ -14210,26 +14792,37 @@
                 </w:r>
                 <w:r>
                   <w:rPr>
-                    <w:rFonts w:cstheme="minorHAnsi"/>
-                    <w:color w:val="404040" w:themeColor="text1" w:themeTint="BF"/>
-                  </w:rPr>
-                  <w:t>« </w:t>
-                </w:r>
-                <w:r>
-                  <w:rPr>
                     <w:rFonts w:ascii="Lucida Console" w:hAnsi="Lucida Console" w:cstheme="minorHAnsi"/>
                     <w:color w:val="1F497D" w:themeColor="text2"/>
                     <w:sz w:val="18"/>
                     <w:szCs w:val="18"/>
                   </w:rPr>
+                  <w:t>`</w:t>
+                </w:r>
+                <w:r>
+                  <w:rPr>
+                    <w:rFonts w:ascii="Lucida Console" w:hAnsi="Lucida Console" w:cstheme="minorHAnsi"/>
+                    <w:color w:val="1F497D" w:themeColor="text2"/>
+                    <w:sz w:val="18"/>
+                    <w:szCs w:val="18"/>
+                  </w:rPr>
                   <w:t>Groups</w:t>
                 </w:r>
                 <w:r>
                   <w:rPr>
-                    <w:rFonts w:cstheme="minorHAnsi"/>
-                    <w:color w:val="404040" w:themeColor="text1" w:themeTint="BF"/>
-                  </w:rPr>
-                  <w:t> » dans chacune des 2 entités du domaine métier.</w:t>
+                    <w:rFonts w:ascii="Lucida Console" w:hAnsi="Lucida Console" w:cstheme="minorHAnsi"/>
+                    <w:color w:val="1F497D" w:themeColor="text2"/>
+                    <w:sz w:val="18"/>
+                    <w:szCs w:val="18"/>
+                  </w:rPr>
+                  <w:t>`</w:t>
+                </w:r>
+                <w:r>
+                  <w:rPr>
+                    <w:rFonts w:cstheme="minorHAnsi"/>
+                    <w:color w:val="404040" w:themeColor="text1" w:themeTint="BF"/>
+                  </w:rPr>
+                  <w:t xml:space="preserve"> dans chacune des 2 entités du domaine métier.</w:t>
                 </w:r>
               </w:p>
               <w:p>
@@ -14340,18 +14933,7 @@
                     <w:sz w:val="18"/>
                     <w:szCs w:val="18"/>
                   </w:rPr>
-                  <w:t>privée</w:t>
-                </w:r>
-                <w:bookmarkStart w:id="0" w:name="_GoBack"/>
-                <w:bookmarkEnd w:id="0"/>
-                <w:r>
-                  <w:rPr>
-                    <w:rFonts w:ascii="Lucida Console" w:hAnsi="Lucida Console" w:cstheme="minorHAnsi"/>
-                    <w:color w:val="1F497D" w:themeColor="text2"/>
-                    <w:sz w:val="18"/>
-                    <w:szCs w:val="18"/>
-                  </w:rPr>
-                  <w:t xml:space="preserve"> et une clé publique </w:t>
+                  <w:t xml:space="preserve">privée et une clé publique </w:t>
                 </w:r>
                 <w:r>
                   <w:rPr>
@@ -14478,6 +15060,7 @@
             </w:placeholder>
             <w:showingPlcHdr/>
           </w:sdtPr>
+          <w:sdtEndPr/>
           <w:sdtContent>
             <w:tc>
               <w:tcPr>
@@ -14588,6 +15171,7 @@
             </w:placeholder>
             <w:showingPlcHdr/>
           </w:sdtPr>
+          <w:sdtEndPr/>
           <w:sdtContent>
             <w:tc>
               <w:tcPr>
@@ -14949,6 +15533,7 @@
               <w:docPart w:val="9E13857D63734426ADC24F8848972D0C"/>
             </w:placeholder>
           </w:sdtPr>
+          <w:sdtEndPr/>
           <w:sdtContent>
             <w:tc>
               <w:tcPr>
@@ -15083,6 +15668,7 @@
               <w:calendar w:val="gregorian"/>
             </w:date>
           </w:sdtPr>
+          <w:sdtEndPr/>
           <w:sdtContent>
             <w:tc>
               <w:tcPr>
@@ -15151,6 +15737,7 @@
               <w:calendar w:val="gregorian"/>
             </w:date>
           </w:sdtPr>
+          <w:sdtEndPr/>
           <w:sdtContent>
             <w:tc>
               <w:tcPr>
@@ -15284,6 +15871,7 @@
             </w:placeholder>
             <w:showingPlcHdr/>
           </w:sdtPr>
+          <w:sdtEndPr/>
           <w:sdtContent>
             <w:tc>
               <w:tcPr>
@@ -15728,6 +16316,7 @@
               <w:listItem w:displayText="5" w:value="5"/>
             </w:comboBox>
           </w:sdtPr>
+          <w:sdtEndPr/>
           <w:sdtContent>
             <w:tc>
               <w:tcPr>
@@ -15777,6 +16366,7 @@
             </w:placeholder>
             <w:showingPlcHdr/>
           </w:sdtPr>
+          <w:sdtEndPr/>
           <w:sdtContent>
             <w:tc>
               <w:tcPr>
@@ -15913,6 +16503,7 @@
             </w:placeholder>
             <w:showingPlcHdr/>
           </w:sdtPr>
+          <w:sdtEndPr/>
           <w:sdtContent>
             <w:tc>
               <w:tcPr>
@@ -16042,6 +16633,7 @@
             </w:placeholder>
             <w:showingPlcHdr/>
           </w:sdtPr>
+          <w:sdtEndPr/>
           <w:sdtContent>
             <w:tc>
               <w:tcPr>
@@ -16160,6 +16752,7 @@
             </w:placeholder>
             <w:showingPlcHdr/>
           </w:sdtPr>
+          <w:sdtEndPr/>
           <w:sdtContent>
             <w:tc>
               <w:tcPr>
@@ -16271,6 +16864,7 @@
             </w:placeholder>
             <w:showingPlcHdr/>
           </w:sdtPr>
+          <w:sdtEndPr/>
           <w:sdtContent>
             <w:tc>
               <w:tcPr>
@@ -16632,6 +17226,7 @@
             </w:placeholder>
             <w:showingPlcHdr/>
           </w:sdtPr>
+          <w:sdtEndPr/>
           <w:sdtContent>
             <w:tc>
               <w:tcPr>
@@ -16765,6 +17360,7 @@
               <w:calendar w:val="gregorian"/>
             </w:date>
           </w:sdtPr>
+          <w:sdtEndPr/>
           <w:sdtContent>
             <w:tc>
               <w:tcPr>
@@ -16837,6 +17433,7 @@
               <w:calendar w:val="gregorian"/>
             </w:date>
           </w:sdtPr>
+          <w:sdtEndPr/>
           <w:sdtContent>
             <w:tc>
               <w:tcPr>
@@ -16969,6 +17566,7 @@
             </w:placeholder>
             <w:showingPlcHdr/>
           </w:sdtPr>
+          <w:sdtEndPr/>
           <w:sdtContent>
             <w:tc>
               <w:tcPr>
@@ -17356,6 +17954,7 @@
             </w:placeholder>
             <w:showingPlcHdr/>
           </w:sdtPr>
+          <w:sdtEndPr/>
           <w:sdtContent>
             <w:tc>
               <w:tcPr>
@@ -17409,6 +18008,7 @@
             </w:placeholder>
             <w:showingPlcHdr/>
           </w:sdtPr>
+          <w:sdtEndPr/>
           <w:sdtContent>
             <w:tc>
               <w:tcPr>
@@ -17469,6 +18069,7 @@
               <w:calendar w:val="gregorian"/>
             </w:date>
           </w:sdtPr>
+          <w:sdtEndPr/>
           <w:sdtContent>
             <w:tc>
               <w:tcPr>
@@ -17534,6 +18135,7 @@
             </w:placeholder>
             <w:showingPlcHdr/>
           </w:sdtPr>
+          <w:sdtEndPr/>
           <w:sdtContent>
             <w:tc>
               <w:tcPr>
@@ -17587,6 +18189,7 @@
             </w:placeholder>
             <w:showingPlcHdr/>
           </w:sdtPr>
+          <w:sdtEndPr/>
           <w:sdtContent>
             <w:tc>
               <w:tcPr>
@@ -17647,6 +18250,7 @@
               <w:calendar w:val="gregorian"/>
             </w:date>
           </w:sdtPr>
+          <w:sdtEndPr/>
           <w:sdtContent>
             <w:tc>
               <w:tcPr>
@@ -17695,6 +18299,7 @@
             </w:placeholder>
             <w:showingPlcHdr/>
           </w:sdtPr>
+          <w:sdtEndPr/>
           <w:sdtContent>
             <w:tc>
               <w:tcPr>
@@ -17748,6 +18353,7 @@
             </w:placeholder>
             <w:showingPlcHdr/>
           </w:sdtPr>
+          <w:sdtEndPr/>
           <w:sdtContent>
             <w:tc>
               <w:tcPr>
@@ -17808,6 +18414,7 @@
               <w:calendar w:val="gregorian"/>
             </w:date>
           </w:sdtPr>
+          <w:sdtEndPr/>
           <w:sdtContent>
             <w:tc>
               <w:tcPr>
@@ -17856,6 +18463,7 @@
             </w:placeholder>
             <w:showingPlcHdr/>
           </w:sdtPr>
+          <w:sdtEndPr/>
           <w:sdtContent>
             <w:tc>
               <w:tcPr>
@@ -17909,6 +18517,7 @@
             </w:placeholder>
             <w:showingPlcHdr/>
           </w:sdtPr>
+          <w:sdtEndPr/>
           <w:sdtContent>
             <w:tc>
               <w:tcPr>
@@ -17969,6 +18578,7 @@
               <w:calendar w:val="gregorian"/>
             </w:date>
           </w:sdtPr>
+          <w:sdtEndPr/>
           <w:sdtContent>
             <w:tc>
               <w:tcPr>
@@ -18017,6 +18627,7 @@
             </w:placeholder>
             <w:showingPlcHdr/>
           </w:sdtPr>
+          <w:sdtEndPr/>
           <w:sdtContent>
             <w:tc>
               <w:tcPr>
@@ -18070,6 +18681,7 @@
             </w:placeholder>
             <w:showingPlcHdr/>
           </w:sdtPr>
+          <w:sdtEndPr/>
           <w:sdtContent>
             <w:tc>
               <w:tcPr>
@@ -18130,6 +18742,7 @@
               <w:calendar w:val="gregorian"/>
             </w:date>
           </w:sdtPr>
+          <w:sdtEndPr/>
           <w:sdtContent>
             <w:tc>
               <w:tcPr>
@@ -18178,6 +18791,7 @@
             </w:placeholder>
             <w:showingPlcHdr/>
           </w:sdtPr>
+          <w:sdtEndPr/>
           <w:sdtContent>
             <w:tc>
               <w:tcPr>
@@ -18231,6 +18845,7 @@
             </w:placeholder>
             <w:showingPlcHdr/>
           </w:sdtPr>
+          <w:sdtEndPr/>
           <w:sdtContent>
             <w:tc>
               <w:tcPr>
@@ -18291,6 +18906,7 @@
               <w:calendar w:val="gregorian"/>
             </w:date>
           </w:sdtPr>
+          <w:sdtEndPr/>
           <w:sdtContent>
             <w:tc>
               <w:tcPr>
@@ -18339,6 +18955,7 @@
             </w:placeholder>
             <w:showingPlcHdr/>
           </w:sdtPr>
+          <w:sdtEndPr/>
           <w:sdtContent>
             <w:tc>
               <w:tcPr>
@@ -18392,6 +19009,7 @@
             </w:placeholder>
             <w:showingPlcHdr/>
           </w:sdtPr>
+          <w:sdtEndPr/>
           <w:sdtContent>
             <w:tc>
               <w:tcPr>
@@ -18452,6 +19070,7 @@
               <w:calendar w:val="gregorian"/>
             </w:date>
           </w:sdtPr>
+          <w:sdtEndPr/>
           <w:sdtContent>
             <w:tc>
               <w:tcPr>
@@ -18500,6 +19119,7 @@
             </w:placeholder>
             <w:showingPlcHdr/>
           </w:sdtPr>
+          <w:sdtEndPr/>
           <w:sdtContent>
             <w:tc>
               <w:tcPr>
@@ -18553,6 +19173,7 @@
             </w:placeholder>
             <w:showingPlcHdr/>
           </w:sdtPr>
+          <w:sdtEndPr/>
           <w:sdtContent>
             <w:tc>
               <w:tcPr>
@@ -18613,6 +19234,7 @@
               <w:calendar w:val="gregorian"/>
             </w:date>
           </w:sdtPr>
+          <w:sdtEndPr/>
           <w:sdtContent>
             <w:tc>
               <w:tcPr>
@@ -18658,6 +19280,7 @@
             <w:id w:val="1872804284"/>
             <w:showingPlcHdr/>
           </w:sdtPr>
+          <w:sdtEndPr/>
           <w:sdtContent>
             <w:tc>
               <w:tcPr>
@@ -18708,6 +19331,7 @@
             <w:id w:val="-1280186761"/>
             <w:showingPlcHdr/>
           </w:sdtPr>
+          <w:sdtEndPr/>
           <w:sdtContent>
             <w:tc>
               <w:tcPr>
@@ -18765,6 +19389,7 @@
               <w:calendar w:val="gregorian"/>
             </w:date>
           </w:sdtPr>
+          <w:sdtEndPr/>
           <w:sdtContent>
             <w:tc>
               <w:tcPr>
@@ -18810,6 +19435,7 @@
             <w:id w:val="1169910771"/>
             <w:showingPlcHdr/>
           </w:sdtPr>
+          <w:sdtEndPr/>
           <w:sdtContent>
             <w:tc>
               <w:tcPr>
@@ -18860,6 +19486,7 @@
             <w:id w:val="-1531720236"/>
             <w:showingPlcHdr/>
           </w:sdtPr>
+          <w:sdtEndPr/>
           <w:sdtContent>
             <w:tc>
               <w:tcPr>
@@ -18917,6 +19544,7 @@
               <w:calendar w:val="gregorian"/>
             </w:date>
           </w:sdtPr>
+          <w:sdtEndPr/>
           <w:sdtContent>
             <w:tc>
               <w:tcPr>
@@ -19404,6 +20032,7 @@
                               <w:id w:val="1454910546"/>
                               <w:showingPlcHdr/>
                             </w:sdtPr>
+                            <w:sdtEndPr/>
                             <w:sdtContent>
                               <w:p>
                                 <w:pPr>
@@ -19466,6 +20095,7 @@
                         <w:id w:val="1454910546"/>
                         <w:showingPlcHdr/>
                       </w:sdtPr>
+                      <w:sdtEndPr/>
                       <w:sdtContent>
                         <w:p>
                           <w:pPr>
@@ -19688,6 +20318,7 @@
                               <w:id w:val="457456469"/>
                               <w:showingPlcHdr/>
                             </w:sdtPr>
+                            <w:sdtEndPr/>
                             <w:sdtContent>
                               <w:p>
                                 <w:pPr>
@@ -19745,6 +20376,7 @@
                         <w:id w:val="457456469"/>
                         <w:showingPlcHdr/>
                       </w:sdtPr>
+                      <w:sdtEndPr/>
                       <w:sdtContent>
                         <w:p>
                           <w:pPr>
@@ -19845,6 +20477,7 @@
                                 <w:calendar w:val="gregorian"/>
                               </w:date>
                             </w:sdtPr>
+                            <w:sdtEndPr/>
                             <w:sdtContent>
                               <w:p>
                                 <w:pPr>
@@ -19917,6 +20550,7 @@
                           <w:calendar w:val="gregorian"/>
                         </w:date>
                       </w:sdtPr>
+                      <w:sdtEndPr/>
                       <w:sdtContent>
                         <w:p>
                           <w:pPr>
@@ -20490,6 +21124,7 @@
             <w:id w:val="-731234241"/>
             <w:showingPlcHdr/>
           </w:sdtPr>
+          <w:sdtEndPr/>
           <w:sdtContent>
             <w:tc>
               <w:tcPr>
@@ -27047,7 +27682,7 @@
     <w:charset w:val="00"/>
     <w:family w:val="swiss"/>
     <w:pitch w:val="variable"/>
-    <w:sig w:usb0="E00002FF" w:usb1="4000ACFF" w:usb2="00000001" w:usb3="00000000" w:csb0="0000019F" w:csb1="00000000"/>
+    <w:sig w:usb0="E0002AFF" w:usb1="4000ACFF" w:usb2="00000001" w:usb3="00000000" w:csb0="000001FF" w:csb1="00000000"/>
   </w:font>
   <w:font w:name="Arial">
     <w:panose1 w:val="020B0604020202020204"/>
@@ -27090,7 +27725,7 @@
     <w:charset w:val="00"/>
     <w:family w:val="swiss"/>
     <w:pitch w:val="variable"/>
-    <w:sig w:usb0="A00002EF" w:usb1="4000207B" w:usb2="00000000" w:usb3="00000000" w:csb0="0000009F" w:csb1="00000000"/>
+    <w:sig w:usb0="A0002AEF" w:usb1="4000207B" w:usb2="00000000" w:usb3="00000000" w:csb0="000001FF" w:csb1="00000000"/>
   </w:font>
 </w:fonts>
 </file>
@@ -27127,6 +27762,7 @@
     <w:rsid w:val="009F606A"/>
     <w:rsid w:val="00A218B7"/>
     <w:rsid w:val="00B92A5D"/>
+    <w:rsid w:val="00D7402A"/>
     <w:rsid w:val="00E80FF6"/>
     <w:rsid w:val="00ED3BDE"/>
     <w:rsid w:val="00FF07AA"/>
@@ -37524,7 +38160,7 @@
 </file>
 
 <file path=customXml/itemProps1.xml><?xml version="1.0" encoding="utf-8"?>
-<ds:datastoreItem xmlns:ds="http://schemas.openxmlformats.org/officeDocument/2006/customXml" ds:itemID="{F11ED0ED-C8F0-4C8E-B03A-768DF2E02FCF}">
+<ds:datastoreItem xmlns:ds="http://schemas.openxmlformats.org/officeDocument/2006/customXml" ds:itemID="{391C9BB9-6AFB-4CBB-ACA0-597714634B55}">
   <ds:schemaRefs>
     <ds:schemaRef ds:uri="http://schemas.openxmlformats.org/officeDocument/2006/bibliography"/>
   </ds:schemaRefs>

</xml_diff>

<commit_message>
Finished vocational training dossier DP
</commit_message>
<xml_diff>
--- a/assets/backup/word/Dossier_professionnel_DP_ubccreation.docx
+++ b/assets/backup/word/Dossier_professionnel_DP_ubccreation.docx
@@ -2835,6 +2835,13 @@
                 <w:color w:val="404040" w:themeColor="text1" w:themeTint="BF"/>
               </w:rPr>
             </w:pPr>
+            <w:r>
+              <w:rPr>
+                <w:rFonts w:cstheme="minorHAnsi"/>
+                <w:color w:val="404040" w:themeColor="text1" w:themeTint="BF"/>
+              </w:rPr>
+              <w:t>5</w:t>
+            </w:r>
           </w:p>
         </w:tc>
       </w:tr>
@@ -2893,7 +2900,14 @@
                 <w:rFonts w:cstheme="minorHAnsi"/>
                 <w:color w:val="404040" w:themeColor="text1" w:themeTint="BF"/>
               </w:rPr>
-              <w:t xml:space="preserve"> Intitulé de l’exemple n° 2 </w:t>
+              <w:t xml:space="preserve"> </w:t>
+            </w:r>
+            <w:r>
+              <w:rPr>
+                <w:rFonts w:cstheme="minorHAnsi"/>
+                <w:color w:val="404040" w:themeColor="text1" w:themeTint="BF"/>
+              </w:rPr>
+              <w:t>Installer et configurer son environnement de travail en fonction du projet web ou web mobile</w:t>
             </w:r>
             <w:r>
               <w:rPr>
@@ -2959,6 +2973,13 @@
                 <w:color w:val="404040" w:themeColor="text1" w:themeTint="BF"/>
               </w:rPr>
             </w:pPr>
+            <w:r>
+              <w:rPr>
+                <w:rFonts w:cstheme="minorHAnsi"/>
+                <w:color w:val="404040" w:themeColor="text1" w:themeTint="BF"/>
+              </w:rPr>
+              <w:t>8</w:t>
+            </w:r>
           </w:p>
         </w:tc>
       </w:tr>
@@ -3160,27 +3181,7 @@
                 <w:sz w:val="24"/>
                 <w:szCs w:val="24"/>
               </w:rPr>
-              <w:t>Intitulé</w:t>
-            </w:r>
-            <w:r>
-              <w:rPr>
-                <w:rFonts w:cstheme="minorHAnsi"/>
-                <w:b/>
-                <w:color w:val="404040" w:themeColor="text1" w:themeTint="BF"/>
-                <w:sz w:val="24"/>
-                <w:szCs w:val="24"/>
-              </w:rPr>
-              <w:t xml:space="preserve"> de l’activité-type n° </w:t>
-            </w:r>
-            <w:r>
-              <w:rPr>
-                <w:rFonts w:cstheme="minorHAnsi"/>
-                <w:b/>
-                <w:color w:val="404040" w:themeColor="text1" w:themeTint="BF"/>
-                <w:sz w:val="24"/>
-                <w:szCs w:val="24"/>
-              </w:rPr>
-              <w:t>2</w:t>
+              <w:t>Développer la partie back-end d’une application web ou web mobile sécurisée</w:t>
             </w:r>
           </w:p>
         </w:tc>
@@ -3228,6 +3229,16 @@
                 <w:szCs w:val="24"/>
               </w:rPr>
             </w:pPr>
+            <w:r>
+              <w:rPr>
+                <w:rFonts w:cstheme="minorHAnsi"/>
+                <w:b/>
+                <w:color w:val="404040" w:themeColor="text1" w:themeTint="BF"/>
+                <w:sz w:val="24"/>
+                <w:szCs w:val="24"/>
+              </w:rPr>
+              <w:t>11</w:t>
+            </w:r>
           </w:p>
         </w:tc>
       </w:tr>
@@ -3294,14 +3305,21 @@
                 <w:rFonts w:cstheme="minorHAnsi"/>
                 <w:color w:val="404040" w:themeColor="text1" w:themeTint="BF"/>
               </w:rPr>
-              <w:t>Intitulé de l’exemple</w:t>
+              <w:t>Développer des composants</w:t>
             </w:r>
             <w:r>
               <w:rPr>
                 <w:rFonts w:cstheme="minorHAnsi"/>
                 <w:color w:val="404040" w:themeColor="text1" w:themeTint="BF"/>
               </w:rPr>
-              <w:t xml:space="preserve"> n° 1 </w:t>
+              <w:t xml:space="preserve"> d’accès aux données SQL</w:t>
+            </w:r>
+            <w:r>
+              <w:rPr>
+                <w:rFonts w:cstheme="minorHAnsi"/>
+                <w:color w:val="404040" w:themeColor="text1" w:themeTint="BF"/>
+              </w:rPr>
+              <w:t> </w:t>
             </w:r>
             <w:r>
               <w:rPr>
@@ -3366,6 +3384,13 @@
                 <w:color w:val="404040" w:themeColor="text1" w:themeTint="BF"/>
               </w:rPr>
             </w:pPr>
+            <w:r>
+              <w:rPr>
+                <w:rFonts w:cstheme="minorHAnsi"/>
+                <w:color w:val="404040" w:themeColor="text1" w:themeTint="BF"/>
+              </w:rPr>
+              <w:t>11</w:t>
+            </w:r>
           </w:p>
         </w:tc>
       </w:tr>
@@ -3431,7 +3456,14 @@
                 <w:rFonts w:cstheme="minorHAnsi"/>
                 <w:color w:val="404040" w:themeColor="text1" w:themeTint="BF"/>
               </w:rPr>
-              <w:t>Intitulé de l’exemple n° 2 </w:t>
+              <w:t>Développer des composants métier côté serveur</w:t>
+            </w:r>
+            <w:r>
+              <w:rPr>
+                <w:rFonts w:cstheme="minorHAnsi"/>
+                <w:color w:val="404040" w:themeColor="text1" w:themeTint="BF"/>
+              </w:rPr>
+              <w:t> </w:t>
             </w:r>
             <w:r>
               <w:rPr>
@@ -3497,6 +3529,13 @@
                 <w:color w:val="404040" w:themeColor="text1" w:themeTint="BF"/>
               </w:rPr>
             </w:pPr>
+            <w:r>
+              <w:rPr>
+                <w:rFonts w:cstheme="minorHAnsi"/>
+                <w:color w:val="404040" w:themeColor="text1" w:themeTint="BF"/>
+              </w:rPr>
+              <w:t>14</w:t>
+            </w:r>
           </w:p>
         </w:tc>
       </w:tr>
@@ -11869,6 +11908,37 @@
               </w:p>
               <w:p>
                 <w:pPr>
+                  <w:pStyle w:val="Paragraphedeliste"/>
+                  <w:numPr>
+                    <w:ilvl w:val="0"/>
+                    <w:numId w:val="8"/>
+                  </w:numPr>
+                  <w:spacing w:before="120"/>
+                  <w:jc w:val="both"/>
+                  <w:rPr>
+                    <w:rFonts w:cstheme="minorHAnsi"/>
+                    <w:color w:val="404040" w:themeColor="text1" w:themeTint="BF"/>
+                  </w:rPr>
+                </w:pPr>
+                <w:r>
+                  <w:rPr>
+                    <w:rFonts w:ascii="Lucida Console" w:hAnsi="Lucida Console" w:cstheme="minorHAnsi"/>
+                    <w:color w:val="1F497D" w:themeColor="text2"/>
+                    <w:sz w:val="18"/>
+                    <w:szCs w:val="18"/>
+                  </w:rPr>
+                  <w:t>git push –u origin &lt;branch&gt;:</w:t>
+                </w:r>
+                <w:r>
+                  <w:rPr>
+                    <w:rFonts w:cstheme="minorHAnsi"/>
+                    <w:color w:val="404040" w:themeColor="text1" w:themeTint="BF"/>
+                  </w:rPr>
+                  <w:t xml:space="preserve"> téléverse les changements présents dans le dépôt local vers le dépôt distant après calcul d’un delta.</w:t>
+                </w:r>
+              </w:p>
+              <w:p>
+                <w:pPr>
                   <w:spacing w:before="120"/>
                   <w:jc w:val="both"/>
                   <w:rPr>
@@ -12261,6 +12331,7 @@
                 <w:b/>
                 <w:color w:val="404040" w:themeColor="text1" w:themeTint="BF"/>
               </w:rPr>
+              <w:lastRenderedPageBreak/>
               <w:t>2. Précisez les moyens utilisés</w:t>
             </w:r>
             <w:r>
@@ -14051,7 +14122,12 @@
               <w:docPart w:val="44691050B28045DD898DEBD414CD61F8"/>
             </w:placeholder>
           </w:sdtPr>
-          <w:sdtEndPr/>
+          <w:sdtEndPr>
+            <w:rPr>
+              <w:rFonts w:cstheme="minorBidi"/>
+              <w:color w:val="auto"/>
+            </w:rPr>
+          </w:sdtEndPr>
           <w:sdtContent>
             <w:tc>
               <w:tcPr>
@@ -14110,7 +14186,15 @@
                     <w:b/>
                     <w:color w:val="404040" w:themeColor="text1" w:themeTint="BF"/>
                   </w:rPr>
-                  <w:t>symfony</w:t>
+                  <w:t>S</w:t>
+                </w:r>
+                <w:r>
+                  <w:rPr>
+                    <w:rFonts w:cstheme="minorHAnsi"/>
+                    <w:b/>
+                    <w:color w:val="404040" w:themeColor="text1" w:themeTint="BF"/>
+                  </w:rPr>
+                  <w:t>ymfony</w:t>
                 </w:r>
                 <w:r>
                   <w:rPr>
@@ -14126,8 +14210,6 @@
                   </w:rPr>
                   <w:t xml:space="preserve"> en usant de l’émulateur de terminal</w:t>
                 </w:r>
-                <w:bookmarkStart w:id="0" w:name="_GoBack"/>
-                <w:bookmarkEnd w:id="0"/>
                 <w:r>
                   <w:rPr>
                     <w:rFonts w:cstheme="minorHAnsi"/>
@@ -14686,16 +14768,6 @@
                   </w:rPr>
                   <w:t xml:space="preserve"> de type N-N et valide le nouveau schéma de la base de données.</w:t>
                 </w:r>
-              </w:p>
-              <w:p>
-                <w:pPr>
-                  <w:spacing w:before="120"/>
-                  <w:jc w:val="both"/>
-                  <w:rPr>
-                    <w:rFonts w:cstheme="minorHAnsi"/>
-                    <w:color w:val="404040" w:themeColor="text1" w:themeTint="BF"/>
-                  </w:rPr>
-                </w:pPr>
               </w:p>
               <w:p>
                 <w:pPr>
@@ -14883,29 +14955,16 @@
                   <w:spacing w:before="120"/>
                   <w:jc w:val="both"/>
                   <w:rPr>
-                    <w:rFonts w:ascii="Lucida Console" w:hAnsi="Lucida Console" w:cstheme="minorHAnsi"/>
-                    <w:color w:val="1F497D" w:themeColor="text2"/>
-                    <w:sz w:val="18"/>
-                    <w:szCs w:val="18"/>
+                    <w:rFonts w:cstheme="minorHAnsi"/>
+                    <w:color w:val="404040" w:themeColor="text1" w:themeTint="BF"/>
                   </w:rPr>
                 </w:pPr>
                 <w:r>
                   <w:rPr>
-                    <w:rFonts w:ascii="Lucida Console" w:hAnsi="Lucida Console" w:cstheme="minorHAnsi"/>
-                    <w:color w:val="1F497D" w:themeColor="text2"/>
-                    <w:sz w:val="18"/>
-                    <w:szCs w:val="18"/>
-                  </w:rPr>
-                  <w:t>Dernière étape du sous-projet, mise en</w:t>
-                </w:r>
-                <w:r>
-                  <w:rPr>
-                    <w:rFonts w:ascii="Lucida Console" w:hAnsi="Lucida Console" w:cstheme="minorHAnsi"/>
-                    <w:color w:val="1F497D" w:themeColor="text2"/>
-                    <w:sz w:val="18"/>
-                    <w:szCs w:val="18"/>
-                  </w:rPr>
-                  <w:t xml:space="preserve"> place de la sécurisation par JSON Web Token(JWT) via le protocole openSSL et le paquet lexik/jwt-authentication-bundle</w:t>
+                    <w:rFonts w:cstheme="minorHAnsi"/>
+                    <w:color w:val="404040" w:themeColor="text1" w:themeTint="BF"/>
+                  </w:rPr>
+                  <w:t>Dernière étape du sous-projet, mise en place de la sécurisation par JSON Web Token(JWT) via le protocole openSSL et le paquet lexik/jwt-authentication-bundle</w:t>
                 </w:r>
               </w:p>
               <w:p>
@@ -14919,12 +14978,96 @@
                 </w:pPr>
                 <w:r>
                   <w:rPr>
+                    <w:rFonts w:cstheme="minorHAnsi"/>
+                    <w:color w:val="404040" w:themeColor="text1" w:themeTint="BF"/>
+                  </w:rPr>
+                  <w:t>Je génère une clé</w:t>
+                </w:r>
+                <w:r>
+                  <w:rPr>
+                    <w:rFonts w:cstheme="minorHAnsi"/>
+                    <w:color w:val="404040" w:themeColor="text1" w:themeTint="BF"/>
+                  </w:rPr>
+                  <w:t xml:space="preserve"> </w:t>
+                </w:r>
+                <w:r>
+                  <w:rPr>
+                    <w:rFonts w:cstheme="minorHAnsi"/>
+                    <w:color w:val="404040" w:themeColor="text1" w:themeTint="BF"/>
+                  </w:rPr>
+                  <w:t xml:space="preserve">privée et une clé publique </w:t>
+                </w:r>
+                <w:r>
+                  <w:rPr>
+                    <w:rFonts w:cstheme="minorHAnsi"/>
+                    <w:color w:val="404040" w:themeColor="text1" w:themeTint="BF"/>
+                  </w:rPr>
+                  <w:t>AES</w:t>
+                </w:r>
+                <w:r>
+                  <w:rPr>
+                    <w:rFonts w:cstheme="minorHAnsi"/>
+                    <w:color w:val="404040" w:themeColor="text1" w:themeTint="BF"/>
+                  </w:rPr>
+                  <w:t xml:space="preserve"> </w:t>
+                </w:r>
+                <w:r>
+                  <w:rPr>
+                    <w:rFonts w:cstheme="minorHAnsi"/>
+                    <w:color w:val="404040" w:themeColor="text1" w:themeTint="BF"/>
+                  </w:rPr>
+                  <w:t>256</w:t>
+                </w:r>
+                <w:r>
+                  <w:rPr>
+                    <w:rFonts w:cstheme="minorHAnsi"/>
+                    <w:color w:val="404040" w:themeColor="text1" w:themeTint="BF"/>
+                  </w:rPr>
+                  <w:t xml:space="preserve">bit </w:t>
+                </w:r>
+              </w:p>
+              <w:p>
+                <w:pPr>
+                  <w:spacing w:before="120"/>
+                  <w:jc w:val="both"/>
+                  <w:rPr>
+                    <w:rFonts w:cstheme="minorHAnsi"/>
+                    <w:color w:val="404040" w:themeColor="text1" w:themeTint="BF"/>
+                  </w:rPr>
+                </w:pPr>
+              </w:p>
+              <w:p>
+                <w:pPr>
+                  <w:spacing w:before="120"/>
+                  <w:jc w:val="both"/>
+                  <w:rPr>
+                    <w:rFonts w:cstheme="minorHAnsi"/>
+                    <w:color w:val="404040" w:themeColor="text1" w:themeTint="BF"/>
+                  </w:rPr>
+                </w:pPr>
+                <w:r>
+                  <w:rPr>
+                    <w:rFonts w:cstheme="minorHAnsi"/>
+                    <w:color w:val="404040" w:themeColor="text1" w:themeTint="BF"/>
+                  </w:rPr>
+                  <w:t xml:space="preserve">Je dois dès à présent créer une entité User pour permettre aux utilisateurs de s’identifier et par la présente, sécuriser l’accès au service web. Après lecture de la section appropriée de la documentation officielle de Symfony, j’édite le fichier security.yaml (notamment les sous-sections </w:t>
+                </w:r>
+                <w:r>
+                  <w:rPr>
                     <w:rFonts w:ascii="Lucida Console" w:hAnsi="Lucida Console" w:cstheme="minorHAnsi"/>
                     <w:color w:val="1F497D" w:themeColor="text2"/>
                     <w:sz w:val="18"/>
                     <w:szCs w:val="18"/>
-                  </w:rPr>
-                  <w:t>Je génère une clé</w:t>
+                    <w:lang w:val="en-GB"/>
+                  </w:rPr>
+                  <w:t>firewalls</w:t>
+                </w:r>
+                <w:r>
+                  <w:rPr>
+                    <w:rFonts w:cstheme="minorHAnsi"/>
+                    <w:color w:val="404040" w:themeColor="text1" w:themeTint="BF"/>
+                  </w:rPr>
+                  <w:t xml:space="preserve">, </w:t>
                 </w:r>
                 <w:r>
                   <w:rPr>
@@ -14932,8 +15075,16 @@
                     <w:color w:val="1F497D" w:themeColor="text2"/>
                     <w:sz w:val="18"/>
                     <w:szCs w:val="18"/>
-                  </w:rPr>
-                  <w:t xml:space="preserve">privée et une clé publique </w:t>
+                    <w:lang w:val="en-GB"/>
+                  </w:rPr>
+                  <w:t>encoders</w:t>
+                </w:r>
+                <w:r>
+                  <w:rPr>
+                    <w:rFonts w:cstheme="minorHAnsi"/>
+                    <w:color w:val="404040" w:themeColor="text1" w:themeTint="BF"/>
+                  </w:rPr>
+                  <w:t xml:space="preserve">, </w:t>
                 </w:r>
                 <w:r>
                   <w:rPr>
@@ -14941,8 +15092,16 @@
                     <w:color w:val="1F497D" w:themeColor="text2"/>
                     <w:sz w:val="18"/>
                     <w:szCs w:val="18"/>
-                  </w:rPr>
-                  <w:t>AES</w:t>
+                    <w:lang w:val="en-GB"/>
+                  </w:rPr>
+                  <w:t>providers</w:t>
+                </w:r>
+                <w:r>
+                  <w:rPr>
+                    <w:rFonts w:cstheme="minorHAnsi"/>
+                    <w:color w:val="404040" w:themeColor="text1" w:themeTint="BF"/>
+                  </w:rPr>
+                  <w:t xml:space="preserve"> et </w:t>
                 </w:r>
                 <w:r>
                   <w:rPr>
@@ -14950,17 +15109,133 @@
                     <w:color w:val="1F497D" w:themeColor="text2"/>
                     <w:sz w:val="18"/>
                     <w:szCs w:val="18"/>
-                  </w:rPr>
-                  <w:t xml:space="preserve"> </w:t>
-                </w:r>
-                <w:r>
+                    <w:lang w:val="en-GB"/>
+                  </w:rPr>
+                  <w:t>access_control</w:t>
+                </w:r>
+                <w:r>
+                  <w:rPr>
+                    <w:rFonts w:cstheme="minorHAnsi"/>
+                    <w:color w:val="404040" w:themeColor="text1" w:themeTint="BF"/>
+                  </w:rPr>
+                  <w:t>).</w:t>
+                </w:r>
+              </w:p>
+              <w:p>
+                <w:pPr>
+                  <w:spacing w:before="120"/>
+                  <w:jc w:val="both"/>
+                  <w:rPr>
+                    <w:rFonts w:cstheme="minorHAnsi"/>
+                    <w:color w:val="404040" w:themeColor="text1" w:themeTint="BF"/>
+                  </w:rPr>
+                </w:pPr>
+                <w:r>
+                  <w:rPr>
+                    <w:rFonts w:cstheme="minorHAnsi"/>
+                    <w:color w:val="404040" w:themeColor="text1" w:themeTint="BF"/>
+                  </w:rPr>
+                  <w:t xml:space="preserve">J’ajoute ensuite un contrôleur pour gérer l’authentification </w:t>
+                </w:r>
+                <w:r>
+                  <w:rPr>
+                    <w:rFonts w:cstheme="minorHAnsi"/>
+                    <w:color w:val="404040" w:themeColor="text1" w:themeTint="BF"/>
+                  </w:rPr>
+                  <w:t>utilisateur et les requêtes de réponse HTTP qui communiquent entre le navigateur web et le serveur web.</w:t>
+                </w:r>
+              </w:p>
+              <w:p>
+                <w:pPr>
+                  <w:spacing w:before="120"/>
+                  <w:jc w:val="both"/>
+                  <w:rPr>
+                    <w:rFonts w:cstheme="minorHAnsi"/>
+                    <w:color w:val="404040" w:themeColor="text1" w:themeTint="BF"/>
+                  </w:rPr>
+                </w:pPr>
+                <w:r>
+                  <w:rPr>
+                    <w:rFonts w:cstheme="minorHAnsi"/>
+                    <w:color w:val="404040" w:themeColor="text1" w:themeTint="BF"/>
+                  </w:rPr>
+                  <w:t xml:space="preserve">Enfin, des tests </w:t>
+                </w:r>
+                <w:r>
+                  <w:rPr>
+                    <w:rFonts w:cstheme="minorHAnsi"/>
+                    <w:color w:val="404040" w:themeColor="text1" w:themeTint="BF"/>
+                  </w:rPr>
+                  <w:t xml:space="preserve">fonctionnels </w:t>
+                </w:r>
+                <w:r>
+                  <w:rPr>
+                    <w:rFonts w:cstheme="minorHAnsi"/>
+                    <w:color w:val="404040" w:themeColor="text1" w:themeTint="BF"/>
+                  </w:rPr>
+                  <w:t xml:space="preserve">sont réalisés avec </w:t>
+                </w:r>
+                <w:r>
+                  <w:rPr>
+                    <w:rFonts w:cstheme="minorHAnsi"/>
+                    <w:color w:val="404040" w:themeColor="text1" w:themeTint="BF"/>
+                  </w:rPr>
+                  <w:t xml:space="preserve">l’outil </w:t>
+                </w:r>
+                <w:r>
+                  <w:rPr>
+                    <w:rFonts w:cstheme="minorHAnsi"/>
+                    <w:color w:val="404040" w:themeColor="text1" w:themeTint="BF"/>
+                  </w:rPr>
+                  <w:t>Postman qui évite d’écrire un environnement d’acception en émulant les requêtes défin</w:t>
+                </w:r>
+                <w:r>
+                  <w:rPr>
+                    <w:rFonts w:cstheme="minorHAnsi"/>
+                    <w:color w:val="404040" w:themeColor="text1" w:themeTint="BF"/>
+                  </w:rPr>
+                  <w:t>ies par des utilisateurs finaux :</w:t>
+                </w:r>
+              </w:p>
+              <w:p>
+                <w:pPr>
+                  <w:spacing w:before="120"/>
+                  <w:jc w:val="both"/>
                   <w:rPr>
                     <w:rFonts w:ascii="Lucida Console" w:hAnsi="Lucida Console" w:cstheme="minorHAnsi"/>
                     <w:color w:val="1F497D" w:themeColor="text2"/>
                     <w:sz w:val="18"/>
                     <w:szCs w:val="18"/>
                   </w:rPr>
-                  <w:t>256</w:t>
+                </w:pPr>
+              </w:p>
+              <w:p>
+                <w:pPr>
+                  <w:pStyle w:val="Paragraphedeliste"/>
+                  <w:numPr>
+                    <w:ilvl w:val="0"/>
+                    <w:numId w:val="8"/>
+                  </w:numPr>
+                  <w:spacing w:before="120"/>
+                  <w:jc w:val="both"/>
+                  <w:rPr>
+                    <w:rFonts w:cstheme="minorHAnsi"/>
+                    <w:color w:val="404040" w:themeColor="text1" w:themeTint="BF"/>
+                  </w:rPr>
+                </w:pPr>
+                <w:r>
+                  <w:rPr>
+                    <w:rFonts w:cstheme="minorHAnsi"/>
+                    <w:color w:val="404040" w:themeColor="text1" w:themeTint="BF"/>
+                  </w:rPr>
+                  <w:t>Test de sécurisation :</w:t>
+                </w:r>
+                <w:r>
+                  <w:rPr>
+                    <w:rFonts w:cstheme="minorHAnsi"/>
+                    <w:color w:val="404040" w:themeColor="text1" w:themeTint="BF"/>
+                  </w:rPr>
+                  <w:t xml:space="preserve"> i.e. </w:t>
                 </w:r>
                 <w:r>
                   <w:rPr>
@@ -14968,8 +15243,212 @@
                     <w:color w:val="1F497D" w:themeColor="text2"/>
                     <w:sz w:val="18"/>
                     <w:szCs w:val="18"/>
-                  </w:rPr>
-                  <w:t xml:space="preserve">bit </w:t>
+                    <w:lang w:val="en-GB"/>
+                  </w:rPr>
+                  <w:t>GET http://localhost:8000/api/place/1</w:t>
+                </w:r>
+              </w:p>
+              <w:p>
+                <w:pPr>
+                  <w:pStyle w:val="Paragraphedeliste"/>
+                  <w:numPr>
+                    <w:ilvl w:val="0"/>
+                    <w:numId w:val="8"/>
+                  </w:numPr>
+                  <w:spacing w:before="120"/>
+                  <w:jc w:val="both"/>
+                  <w:rPr>
+                    <w:rFonts w:cstheme="minorHAnsi"/>
+                    <w:color w:val="404040" w:themeColor="text1" w:themeTint="BF"/>
+                  </w:rPr>
+                </w:pPr>
+                <w:r>
+                  <w:rPr>
+                    <w:rFonts w:cstheme="minorHAnsi"/>
+                    <w:color w:val="404040" w:themeColor="text1" w:themeTint="BF"/>
+                  </w:rPr>
+                  <w:t>Test d’enregistrement d’un utilisateur</w:t>
+                </w:r>
+                <w:r>
+                  <w:rPr>
+                    <w:rFonts w:cstheme="minorHAnsi"/>
+                    <w:color w:val="404040" w:themeColor="text1" w:themeTint="BF"/>
+                  </w:rPr>
+                  <w:t xml:space="preserve"> : </w:t>
+                </w:r>
+                <w:r>
+                  <w:rPr>
+                    <w:rFonts w:ascii="Lucida Console" w:hAnsi="Lucida Console" w:cstheme="minorHAnsi"/>
+                    <w:color w:val="1F497D" w:themeColor="text2"/>
+                    <w:sz w:val="18"/>
+                    <w:szCs w:val="18"/>
+                    <w:lang w:val="en-GB"/>
+                  </w:rPr>
+                  <w:t>GET http:</w:t>
+                </w:r>
+                <w:r>
+                  <w:rPr>
+                    <w:rFonts w:ascii="Lucida Console" w:hAnsi="Lucida Console" w:cstheme="minorHAnsi"/>
+                    <w:color w:val="1F497D" w:themeColor="text2"/>
+                    <w:sz w:val="18"/>
+                    <w:szCs w:val="18"/>
+                    <w:lang w:val="en-GB"/>
+                  </w:rPr>
+                  <w:t>//localhost:8000/register</w:t>
+                </w:r>
+              </w:p>
+              <w:p>
+                <w:pPr>
+                  <w:pStyle w:val="Paragraphedeliste"/>
+                  <w:numPr>
+                    <w:ilvl w:val="0"/>
+                    <w:numId w:val="8"/>
+                  </w:numPr>
+                  <w:spacing w:before="120"/>
+                  <w:jc w:val="both"/>
+                  <w:rPr>
+                    <w:rFonts w:cstheme="minorHAnsi"/>
+                    <w:color w:val="404040" w:themeColor="text1" w:themeTint="BF"/>
+                  </w:rPr>
+                </w:pPr>
+                <w:r>
+                  <w:rPr>
+                    <w:rFonts w:cstheme="minorHAnsi"/>
+                    <w:color w:val="404040" w:themeColor="text1" w:themeTint="BF"/>
+                  </w:rPr>
+                  <w:t>Connexion et récupération du jeton d’identification :</w:t>
+                </w:r>
+                <w:r>
+                  <w:rPr>
+                    <w:rFonts w:cstheme="minorHAnsi"/>
+                    <w:color w:val="404040" w:themeColor="text1" w:themeTint="BF"/>
+                  </w:rPr>
+                  <w:t xml:space="preserve"> </w:t>
+                </w:r>
+              </w:p>
+              <w:p>
+                <w:pPr>
+                  <w:spacing w:before="120"/>
+                  <w:ind w:left="360"/>
+                  <w:jc w:val="both"/>
+                  <w:rPr>
+                    <w:rFonts w:cstheme="minorHAnsi"/>
+                    <w:color w:val="404040" w:themeColor="text1" w:themeTint="BF"/>
+                    <w:lang w:val="en-GB"/>
+                  </w:rPr>
+                </w:pPr>
+                <w:r>
+                  <w:rPr>
+                    <w:rFonts w:ascii="Lucida Console" w:hAnsi="Lucida Console" w:cstheme="minorHAnsi"/>
+                    <w:color w:val="1F497D" w:themeColor="text2"/>
+                    <w:sz w:val="18"/>
+                    <w:szCs w:val="18"/>
+                    <w:lang w:val="en-GB"/>
+                  </w:rPr>
+                  <w:t>GET http://localhost:8000/</w:t>
+                </w:r>
+                <w:r>
+                  <w:rPr>
+                    <w:rFonts w:ascii="Lucida Console" w:hAnsi="Lucida Console" w:cstheme="minorHAnsi"/>
+                    <w:color w:val="1F497D" w:themeColor="text2"/>
+                    <w:sz w:val="18"/>
+                    <w:szCs w:val="18"/>
+                    <w:lang w:val="en-GB"/>
+                  </w:rPr>
+                  <w:t>api/login_check</w:t>
+                </w:r>
+              </w:p>
+              <w:p>
+                <w:pPr>
+                  <w:pStyle w:val="Paragraphedeliste"/>
+                  <w:numPr>
+                    <w:ilvl w:val="0"/>
+                    <w:numId w:val="8"/>
+                  </w:numPr>
+                  <w:spacing w:before="120"/>
+                  <w:jc w:val="both"/>
+                  <w:rPr>
+                    <w:rFonts w:cstheme="minorHAnsi"/>
+                    <w:color w:val="404040" w:themeColor="text1" w:themeTint="BF"/>
+                  </w:rPr>
+                </w:pPr>
+                <w:r>
+                  <w:rPr>
+                    <w:rFonts w:cstheme="minorHAnsi"/>
+                    <w:color w:val="404040" w:themeColor="text1" w:themeTint="BF"/>
+                  </w:rPr>
+                  <w:t xml:space="preserve">Consommation du service web en </w:t>
+                </w:r>
+                <w:r>
+                  <w:rPr>
+                    <w:rFonts w:cstheme="minorHAnsi"/>
+                    <w:color w:val="404040" w:themeColor="text1" w:themeTint="BF"/>
+                  </w:rPr>
+                  <w:t>supprimant délibéremment</w:t>
+                </w:r>
+                <w:r>
+                  <w:rPr>
+                    <w:rFonts w:cstheme="minorHAnsi"/>
+                    <w:color w:val="404040" w:themeColor="text1" w:themeTint="BF"/>
+                  </w:rPr>
+                  <w:t xml:space="preserve"> le jeton pour contrôler l’interdiction de servir </w:t>
+                </w:r>
+                <w:r>
+                  <w:rPr>
+                    <w:rFonts w:cstheme="minorHAnsi"/>
+                    <w:color w:val="404040" w:themeColor="text1" w:themeTint="BF"/>
+                  </w:rPr>
+                  <w:t>la ressource</w:t>
+                </w:r>
+                <w:r>
+                  <w:rPr>
+                    <w:rFonts w:cstheme="minorHAnsi"/>
+                    <w:color w:val="404040" w:themeColor="text1" w:themeTint="BF"/>
+                  </w:rPr>
+                  <w:t xml:space="preserve"> </w:t>
+                </w:r>
+                <w:r>
+                  <w:rPr>
+                    <w:rFonts w:cstheme="minorHAnsi"/>
+                    <w:color w:val="404040" w:themeColor="text1" w:themeTint="BF"/>
+                  </w:rPr>
+                  <w:t>en retournant au navigateur</w:t>
+                </w:r>
+                <w:r>
+                  <w:rPr>
+                    <w:rFonts w:cstheme="minorHAnsi"/>
+                    <w:color w:val="404040" w:themeColor="text1" w:themeTint="BF"/>
+                  </w:rPr>
+                  <w:t xml:space="preserve"> dans l’entête de réponse</w:t>
+                </w:r>
+                <w:r>
+                  <w:rPr>
+                    <w:rFonts w:cstheme="minorHAnsi"/>
+                    <w:color w:val="404040" w:themeColor="text1" w:themeTint="BF"/>
+                  </w:rPr>
+                  <w:t xml:space="preserve"> </w:t>
+                </w:r>
+                <w:r>
+                  <w:rPr>
+                    <w:rFonts w:cstheme="minorHAnsi"/>
+                    <w:color w:val="404040" w:themeColor="text1" w:themeTint="BF"/>
+                  </w:rPr>
+                  <w:t>un code de status HTTP 403 (</w:t>
+                </w:r>
+                <w:r>
+                  <w:rPr>
+                    <w:rFonts w:cstheme="minorHAnsi"/>
+                    <w:i/>
+                    <w:color w:val="404040" w:themeColor="text1" w:themeTint="BF"/>
+                  </w:rPr>
+                  <w:t>i.e.</w:t>
+                </w:r>
+                <w:r>
+                  <w:rPr>
+                    <w:rFonts w:cstheme="minorHAnsi"/>
+                    <w:color w:val="404040" w:themeColor="text1" w:themeTint="BF"/>
+                  </w:rPr>
+                  <w:t xml:space="preserve"> forbidden).</w:t>
                 </w:r>
               </w:p>
             </w:tc>
@@ -15043,22 +15522,16 @@
       </w:tr>
       <w:tr>
         <w:trPr>
-          <w:trHeight w:val="4479"/>
+          <w:trHeight w:val="1951"/>
         </w:trPr>
         <w:sdt>
           <w:sdtPr>
-            <w:rPr>
-              <w:rFonts w:cstheme="minorHAnsi"/>
-              <w:b/>
-              <w:color w:val="404040" w:themeColor="text1" w:themeTint="BF"/>
-            </w:rPr>
             <w:alias w:val="2.Préciser les moyens utilisés"/>
             <w:tag w:val="2.Préciser les moyens utilisés"/>
             <w:id w:val="1124265006"/>
             <w:placeholder>
               <w:docPart w:val="96B6901AE19C44789BAAE5CD55C150A4"/>
             </w:placeholder>
-            <w:showingPlcHdr/>
           </w:sdtPr>
           <w:sdtEndPr/>
           <w:sdtContent>
@@ -15074,6 +15547,11 @@
               </w:tcPr>
               <w:p>
                 <w:pPr>
+                  <w:pStyle w:val="Paragraphedeliste"/>
+                  <w:numPr>
+                    <w:ilvl w:val="0"/>
+                    <w:numId w:val="8"/>
+                  </w:numPr>
                   <w:spacing w:before="120"/>
                   <w:rPr>
                     <w:rFonts w:cstheme="minorHAnsi"/>
@@ -15082,12 +15560,151 @@
                   </w:rPr>
                 </w:pPr>
                 <w:r>
-                  <w:rPr>
-                    <w:rStyle w:val="Textedelespacerserv"/>
-                    <w:sz w:val="20"/>
-                    <w:szCs w:val="20"/>
-                  </w:rPr>
-                  <w:t>Cliquez ici pour taper du texte.</w:t>
+                  <w:t>Interface de Programmation Applicative (</w:t>
+                </w:r>
+                <w:r>
+                  <w:rPr>
+                    <w:i/>
+                  </w:rPr>
+                  <w:t>viz.</w:t>
+                </w:r>
+                <w:r>
+                  <w:t xml:space="preserve"> API) d’intégration de tests : </w:t>
+                </w:r>
+                <w:r>
+                  <w:rPr>
+                    <w:b/>
+                  </w:rPr>
+                  <w:t>Postman</w:t>
+                </w:r>
+              </w:p>
+              <w:p>
+                <w:pPr>
+                  <w:pStyle w:val="Paragraphedeliste"/>
+                  <w:numPr>
+                    <w:ilvl w:val="0"/>
+                    <w:numId w:val="8"/>
+                  </w:numPr>
+                  <w:spacing w:before="120"/>
+                  <w:rPr>
+                    <w:rFonts w:cstheme="minorHAnsi"/>
+                    <w:b/>
+                    <w:color w:val="404040" w:themeColor="text1" w:themeTint="BF"/>
+                  </w:rPr>
+                </w:pPr>
+                <w:r>
+                  <w:t xml:space="preserve">Cadriciel PHP : </w:t>
+                </w:r>
+                <w:r>
+                  <w:rPr>
+                    <w:b/>
+                  </w:rPr>
+                  <w:t>Symfony</w:t>
+                </w:r>
+              </w:p>
+              <w:p>
+                <w:pPr>
+                  <w:pStyle w:val="Paragraphedeliste"/>
+                  <w:numPr>
+                    <w:ilvl w:val="0"/>
+                    <w:numId w:val="8"/>
+                  </w:numPr>
+                  <w:spacing w:before="120"/>
+                  <w:rPr>
+                    <w:rFonts w:cstheme="minorHAnsi"/>
+                    <w:b/>
+                    <w:color w:val="404040" w:themeColor="text1" w:themeTint="BF"/>
+                  </w:rPr>
+                </w:pPr>
+                <w:r>
+                  <w:t>Outil de visualisation (</w:t>
+                </w:r>
+                <w:r>
+                  <w:rPr>
+                    <w:i/>
+                  </w:rPr>
+                  <w:t>viz.</w:t>
+                </w:r>
+                <w:r>
+                  <w:t xml:space="preserve"> mappage) entre couche métier et base de données : </w:t>
+                </w:r>
+                <w:r>
+                  <w:rPr>
+                    <w:b/>
+                  </w:rPr>
+                  <w:t>Doctrine</w:t>
+                </w:r>
+              </w:p>
+              <w:p>
+                <w:pPr>
+                  <w:pStyle w:val="Paragraphedeliste"/>
+                  <w:numPr>
+                    <w:ilvl w:val="0"/>
+                    <w:numId w:val="8"/>
+                  </w:numPr>
+                  <w:spacing w:before="120"/>
+                  <w:rPr>
+                    <w:rFonts w:cstheme="minorHAnsi"/>
+                    <w:b/>
+                    <w:color w:val="404040" w:themeColor="text1" w:themeTint="BF"/>
+                  </w:rPr>
+                </w:pPr>
+                <w:r>
+                  <w:t xml:space="preserve">Editeur de texte : </w:t>
+                </w:r>
+                <w:r>
+                  <w:rPr>
+                    <w:b/>
+                  </w:rPr>
+                  <w:t>Visual Studio Code</w:t>
+                </w:r>
+              </w:p>
+              <w:p>
+                <w:pPr>
+                  <w:pStyle w:val="Paragraphedeliste"/>
+                  <w:numPr>
+                    <w:ilvl w:val="0"/>
+                    <w:numId w:val="8"/>
+                  </w:numPr>
+                  <w:spacing w:before="120"/>
+                  <w:rPr>
+                    <w:rFonts w:cstheme="minorHAnsi"/>
+                    <w:b/>
+                    <w:color w:val="404040" w:themeColor="text1" w:themeTint="BF"/>
+                  </w:rPr>
+                </w:pPr>
+                <w:r>
+                  <w:t xml:space="preserve">Navigateur web : </w:t>
+                </w:r>
+                <w:r>
+                  <w:rPr>
+                    <w:b/>
+                  </w:rPr>
+                  <w:t>Mozilla Firefox</w:t>
+                </w:r>
+              </w:p>
+              <w:p>
+                <w:pPr>
+                  <w:pStyle w:val="Paragraphedeliste"/>
+                  <w:numPr>
+                    <w:ilvl w:val="0"/>
+                    <w:numId w:val="8"/>
+                  </w:numPr>
+                  <w:spacing w:before="120"/>
+                  <w:rPr>
+                    <w:rFonts w:cstheme="minorHAnsi"/>
+                    <w:b/>
+                    <w:color w:val="404040" w:themeColor="text1" w:themeTint="BF"/>
+                  </w:rPr>
+                </w:pPr>
+                <w:r>
+                  <w:t xml:space="preserve">Moteur de squelettes de modèle : </w:t>
+                </w:r>
+                <w:r>
+                  <w:rPr>
+                    <w:b/>
+                  </w:rPr>
+                  <w:t>twig</w:t>
                 </w:r>
               </w:p>
             </w:tc>
@@ -15169,7 +15786,6 @@
             <w:placeholder>
               <w:docPart w:val="E1CEE63FCCC849099B98AC49529BBB9A"/>
             </w:placeholder>
-            <w:showingPlcHdr/>
           </w:sdtPr>
           <w:sdtEndPr/>
           <w:sdtContent>
@@ -15195,9 +15811,34 @@
                 </w:pPr>
                 <w:r>
                   <w:rPr>
-                    <w:rStyle w:val="Textedelespacerserv"/>
-                  </w:rPr>
-                  <w:t>Cliquez ici pour taper du texte.</w:t>
+                    <w:rFonts w:cstheme="minorHAnsi"/>
+                    <w:color w:val="404040" w:themeColor="text1" w:themeTint="BF"/>
+                  </w:rPr>
+                  <w:t xml:space="preserve">Ce sous-projet est entièrement réalisé par moi-même, qu’il s’agisse de son implémentation ou de </w:t>
+                </w:r>
+                <w:r>
+                  <w:rPr>
+                    <w:rFonts w:cstheme="minorHAnsi"/>
+                    <w:color w:val="404040" w:themeColor="text1" w:themeTint="BF"/>
+                  </w:rPr>
+                  <w:t xml:space="preserve">la </w:t>
+                </w:r>
+                <w:bookmarkStart w:id="0" w:name="_GoBack"/>
+                <w:bookmarkEnd w:id="0"/>
+                <w:r>
+                  <w:rPr>
+                    <w:rFonts w:cstheme="minorHAnsi"/>
+                    <w:color w:val="404040" w:themeColor="text1" w:themeTint="BF"/>
+                  </w:rPr>
+                  <w:t>recherche documentaire.</w:t>
+                </w:r>
+                <w:r>
+                  <w:rPr>
+                    <w:rFonts w:cstheme="minorHAnsi"/>
+                    <w:b/>
+                    <w:color w:val="404040" w:themeColor="text1" w:themeTint="BF"/>
+                  </w:rPr>
+                  <w:t xml:space="preserve"> </w:t>
                 </w:r>
               </w:p>
             </w:tc>
@@ -15869,7 +16510,6 @@
             <w:placeholder>
               <w:docPart w:val="89048938CB21451D8F25E78B4B96BA0E"/>
             </w:placeholder>
-            <w:showingPlcHdr/>
           </w:sdtPr>
           <w:sdtEndPr/>
           <w:sdtContent>
@@ -15895,9 +16535,55 @@
                 </w:pPr>
                 <w:r>
                   <w:rPr>
-                    <w:rStyle w:val="Textedelespacerserv"/>
-                  </w:rPr>
-                  <w:t>Cliquez ici pour taper du texte.</w:t>
+                    <w:rFonts w:cstheme="minorHAnsi"/>
+                    <w:color w:val="404040" w:themeColor="text1" w:themeTint="BF"/>
+                  </w:rPr>
+                  <w:t xml:space="preserve">Le site web </w:t>
+                </w:r>
+                <w:r>
+                  <w:rPr>
+                    <w:rFonts w:cstheme="minorHAnsi"/>
+                    <w:b/>
+                    <w:color w:val="404040" w:themeColor="text1" w:themeTint="BF"/>
+                  </w:rPr>
+                  <w:t>discord.com</w:t>
+                </w:r>
+                <w:r>
+                  <w:rPr>
+                    <w:rFonts w:cstheme="minorHAnsi"/>
+                    <w:color w:val="404040" w:themeColor="text1" w:themeTint="BF"/>
+                  </w:rPr>
+                  <w:t xml:space="preserve"> est visité pour être mis en relation avec des développeurs </w:t>
+                </w:r>
+                <w:r>
+                  <w:rPr>
+                    <w:rFonts w:cstheme="minorHAnsi"/>
+                    <w:b/>
+                    <w:color w:val="404040" w:themeColor="text1" w:themeTint="BF"/>
+                  </w:rPr>
+                  <w:t>PHP</w:t>
+                </w:r>
+                <w:r>
+                  <w:rPr>
+                    <w:rFonts w:cstheme="minorHAnsi"/>
+                    <w:color w:val="404040" w:themeColor="text1" w:themeTint="BF"/>
+                  </w:rPr>
+                  <w:t xml:space="preserve"> du monde entier afin d’obtenir des réponses aux questions que j’ai pu posées pour garantir la qualité du code et la bonne compréhension et prise en main de la plateforme de tests </w:t>
+                </w:r>
+                <w:r>
+                  <w:rPr>
+                    <w:rFonts w:cstheme="minorHAnsi"/>
+                    <w:b/>
+                    <w:color w:val="404040" w:themeColor="text1" w:themeTint="BF"/>
+                  </w:rPr>
+                  <w:t>Postman</w:t>
+                </w:r>
+                <w:r>
+                  <w:rPr>
+                    <w:rFonts w:cstheme="minorHAnsi"/>
+                    <w:color w:val="404040" w:themeColor="text1" w:themeTint="BF"/>
+                  </w:rPr>
+                  <w:t>.</w:t>
                 </w:r>
               </w:p>
             </w:tc>
@@ -16086,7 +16772,6 @@
                 <w:szCs w:val="28"/>
                 <w:lang w:eastAsia="fr-FR"/>
               </w:rPr>
-              <w:lastRenderedPageBreak/>
               <mc:AlternateContent>
                 <mc:Choice Requires="wps">
                   <w:drawing>
@@ -16839,7 +17524,6 @@
                 <w:b/>
                 <w:color w:val="404040" w:themeColor="text1" w:themeTint="BF"/>
               </w:rPr>
-              <w:lastRenderedPageBreak/>
               <w:t>3. Avec qui avez-vous travaillé ?</w:t>
             </w:r>
           </w:p>
@@ -17732,7 +18416,6 @@
                 <w:sz w:val="40"/>
                 <w:szCs w:val="40"/>
               </w:rPr>
-              <w:lastRenderedPageBreak/>
               <w:t xml:space="preserve">Titres, diplômes, CQP, attestations de formation </w:t>
             </w:r>
           </w:p>
@@ -20030,7 +20713,6 @@
                               <w:alias w:val="Déclaration_dénomination"/>
                               <w:tag w:val="Déclaration_dénomination"/>
                               <w:id w:val="1454910546"/>
-                              <w:showingPlcHdr/>
                             </w:sdtPr>
                             <w:sdtEndPr/>
                             <w:sdtContent>
@@ -20045,13 +20727,12 @@
                                 </w:pPr>
                                 <w:r>
                                   <w:rPr>
-                                    <w:rStyle w:val="Textedelespacerserv"/>
                                     <w:i/>
                                     <w:color w:val="404040" w:themeColor="text1" w:themeTint="BF"/>
                                     <w:sz w:val="24"/>
                                     <w:szCs w:val="24"/>
                                   </w:rPr>
-                                  <w:t>Cliquez ici pour taper du texte.</w:t>
+                                  <w:t>Aurélien Plazzotta</w:t>
                                 </w:r>
                               </w:p>
                             </w:sdtContent>
@@ -20093,7 +20774,6 @@
                         <w:alias w:val="Déclaration_dénomination"/>
                         <w:tag w:val="Déclaration_dénomination"/>
                         <w:id w:val="1454910546"/>
-                        <w:showingPlcHdr/>
                       </w:sdtPr>
                       <w:sdtEndPr/>
                       <w:sdtContent>
@@ -20108,13 +20788,12 @@
                           </w:pPr>
                           <w:r>
                             <w:rPr>
-                              <w:rStyle w:val="Textedelespacerserv"/>
                               <w:i/>
                               <w:color w:val="404040" w:themeColor="text1" w:themeTint="BF"/>
                               <w:sz w:val="24"/>
                               <w:szCs w:val="24"/>
                             </w:rPr>
-                            <w:t>Cliquez ici pour taper du texte.</w:t>
+                            <w:t>Aurélien Plazzotta</w:t>
                           </w:r>
                         </w:p>
                       </w:sdtContent>
@@ -20316,7 +20995,6 @@
                               <w:alias w:val="Déclaration_fait à :"/>
                               <w:tag w:val="Déclaration_fait à :"/>
                               <w:id w:val="457456469"/>
-                              <w:showingPlcHdr/>
                             </w:sdtPr>
                             <w:sdtEndPr/>
                             <w:sdtContent>
@@ -20336,7 +21014,7 @@
                                     <w:sz w:val="24"/>
                                     <w:szCs w:val="24"/>
                                   </w:rPr>
-                                  <w:t>Cliquez ici pour taper du texte.</w:t>
+                                  <w:t>Vierzon</w:t>
                                 </w:r>
                               </w:p>
                             </w:sdtContent>
@@ -20374,7 +21052,6 @@
                         <w:alias w:val="Déclaration_fait à :"/>
                         <w:tag w:val="Déclaration_fait à :"/>
                         <w:id w:val="457456469"/>
-                        <w:showingPlcHdr/>
                       </w:sdtPr>
                       <w:sdtEndPr/>
                       <w:sdtContent>
@@ -20394,7 +21071,7 @@
                               <w:sz w:val="24"/>
                               <w:szCs w:val="24"/>
                             </w:rPr>
-                            <w:t>Cliquez ici pour taper du texte.</w:t>
+                            <w:t>Vierzon</w:t>
                           </w:r>
                         </w:p>
                       </w:sdtContent>
@@ -20469,8 +21146,7 @@
                               <w:alias w:val="Déclaration_Le :"/>
                               <w:tag w:val="Déclaration_Le :"/>
                               <w:id w:val="-1372685351"/>
-                              <w:showingPlcHdr/>
-                              <w:date>
+                              <w:date w:fullDate="2024-08-02T00:00:00Z">
                                 <w:dateFormat w:val="dd/MM/yyyy"/>
                                 <w:lid w:val="fr-FR"/>
                                 <w:storeMappedDataAs w:val="dateTime"/>
@@ -20489,23 +21165,11 @@
                                 </w:pPr>
                                 <w:r>
                                   <w:rPr>
-                                    <w:rStyle w:val="Textedelespacerserv"/>
-                                    <w:i/>
                                     <w:color w:val="404040" w:themeColor="text1" w:themeTint="BF"/>
                                     <w:sz w:val="24"/>
                                     <w:szCs w:val="24"/>
                                   </w:rPr>
-                                  <w:t>Cliquez ici</w:t>
-                                </w:r>
-                                <w:r>
-                                  <w:rPr>
-                                    <w:rStyle w:val="Textedelespacerserv"/>
-                                    <w:i/>
-                                    <w:color w:val="404040" w:themeColor="text1" w:themeTint="BF"/>
-                                    <w:sz w:val="24"/>
-                                    <w:szCs w:val="24"/>
-                                  </w:rPr>
-                                  <w:t xml:space="preserve"> pour choisir une date</w:t>
+                                  <w:t>02/08/2024</w:t>
                                 </w:r>
                               </w:p>
                             </w:sdtContent>
@@ -20542,8 +21206,7 @@
                         <w:alias w:val="Déclaration_Le :"/>
                         <w:tag w:val="Déclaration_Le :"/>
                         <w:id w:val="-1372685351"/>
-                        <w:showingPlcHdr/>
-                        <w:date>
+                        <w:date w:fullDate="2024-08-02T00:00:00Z">
                           <w:dateFormat w:val="dd/MM/yyyy"/>
                           <w:lid w:val="fr-FR"/>
                           <w:storeMappedDataAs w:val="dateTime"/>
@@ -20562,23 +21225,11 @@
                           </w:pPr>
                           <w:r>
                             <w:rPr>
-                              <w:rStyle w:val="Textedelespacerserv"/>
-                              <w:i/>
                               <w:color w:val="404040" w:themeColor="text1" w:themeTint="BF"/>
                               <w:sz w:val="24"/>
                               <w:szCs w:val="24"/>
                             </w:rPr>
-                            <w:t>Cliquez ici</w:t>
-                          </w:r>
-                          <w:r>
-                            <w:rPr>
-                              <w:rStyle w:val="Textedelespacerserv"/>
-                              <w:i/>
-                              <w:color w:val="404040" w:themeColor="text1" w:themeTint="BF"/>
-                              <w:sz w:val="24"/>
-                              <w:szCs w:val="24"/>
-                            </w:rPr>
-                            <w:t xml:space="preserve"> pour choisir une date</w:t>
+                            <w:t>02/08/2024</w:t>
                           </w:r>
                         </w:p>
                       </w:sdtContent>
@@ -27762,9 +28413,9 @@
     <w:rsid w:val="009F606A"/>
     <w:rsid w:val="00A218B7"/>
     <w:rsid w:val="00B92A5D"/>
-    <w:rsid w:val="00D7402A"/>
     <w:rsid w:val="00E80FF6"/>
     <w:rsid w:val="00ED3BDE"/>
+    <w:rsid w:val="00EF6EAE"/>
     <w:rsid w:val="00FF07AA"/>
   </w:rsids>
   <m:mathPr>
@@ -38160,7 +38811,7 @@
 </file>
 
 <file path=customXml/itemProps1.xml><?xml version="1.0" encoding="utf-8"?>
-<ds:datastoreItem xmlns:ds="http://schemas.openxmlformats.org/officeDocument/2006/customXml" ds:itemID="{391C9BB9-6AFB-4CBB-ACA0-597714634B55}">
+<ds:datastoreItem xmlns:ds="http://schemas.openxmlformats.org/officeDocument/2006/customXml" ds:itemID="{FCC70C91-F7E1-40BD-A52B-1220C3C2C667}">
   <ds:schemaRefs>
     <ds:schemaRef ds:uri="http://schemas.openxmlformats.org/officeDocument/2006/bibliography"/>
   </ds:schemaRefs>

</xml_diff>

<commit_message>
Updated vocational training dossier's final version
</commit_message>
<xml_diff>
--- a/assets/backup/word/Dossier_professionnel_DP_ubccreation.docx
+++ b/assets/backup/word/Dossier_professionnel_DP_ubccreation.docx
@@ -193,114 +193,6 @@
                     <w:lang w:eastAsia="fr-FR"/>
                   </w:rPr>
                   <w:t>Plazzotta</w:t>
-                </w:r>
-              </w:p>
-            </w:tc>
-          </w:sdtContent>
-        </w:sdt>
-      </w:tr>
-      <w:tr>
-        <w:tc>
-          <w:tcPr>
-            <w:tcW w:w="2345" w:type="dxa"/>
-            <w:tcBorders>
-              <w:left w:val="single" w:sz="24" w:space="0" w:color="D60093"/>
-            </w:tcBorders>
-          </w:tcPr>
-          <w:p>
-            <w:pPr>
-              <w:rPr>
-                <w:rFonts w:cstheme="minorHAnsi"/>
-                <w:i/>
-                <w:noProof/>
-                <w:color w:val="D60093"/>
-                <w:lang w:eastAsia="fr-FR"/>
-              </w:rPr>
-            </w:pPr>
-            <w:r>
-              <w:rPr>
-                <w:rFonts w:cstheme="minorHAnsi"/>
-                <w:i/>
-                <w:color w:val="D60093"/>
-                <w:sz w:val="24"/>
-                <w:szCs w:val="24"/>
-              </w:rPr>
-              <w:t>Nom d’usage</w:t>
-            </w:r>
-          </w:p>
-        </w:tc>
-        <w:tc>
-          <w:tcPr>
-            <w:tcW w:w="236" w:type="dxa"/>
-            <w:vAlign w:val="center"/>
-          </w:tcPr>
-          <w:p>
-            <w:pPr>
-              <w:ind w:left="-42"/>
-              <w:rPr>
-                <w:rFonts w:cstheme="minorHAnsi"/>
-                <w:noProof/>
-                <w:color w:val="404040" w:themeColor="text1" w:themeTint="BF"/>
-                <w:sz w:val="12"/>
-                <w:szCs w:val="12"/>
-                <w:lang w:eastAsia="fr-FR"/>
-              </w:rPr>
-            </w:pPr>
-            <w:r>
-              <w:rPr>
-                <w:rFonts w:ascii="Wingdings 3" w:hAnsi="Wingdings 3" w:cstheme="minorHAnsi"/>
-                <w:noProof/>
-                <w:color w:val="D60093"/>
-                <w:sz w:val="12"/>
-                <w:szCs w:val="12"/>
-                <w:lang w:eastAsia="fr-FR"/>
-              </w:rPr>
-              <w:t></w:t>
-            </w:r>
-          </w:p>
-        </w:tc>
-        <w:sdt>
-          <w:sdtPr>
-            <w:rPr>
-              <w:rFonts w:cstheme="minorHAnsi"/>
-              <w:noProof/>
-              <w:color w:val="404040" w:themeColor="text1" w:themeTint="BF"/>
-              <w:lang w:eastAsia="fr-FR"/>
-            </w:rPr>
-            <w:alias w:val="Nom d'usage"/>
-            <w:tag w:val="Nom d'usage"/>
-            <w:id w:val="466088377"/>
-            <w:placeholder>
-              <w:docPart w:val="858A3C3711734741B0C36646E3E36B3B"/>
-            </w:placeholder>
-            <w:showingPlcHdr/>
-          </w:sdtPr>
-          <w:sdtEndPr/>
-          <w:sdtContent>
-            <w:tc>
-              <w:tcPr>
-                <w:tcW w:w="5215" w:type="dxa"/>
-              </w:tcPr>
-              <w:p>
-                <w:pPr>
-                  <w:rPr>
-                    <w:rFonts w:cstheme="minorHAnsi"/>
-                    <w:noProof/>
-                    <w:color w:val="404040" w:themeColor="text1" w:themeTint="BF"/>
-                    <w:lang w:eastAsia="fr-FR"/>
-                  </w:rPr>
-                </w:pPr>
-                <w:r>
-                  <w:rPr>
-                    <w:rStyle w:val="Textedelespacerserv"/>
-                  </w:rPr>
-                  <w:t>Entrez votre nom d’usage</w:t>
-                </w:r>
-                <w:r>
-                  <w:rPr>
-                    <w:rStyle w:val="Textedelespacerserv"/>
-                  </w:rPr>
-                  <w:t xml:space="preserve"> ici.</w:t>
                 </w:r>
               </w:p>
             </w:tc>
@@ -3717,6 +3609,13 @@
                 <w:color w:val="404040" w:themeColor="text1" w:themeTint="BF"/>
               </w:rPr>
             </w:pPr>
+            <w:r>
+              <w:rPr>
+                <w:rFonts w:cstheme="minorHAnsi"/>
+                <w:color w:val="404040" w:themeColor="text1" w:themeTint="BF"/>
+              </w:rPr>
+              <w:t>17</w:t>
+            </w:r>
           </w:p>
         </w:tc>
       </w:tr>
@@ -3802,6 +3701,15 @@
                 <w:color w:val="404040" w:themeColor="text1" w:themeTint="BF"/>
               </w:rPr>
             </w:pPr>
+            <w:r>
+              <w:rPr>
+                <w:rFonts w:cstheme="minorHAnsi"/>
+                <w:color w:val="404040" w:themeColor="text1" w:themeTint="BF"/>
+              </w:rPr>
+              <w:t>18</w:t>
+            </w:r>
+            <w:bookmarkStart w:id="0" w:name="_GoBack"/>
+            <w:bookmarkEnd w:id="0"/>
           </w:p>
         </w:tc>
       </w:tr>
@@ -5766,13 +5674,21 @@
                     <w:b/>
                     <w:color w:val="404040" w:themeColor="text1" w:themeTint="BF"/>
                   </w:rPr>
-                  <w:t xml:space="preserve"> Helix</w:t>
+                  <w:t xml:space="preserve"> </w:t>
                 </w:r>
                 <w:r>
                   <w:rPr>
                     <w:rFonts w:cstheme="minorHAnsi"/>
                     <w:b/>
-                    <w:color w:val="404040" w:themeColor="text1" w:themeTint="BF"/>
+                    <w:color w:val="7F7F7F" w:themeColor="text1" w:themeTint="80"/>
+                  </w:rPr>
+                  <w:t>Helix</w:t>
+                </w:r>
+                <w:r>
+                  <w:rPr>
+                    <w:rFonts w:cstheme="minorHAnsi"/>
+                    <w:b/>
+                    <w:color w:val="7F7F7F" w:themeColor="text1" w:themeTint="80"/>
                   </w:rPr>
                   <w:t>, Visual Studio Code</w:t>
                 </w:r>
@@ -5804,7 +5720,15 @@
                     <w:b/>
                     <w:color w:val="404040" w:themeColor="text1" w:themeTint="BF"/>
                   </w:rPr>
-                  <w:t xml:space="preserve"> git</w:t>
+                  <w:t xml:space="preserve"> </w:t>
+                </w:r>
+                <w:r>
+                  <w:rPr>
+                    <w:rFonts w:cstheme="minorHAnsi"/>
+                    <w:b/>
+                    <w:color w:val="7F7F7F" w:themeColor="text1" w:themeTint="80"/>
+                  </w:rPr>
+                  <w:t>git</w:t>
                 </w:r>
               </w:p>
               <w:p>
@@ -5834,7 +5758,15 @@
                     <w:b/>
                     <w:color w:val="404040" w:themeColor="text1" w:themeTint="BF"/>
                   </w:rPr>
-                  <w:t xml:space="preserve"> github.com</w:t>
+                  <w:t xml:space="preserve"> </w:t>
+                </w:r>
+                <w:r>
+                  <w:rPr>
+                    <w:rFonts w:cstheme="minorHAnsi"/>
+                    <w:b/>
+                    <w:color w:val="7F7F7F" w:themeColor="text1" w:themeTint="80"/>
+                  </w:rPr>
+                  <w:t>github.com</w:t>
                 </w:r>
               </w:p>
               <w:p>
@@ -5864,7 +5796,15 @@
                     <w:b/>
                     <w:color w:val="404040" w:themeColor="text1" w:themeTint="BF"/>
                   </w:rPr>
-                  <w:t>  Docker</w:t>
+                  <w:t> </w:t>
+                </w:r>
+                <w:r>
+                  <w:rPr>
+                    <w:rFonts w:cstheme="minorHAnsi"/>
+                    <w:b/>
+                    <w:color w:val="7F7F7F" w:themeColor="text1" w:themeTint="80"/>
+                  </w:rPr>
+                  <w:t xml:space="preserve"> Docker</w:t>
                 </w:r>
               </w:p>
               <w:p>
@@ -5892,7 +5832,7 @@
                   <w:rPr>
                     <w:rFonts w:cstheme="minorHAnsi"/>
                     <w:b/>
-                    <w:color w:val="404040" w:themeColor="text1" w:themeTint="BF"/>
+                    <w:color w:val="7F7F7F" w:themeColor="text1" w:themeTint="80"/>
                   </w:rPr>
                   <w:t>FileZilla</w:t>
                 </w:r>
@@ -5924,7 +5864,15 @@
                     <w:b/>
                     <w:color w:val="404040" w:themeColor="text1" w:themeTint="BF"/>
                   </w:rPr>
-                  <w:t xml:space="preserve"> trello.com</w:t>
+                  <w:t xml:space="preserve"> </w:t>
+                </w:r>
+                <w:r>
+                  <w:rPr>
+                    <w:rFonts w:cstheme="minorHAnsi"/>
+                    <w:b/>
+                    <w:color w:val="7F7F7F" w:themeColor="text1" w:themeTint="80"/>
+                  </w:rPr>
+                  <w:t>trello.com</w:t>
                 </w:r>
               </w:p>
               <w:p>
@@ -5954,7 +5902,75 @@
                     <w:b/>
                     <w:color w:val="404040" w:themeColor="text1" w:themeTint="BF"/>
                   </w:rPr>
-                  <w:t xml:space="preserve"> draw.io</w:t>
+                  <w:t xml:space="preserve"> </w:t>
+                </w:r>
+                <w:r>
+                  <w:rPr>
+                    <w:rFonts w:cstheme="minorHAnsi"/>
+                    <w:b/>
+                    <w:color w:val="7F7F7F" w:themeColor="text1" w:themeTint="80"/>
+                  </w:rPr>
+                  <w:t>drawio</w:t>
+                </w:r>
+                <w:r>
+                  <w:rPr>
+                    <w:rFonts w:cstheme="minorHAnsi"/>
+                    <w:b/>
+                    <w:color w:val="7F7F7F" w:themeColor="text1" w:themeTint="80"/>
+                  </w:rPr>
+                  <w:t>.net</w:t>
+                </w:r>
+              </w:p>
+              <w:p>
+                <w:pPr>
+                  <w:pStyle w:val="Paragraphedeliste"/>
+                  <w:numPr>
+                    <w:ilvl w:val="0"/>
+                    <w:numId w:val="10"/>
+                  </w:numPr>
+                  <w:spacing w:before="120"/>
+                  <w:rPr>
+                    <w:rFonts w:cstheme="minorHAnsi"/>
+                    <w:b/>
+                    <w:color w:val="404040" w:themeColor="text1" w:themeTint="BF"/>
+                  </w:rPr>
+                </w:pPr>
+                <w:r>
+                  <w:rPr>
+                    <w:rFonts w:cstheme="minorHAnsi"/>
+                    <w:color w:val="404040" w:themeColor="text1" w:themeTint="BF"/>
+                  </w:rPr>
+                  <w:t>Téléphone</w:t>
+                </w:r>
+              </w:p>
+              <w:p>
+                <w:pPr>
+                  <w:pStyle w:val="Paragraphedeliste"/>
+                  <w:numPr>
+                    <w:ilvl w:val="0"/>
+                    <w:numId w:val="10"/>
+                  </w:numPr>
+                  <w:spacing w:before="120"/>
+                  <w:rPr>
+                    <w:rFonts w:cstheme="minorHAnsi"/>
+                    <w:b/>
+                    <w:color w:val="404040" w:themeColor="text1" w:themeTint="BF"/>
+                  </w:rPr>
+                </w:pPr>
+                <w:r>
+                  <w:rPr>
+                    <w:rFonts w:cstheme="minorHAnsi"/>
+                    <w:color w:val="404040" w:themeColor="text1" w:themeTint="BF"/>
+                  </w:rPr>
+                  <w:t xml:space="preserve">Outil de visio-conférence </w:t>
+                </w:r>
+                <w:r>
+                  <w:rPr>
+                    <w:rFonts w:cstheme="minorHAnsi"/>
+                    <w:b/>
+                    <w:color w:val="7F7F7F" w:themeColor="text1" w:themeTint="80"/>
+                  </w:rPr>
+                  <w:t>Microsoft Teams</w:t>
                 </w:r>
               </w:p>
             </w:tc>
@@ -8911,7 +8927,7 @@
                   <w:rPr>
                     <w:rFonts w:cstheme="minorHAnsi"/>
                     <w:b/>
-                    <w:color w:val="404040" w:themeColor="text1" w:themeTint="BF"/>
+                    <w:color w:val="7F7F7F" w:themeColor="text1" w:themeTint="80"/>
                   </w:rPr>
                   <w:t>Angular CLI</w:t>
                 </w:r>
@@ -8985,7 +9001,7 @@
                   <w:rPr>
                     <w:rFonts w:cstheme="minorHAnsi"/>
                     <w:b/>
-                    <w:color w:val="404040" w:themeColor="text1" w:themeTint="BF"/>
+                    <w:color w:val="7F7F7F" w:themeColor="text1" w:themeTint="80"/>
                   </w:rPr>
                   <w:t>NodeJs</w:t>
                 </w:r>
@@ -9107,14 +9123,14 @@
                   <w:rPr>
                     <w:rFonts w:cstheme="minorHAnsi"/>
                     <w:b/>
-                    <w:color w:val="404040" w:themeColor="text1" w:themeTint="BF"/>
+                    <w:color w:val="7F7F7F" w:themeColor="text1" w:themeTint="80"/>
                   </w:rPr>
                 </w:pPr>
                 <w:r>
                   <w:rPr>
                     <w:rFonts w:cstheme="minorHAnsi"/>
                     <w:b/>
-                    <w:color w:val="404040" w:themeColor="text1" w:themeTint="BF"/>
+                    <w:color w:val="7F7F7F" w:themeColor="text1" w:themeTint="80"/>
                   </w:rPr>
                   <w:t>Cypress</w:t>
                 </w:r>
@@ -9137,7 +9153,7 @@
                   <w:rPr>
                     <w:rFonts w:cstheme="minorHAnsi"/>
                     <w:b/>
-                    <w:color w:val="404040" w:themeColor="text1" w:themeTint="BF"/>
+                    <w:color w:val="7F7F7F" w:themeColor="text1" w:themeTint="80"/>
                   </w:rPr>
                   <w:t>Karma</w:t>
                 </w:r>
@@ -9301,7 +9317,7 @@
                       <w:rPr>
                         <w:rFonts w:cstheme="minorHAnsi"/>
                         <w:b/>
-                        <w:color w:val="404040" w:themeColor="text1" w:themeTint="BF"/>
+                        <w:color w:val="7F7F7F" w:themeColor="text1" w:themeTint="80"/>
                       </w:rPr>
                       <w:t>Microsoft Teams</w:t>
                     </w:r>
@@ -10693,7 +10709,7 @@
                 <w:i/>
                 <w:color w:val="404040" w:themeColor="text1" w:themeTint="BF"/>
               </w:rPr>
-              <w:t>3</w:t>
+              <w:t>1</w:t>
             </w:r>
             <w:r>
               <w:rPr>
@@ -10994,7 +11010,7 @@
                   <w:rPr>
                     <w:rFonts w:cstheme="minorHAnsi"/>
                     <w:b/>
-                    <w:color w:val="404040" w:themeColor="text1" w:themeTint="BF"/>
+                    <w:color w:val="7F7F7F" w:themeColor="text1" w:themeTint="80"/>
                   </w:rPr>
                   <w:t>MySQL</w:t>
                 </w:r>
@@ -11376,7 +11392,7 @@
                 <w:r>
                   <w:rPr>
                     <w:rFonts w:cstheme="minorHAnsi"/>
-                    <w:b/>
+                    <w:i/>
                     <w:color w:val="404040" w:themeColor="text1" w:themeTint="BF"/>
                   </w:rPr>
                   <w:t>CRUD</w:t>
@@ -11965,7 +11981,7 @@
                 <w:r>
                   <w:rPr>
                     <w:rFonts w:cstheme="minorHAnsi"/>
-                    <w:b/>
+                    <w:i/>
                     <w:color w:val="404040" w:themeColor="text1" w:themeTint="BF"/>
                   </w:rPr>
                   <w:t>github.com</w:t>
@@ -12396,6 +12412,26 @@
                 <w:r>
                   <w:t>Emulateur de terminal</w:t>
                 </w:r>
+                <w:r>
+                  <w:t xml:space="preserve"> : </w:t>
+                </w:r>
+                <w:r>
+                  <w:rPr>
+                    <w:b/>
+                    <w:color w:val="7F7F7F" w:themeColor="text1" w:themeTint="80"/>
+                  </w:rPr>
+                  <w:t>Konsole</w:t>
+                </w:r>
+                <w:r>
+                  <w:t>/</w:t>
+                </w:r>
+                <w:r>
+                  <w:rPr>
+                    <w:b/>
+                    <w:color w:val="7F7F7F" w:themeColor="text1" w:themeTint="80"/>
+                  </w:rPr>
+                  <w:t>Kitty</w:t>
+                </w:r>
               </w:p>
               <w:p>
                 <w:pPr>
@@ -12412,7 +12448,17 @@
                   </w:rPr>
                 </w:pPr>
                 <w:r>
-                  <w:t>Partition logique WSL 2 Debian</w:t>
+                  <w:t xml:space="preserve">Couche de compatibilité native pour binaires exécutables au format ELF : </w:t>
+                </w:r>
+                <w:r>
+                  <w:t xml:space="preserve">Partition logique WSL 2 </w:t>
+                </w:r>
+                <w:r>
+                  <w:rPr>
+                    <w:b/>
+                    <w:color w:val="7F7F7F" w:themeColor="text1" w:themeTint="80"/>
+                  </w:rPr>
+                  <w:t>Debian</w:t>
                 </w:r>
               </w:p>
               <w:p>
@@ -12424,15 +12470,18 @@
                   </w:numPr>
                   <w:spacing w:before="120"/>
                   <w:rPr>
-                    <w:rFonts w:cstheme="minorHAnsi"/>
                     <w:b/>
-                    <w:color w:val="404040" w:themeColor="text1" w:themeTint="BF"/>
+                    <w:color w:val="7F7F7F" w:themeColor="text1" w:themeTint="80"/>
                   </w:rPr>
                 </w:pPr>
                 <w:r>
                   <w:t xml:space="preserve">Editeur </w:t>
                 </w:r>
                 <w:r>
+                  <w:rPr>
+                    <w:b/>
+                    <w:color w:val="7F7F7F" w:themeColor="text1" w:themeTint="80"/>
+                  </w:rPr>
                   <w:t>Visual Studio Code</w:t>
                 </w:r>
               </w:p>
@@ -12448,13 +12497,53 @@
                     <w:rFonts w:cstheme="minorHAnsi"/>
                     <w:b/>
                     <w:color w:val="404040" w:themeColor="text1" w:themeTint="BF"/>
+                    <w:lang w:val="en-GB"/>
                   </w:rPr>
                 </w:pPr>
                 <w:r>
-                  <w:t xml:space="preserve">VCS </w:t>
-                </w:r>
-                <w:r>
-                  <w:t>git/ github.com</w:t>
+                  <w:rPr>
+                    <w:lang w:val="en-GB"/>
+                  </w:rPr>
+                  <w:t>VCS</w:t>
+                </w:r>
+                <w:r>
+                  <w:rPr>
+                    <w:lang w:val="en-GB"/>
+                  </w:rPr>
+                  <w:t xml:space="preserve"> (</w:t>
+                </w:r>
+                <w:r>
+                  <w:rPr>
+                    <w:i/>
+                    <w:lang w:val="en-GB"/>
+                  </w:rPr>
+                  <w:t>viz.</w:t>
+                </w:r>
+                <w:r>
+                  <w:rPr>
+                    <w:lang w:val="en-GB"/>
+                  </w:rPr>
+                  <w:t xml:space="preserve"> Version Control System) :</w:t>
+                </w:r>
+                <w:r>
+                  <w:rPr>
+                    <w:lang w:val="en-GB"/>
+                  </w:rPr>
+                  <w:t xml:space="preserve"> </w:t>
+                </w:r>
+                <w:r>
+                  <w:rPr>
+                    <w:b/>
+                    <w:color w:val="7F7F7F" w:themeColor="text1" w:themeTint="80"/>
+                    <w:lang w:val="en-GB"/>
+                  </w:rPr>
+                  <w:t>git</w:t>
+                </w:r>
+                <w:r>
+                  <w:rPr>
+                    <w:lang w:val="en-GB"/>
+                  </w:rPr>
+                  <w:t>/ github.com</w:t>
                 </w:r>
               </w:p>
               <w:p>
@@ -12477,6 +12566,7 @@
                 <w:r>
                   <w:rPr>
                     <w:b/>
+                    <w:color w:val="7F7F7F" w:themeColor="text1" w:themeTint="80"/>
                   </w:rPr>
                   <w:t>phpunit</w:t>
                 </w:r>
@@ -12504,6 +12594,7 @@
                 <w:r>
                   <w:rPr>
                     <w:b/>
+                    <w:color w:val="7F7F7F" w:themeColor="text1" w:themeTint="80"/>
                   </w:rPr>
                   <w:t>trello.com</w:t>
                 </w:r>
@@ -13952,10 +14043,8 @@
                 <w:i/>
                 <w:color w:val="404040" w:themeColor="text1" w:themeTint="BF"/>
               </w:rPr>
-              <w:t>4</w:t>
+              <w:t>2</w:t>
             </w:r>
-            <w:bookmarkStart w:id="0" w:name="_GoBack"/>
-            <w:bookmarkEnd w:id="0"/>
             <w:r>
               <w:rPr>
                 <w:rFonts w:cstheme="minorHAnsi"/>
@@ -15579,13 +15668,14 @@
                   </w:rPr>
                 </w:pPr>
                 <w:r>
-                  <w:t xml:space="preserve">Cadriciel PHP : </w:t>
+                  <w:t>Cadriciel PHP :</w:t>
                 </w:r>
                 <w:r>
                   <w:rPr>
                     <w:b/>
-                  </w:rPr>
-                  <w:t>Symfony</w:t>
+                    <w:color w:val="7F7F7F" w:themeColor="text1" w:themeTint="80"/>
+                  </w:rPr>
+                  <w:t xml:space="preserve"> Symfony</w:t>
                 </w:r>
               </w:p>
               <w:p>
@@ -15641,6 +15731,7 @@
                 <w:r>
                   <w:rPr>
                     <w:b/>
+                    <w:color w:val="7F7F7F" w:themeColor="text1" w:themeTint="80"/>
                   </w:rPr>
                   <w:t>Visual Studio Code</w:t>
                 </w:r>
@@ -15665,6 +15756,7 @@
                 <w:r>
                   <w:rPr>
                     <w:b/>
+                    <w:color w:val="7F7F7F" w:themeColor="text1" w:themeTint="80"/>
                   </w:rPr>
                   <w:t>Mozilla Firefox</w:t>
                 </w:r>
@@ -15689,6 +15781,7 @@
                 <w:r>
                   <w:rPr>
                     <w:b/>
+                    <w:color w:val="7F7F7F" w:themeColor="text1" w:themeTint="80"/>
                   </w:rPr>
                   <w:t>twig</w:t>
                 </w:r>
@@ -16592,7 +16685,7 @@
       <w:tblPr>
         <w:tblStyle w:val="Grilledutableau"/>
         <w:tblW w:w="9782" w:type="dxa"/>
-        <w:tblInd w:w="-318" w:type="dxa"/>
+        <w:tblInd w:w="-323" w:type="dxa"/>
         <w:tblBorders>
           <w:top w:val="none" w:sz="0" w:space="0" w:color="auto"/>
           <w:left w:val="none" w:sz="0" w:space="0" w:color="auto"/>
@@ -16609,1664 +16702,9 @@
       </w:tblPr>
       <w:tblGrid>
         <w:gridCol w:w="2269"/>
-        <w:gridCol w:w="142"/>
-        <w:gridCol w:w="142"/>
-        <w:gridCol w:w="377"/>
-        <w:gridCol w:w="48"/>
-        <w:gridCol w:w="519"/>
-        <w:gridCol w:w="1182"/>
-        <w:gridCol w:w="142"/>
-        <w:gridCol w:w="567"/>
-        <w:gridCol w:w="1701"/>
+        <w:gridCol w:w="4820"/>
         <w:gridCol w:w="2693"/>
       </w:tblGrid>
-      <w:tr>
-        <w:trPr>
-          <w:trHeight w:val="680"/>
-        </w:trPr>
-        <w:tc>
-          <w:tcPr>
-            <w:tcW w:w="2411" w:type="dxa"/>
-            <w:gridSpan w:val="2"/>
-            <w:vAlign w:val="bottom"/>
-          </w:tcPr>
-          <w:p>
-            <w:pPr>
-              <w:ind w:right="34"/>
-              <w:jc w:val="right"/>
-              <w:rPr>
-                <w:rFonts w:cstheme="minorHAnsi"/>
-                <w:b/>
-                <w:color w:val="D60093"/>
-                <w:sz w:val="36"/>
-                <w:szCs w:val="36"/>
-              </w:rPr>
-            </w:pPr>
-          </w:p>
-          <w:p>
-            <w:pPr>
-              <w:ind w:right="34"/>
-              <w:jc w:val="right"/>
-              <w:rPr>
-                <w:rFonts w:cstheme="minorHAnsi"/>
-                <w:b/>
-                <w:color w:val="D60093"/>
-                <w:sz w:val="36"/>
-                <w:szCs w:val="36"/>
-              </w:rPr>
-            </w:pPr>
-          </w:p>
-          <w:p>
-            <w:pPr>
-              <w:ind w:right="34"/>
-              <w:jc w:val="right"/>
-              <w:rPr>
-                <w:rFonts w:cstheme="minorHAnsi"/>
-                <w:b/>
-                <w:color w:val="D60093"/>
-                <w:sz w:val="36"/>
-                <w:szCs w:val="36"/>
-              </w:rPr>
-            </w:pPr>
-          </w:p>
-          <w:p>
-            <w:pPr>
-              <w:ind w:right="34"/>
-              <w:jc w:val="right"/>
-              <w:rPr>
-                <w:rFonts w:cstheme="minorHAnsi"/>
-                <w:b/>
-                <w:color w:val="D60093"/>
-                <w:sz w:val="36"/>
-                <w:szCs w:val="36"/>
-              </w:rPr>
-            </w:pPr>
-          </w:p>
-          <w:p>
-            <w:pPr>
-              <w:ind w:right="34"/>
-              <w:jc w:val="right"/>
-              <w:rPr>
-                <w:rFonts w:cstheme="minorHAnsi"/>
-                <w:b/>
-                <w:color w:val="D60093"/>
-                <w:sz w:val="36"/>
-                <w:szCs w:val="36"/>
-              </w:rPr>
-            </w:pPr>
-          </w:p>
-          <w:p>
-            <w:pPr>
-              <w:ind w:right="34"/>
-              <w:jc w:val="right"/>
-              <w:rPr>
-                <w:rFonts w:cstheme="minorHAnsi"/>
-                <w:b/>
-                <w:color w:val="D60093"/>
-                <w:sz w:val="36"/>
-                <w:szCs w:val="36"/>
-              </w:rPr>
-            </w:pPr>
-          </w:p>
-          <w:p>
-            <w:pPr>
-              <w:ind w:right="34"/>
-              <w:jc w:val="right"/>
-              <w:rPr>
-                <w:rFonts w:cstheme="minorHAnsi"/>
-                <w:b/>
-                <w:color w:val="D60093"/>
-                <w:sz w:val="36"/>
-                <w:szCs w:val="36"/>
-              </w:rPr>
-            </w:pPr>
-          </w:p>
-          <w:p>
-            <w:pPr>
-              <w:ind w:right="34"/>
-              <w:jc w:val="right"/>
-              <w:rPr>
-                <w:rFonts w:cstheme="minorHAnsi"/>
-                <w:b/>
-                <w:color w:val="D60093"/>
-                <w:sz w:val="36"/>
-                <w:szCs w:val="36"/>
-              </w:rPr>
-            </w:pPr>
-          </w:p>
-          <w:p>
-            <w:pPr>
-              <w:ind w:right="34"/>
-              <w:jc w:val="right"/>
-              <w:rPr>
-                <w:rFonts w:cstheme="minorHAnsi"/>
-                <w:b/>
-                <w:color w:val="D60093"/>
-                <w:sz w:val="36"/>
-                <w:szCs w:val="36"/>
-              </w:rPr>
-            </w:pPr>
-            <w:r>
-              <w:rPr>
-                <w:rFonts w:cstheme="minorHAnsi"/>
-                <w:b/>
-                <w:noProof/>
-                <w:color w:val="404040" w:themeColor="text1" w:themeTint="BF"/>
-                <w:sz w:val="28"/>
-                <w:szCs w:val="28"/>
-                <w:lang w:eastAsia="fr-FR"/>
-              </w:rPr>
-              <mc:AlternateContent>
-                <mc:Choice Requires="wps">
-                  <w:drawing>
-                    <wp:anchor distT="0" distB="0" distL="114300" distR="114300" simplePos="0" relativeHeight="251728896" behindDoc="0" locked="0" layoutInCell="0" allowOverlap="1" wp14:anchorId="78241EFC" wp14:editId="1CC59AB1">
-                      <wp:simplePos x="0" y="0"/>
-                      <wp:positionH relativeFrom="margin">
-                        <wp:posOffset>5309870</wp:posOffset>
-                      </wp:positionH>
-                      <wp:positionV relativeFrom="page">
-                        <wp:posOffset>9915525</wp:posOffset>
-                      </wp:positionV>
-                      <wp:extent cx="473710" cy="376555"/>
-                      <wp:effectExtent l="0" t="0" r="0" b="0"/>
-                      <wp:wrapNone/>
-                      <wp:docPr id="4" name="Forme automatique 2"/>
-                      <wp:cNvGraphicFramePr>
-                        <a:graphicFrameLocks xmlns:a="http://schemas.openxmlformats.org/drawingml/2006/main"/>
-                      </wp:cNvGraphicFramePr>
-                      <a:graphic xmlns:a="http://schemas.openxmlformats.org/drawingml/2006/main">
-                        <a:graphicData uri="http://schemas.microsoft.com/office/word/2010/wordprocessingShape">
-                          <wps:wsp>
-                            <wps:cNvSpPr>
-                              <a:spLocks noChangeArrowheads="1"/>
-                            </wps:cNvSpPr>
-                            <wps:spPr bwMode="auto">
-                              <a:xfrm rot="5400000">
-                                <a:off x="0" y="0"/>
-                                <a:ext cx="473710" cy="376555"/>
-                              </a:xfrm>
-                              <a:prstGeom prst="bracePair">
-                                <a:avLst>
-                                  <a:gd name="adj" fmla="val 8333"/>
-                                </a:avLst>
-                              </a:prstGeom>
-                              <a:noFill/>
-                              <a:ln>
-                                <a:noFill/>
-                              </a:ln>
-                              <a:extLst/>
-                            </wps:spPr>
-                            <wps:txbx>
-                              <w:txbxContent>
-                                <w:p>
-                                  <w:pPr>
-                                    <w:spacing w:after="0" w:line="288" w:lineRule="auto"/>
-                                    <w:ind w:right="-58"/>
-                                    <w:jc w:val="center"/>
-                                    <w:rPr>
-                                      <w:rFonts w:asciiTheme="majorHAnsi" w:eastAsiaTheme="majorEastAsia" w:hAnsiTheme="majorHAnsi" w:cstheme="majorBidi"/>
-                                      <w:b/>
-                                      <w:iCs/>
-                                      <w:color w:val="404040" w:themeColor="text1" w:themeTint="BF"/>
-                                      <w:sz w:val="28"/>
-                                      <w:szCs w:val="28"/>
-                                    </w:rPr>
-                                  </w:pPr>
-                                  <w:r>
-                                    <w:rPr>
-                                      <w:rFonts w:asciiTheme="majorHAnsi" w:eastAsiaTheme="majorEastAsia" w:hAnsiTheme="majorHAnsi" w:cstheme="majorBidi"/>
-                                      <w:b/>
-                                      <w:iCs/>
-                                      <w:color w:val="404040" w:themeColor="text1" w:themeTint="BF"/>
-                                      <w:sz w:val="28"/>
-                                      <w:szCs w:val="28"/>
-                                    </w:rPr>
-                                    <w:t>6</w:t>
-                                  </w:r>
-                                </w:p>
-                              </w:txbxContent>
-                            </wps:txbx>
-                            <wps:bodyPr rot="0" vert="horz" wrap="square" lIns="91440" tIns="45720" rIns="91440" bIns="45720" anchor="ctr" anchorCtr="0" upright="1">
-                              <a:noAutofit/>
-                            </wps:bodyPr>
-                          </wps:wsp>
-                        </a:graphicData>
-                      </a:graphic>
-                      <wp14:sizeRelH relativeFrom="margin">
-                        <wp14:pctWidth>0</wp14:pctWidth>
-                      </wp14:sizeRelH>
-                      <wp14:sizeRelV relativeFrom="margin">
-                        <wp14:pctHeight>0</wp14:pctHeight>
-                      </wp14:sizeRelV>
-                    </wp:anchor>
-                  </w:drawing>
-                </mc:Choice>
-                <mc:Fallback>
-                  <w:pict>
-                    <v:shape w14:anchorId="78241EFC" id="_x0000_s1036" type="#_x0000_t186" style="position:absolute;left:0;text-align:left;margin-left:418.1pt;margin-top:780.75pt;width:37.3pt;height:29.65pt;rotation:90;z-index:251728896;visibility:visible;mso-wrap-style:square;mso-width-percent:0;mso-height-percent:0;mso-wrap-distance-left:9pt;mso-wrap-distance-top:0;mso-wrap-distance-right:9pt;mso-wrap-distance-bottom:0;mso-position-horizontal:absolute;mso-position-horizontal-relative:margin;mso-position-vertical:absolute;mso-position-vertical-relative:page;mso-width-percent:0;mso-height-percent:0;mso-width-relative:margin;mso-height-relative:margin;v-text-anchor:middle" o:gfxdata="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" o:allowincell="f" stroked="f">
-                      <v:textbox>
-                        <w:txbxContent>
-                          <w:p>
-                            <w:pPr>
-                              <w:spacing w:after="0" w:line="288" w:lineRule="auto"/>
-                              <w:ind w:right="-58"/>
-                              <w:jc w:val="center"/>
-                              <w:rPr>
-                                <w:rFonts w:asciiTheme="majorHAnsi" w:eastAsiaTheme="majorEastAsia" w:hAnsiTheme="majorHAnsi" w:cstheme="majorBidi"/>
-                                <w:b/>
-                                <w:iCs/>
-                                <w:color w:val="404040" w:themeColor="text1" w:themeTint="BF"/>
-                                <w:sz w:val="28"/>
-                                <w:szCs w:val="28"/>
-                              </w:rPr>
-                            </w:pPr>
-                            <w:r>
-                              <w:rPr>
-                                <w:rFonts w:asciiTheme="majorHAnsi" w:eastAsiaTheme="majorEastAsia" w:hAnsiTheme="majorHAnsi" w:cstheme="majorBidi"/>
-                                <w:b/>
-                                <w:iCs/>
-                                <w:color w:val="404040" w:themeColor="text1" w:themeTint="BF"/>
-                                <w:sz w:val="28"/>
-                                <w:szCs w:val="28"/>
-                              </w:rPr>
-                              <w:t>6</w:t>
-                            </w:r>
-                          </w:p>
-                        </w:txbxContent>
-                      </v:textbox>
-                      <w10:wrap anchorx="margin" anchory="page"/>
-                    </v:shape>
-                  </w:pict>
-                </mc:Fallback>
-              </mc:AlternateContent>
-            </w:r>
-          </w:p>
-        </w:tc>
-        <w:tc>
-          <w:tcPr>
-            <w:tcW w:w="567" w:type="dxa"/>
-            <w:gridSpan w:val="3"/>
-            <w:vAlign w:val="bottom"/>
-          </w:tcPr>
-          <w:p>
-            <w:pPr>
-              <w:ind w:right="34"/>
-              <w:rPr>
-                <w:rFonts w:cstheme="minorHAnsi"/>
-                <w:b/>
-                <w:color w:val="D60093"/>
-                <w:sz w:val="36"/>
-                <w:szCs w:val="36"/>
-              </w:rPr>
-            </w:pPr>
-          </w:p>
-        </w:tc>
-        <w:tc>
-          <w:tcPr>
-            <w:tcW w:w="6804" w:type="dxa"/>
-            <w:gridSpan w:val="6"/>
-            <w:vAlign w:val="bottom"/>
-          </w:tcPr>
-          <w:p>
-            <w:pPr>
-              <w:rPr>
-                <w:rFonts w:cstheme="minorHAnsi"/>
-                <w:b/>
-                <w:color w:val="404040" w:themeColor="text1" w:themeTint="BF"/>
-                <w:sz w:val="24"/>
-                <w:szCs w:val="24"/>
-              </w:rPr>
-            </w:pPr>
-          </w:p>
-        </w:tc>
-      </w:tr>
-      <w:tr>
-        <w:trPr>
-          <w:trHeight w:val="397"/>
-        </w:trPr>
-        <w:tc>
-          <w:tcPr>
-            <w:tcW w:w="2411" w:type="dxa"/>
-            <w:gridSpan w:val="2"/>
-            <w:vAlign w:val="bottom"/>
-          </w:tcPr>
-          <w:p>
-            <w:pPr>
-              <w:ind w:right="34"/>
-              <w:jc w:val="right"/>
-              <w:rPr>
-                <w:rFonts w:cstheme="minorHAnsi"/>
-                <w:b/>
-                <w:color w:val="D60093"/>
-                <w:sz w:val="36"/>
-                <w:szCs w:val="36"/>
-              </w:rPr>
-            </w:pPr>
-            <w:r>
-              <w:rPr>
-                <w:rFonts w:cstheme="minorHAnsi"/>
-                <w:b/>
-                <w:color w:val="D60093"/>
-                <w:sz w:val="36"/>
-                <w:szCs w:val="36"/>
-              </w:rPr>
-              <w:lastRenderedPageBreak/>
-              <w:t>A</w:t>
-            </w:r>
-            <w:r>
-              <w:rPr>
-                <w:rFonts w:cstheme="minorHAnsi"/>
-                <w:b/>
-                <w:color w:val="D60093"/>
-                <w:sz w:val="36"/>
-                <w:szCs w:val="36"/>
-              </w:rPr>
-              <w:t xml:space="preserve">ctivité-type </w:t>
-            </w:r>
-          </w:p>
-        </w:tc>
-        <w:sdt>
-          <w:sdtPr>
-            <w:rPr>
-              <w:rFonts w:cstheme="minorHAnsi"/>
-              <w:b/>
-              <w:color w:val="D60093"/>
-              <w:sz w:val="36"/>
-              <w:szCs w:val="36"/>
-            </w:rPr>
-            <w:id w:val="1888683223"/>
-            <w:placeholder>
-              <w:docPart w:val="0D38C6476931401EB843148557DEA302"/>
-            </w:placeholder>
-            <w:comboBox>
-              <w:listItem w:displayText="2" w:value="2"/>
-              <w:listItem w:displayText="3" w:value="3"/>
-              <w:listItem w:displayText="4" w:value="4"/>
-              <w:listItem w:displayText="5" w:value="5"/>
-            </w:comboBox>
-          </w:sdtPr>
-          <w:sdtEndPr/>
-          <w:sdtContent>
-            <w:tc>
-              <w:tcPr>
-                <w:tcW w:w="567" w:type="dxa"/>
-                <w:gridSpan w:val="3"/>
-                <w:vAlign w:val="bottom"/>
-              </w:tcPr>
-              <w:p>
-                <w:pPr>
-                  <w:ind w:right="34"/>
-                  <w:rPr>
-                    <w:rFonts w:cstheme="minorHAnsi"/>
-                    <w:b/>
-                    <w:color w:val="D60093"/>
-                    <w:sz w:val="36"/>
-                    <w:szCs w:val="36"/>
-                  </w:rPr>
-                </w:pPr>
-                <w:r>
-                  <w:rPr>
-                    <w:rFonts w:cstheme="minorHAnsi"/>
-                    <w:b/>
-                    <w:color w:val="D60093"/>
-                    <w:sz w:val="36"/>
-                    <w:szCs w:val="36"/>
-                  </w:rPr>
-                  <w:t>2</w:t>
-                </w:r>
-              </w:p>
-            </w:tc>
-          </w:sdtContent>
-        </w:sdt>
-        <w:sdt>
-          <w:sdtPr>
-            <w:rPr>
-              <w:rFonts w:cstheme="minorHAnsi"/>
-              <w:b/>
-              <w:color w:val="404040" w:themeColor="text1" w:themeTint="BF"/>
-              <w:sz w:val="24"/>
-              <w:szCs w:val="24"/>
-            </w:rPr>
-            <w:alias w:val="Intitulé de l'activité"/>
-            <w:tag w:val="Intitulé de l'activité"/>
-            <w:id w:val="47352675"/>
-            <w:placeholder>
-              <w:docPart w:val="1230DD2F05FF42CC9E4E4A1CFD4B3B10"/>
-            </w:placeholder>
-            <w:showingPlcHdr/>
-          </w:sdtPr>
-          <w:sdtEndPr/>
-          <w:sdtContent>
-            <w:tc>
-              <w:tcPr>
-                <w:tcW w:w="6804" w:type="dxa"/>
-                <w:gridSpan w:val="6"/>
-                <w:tcBorders>
-                  <w:left w:val="nil"/>
-                </w:tcBorders>
-                <w:vAlign w:val="bottom"/>
-              </w:tcPr>
-              <w:p>
-                <w:pPr>
-                  <w:rPr>
-                    <w:rFonts w:cstheme="minorHAnsi"/>
-                    <w:b/>
-                    <w:color w:val="404040" w:themeColor="text1" w:themeTint="BF"/>
-                  </w:rPr>
-                </w:pPr>
-                <w:r>
-                  <w:rPr>
-                    <w:rStyle w:val="Textedelespacerserv"/>
-                    <w:b/>
-                    <w:color w:val="404040" w:themeColor="text1" w:themeTint="BF"/>
-                    <w:sz w:val="28"/>
-                    <w:szCs w:val="28"/>
-                  </w:rPr>
-                  <w:t>Cliquez ici pour entrer l’intitulé de l’activité</w:t>
-                </w:r>
-              </w:p>
-            </w:tc>
-          </w:sdtContent>
-        </w:sdt>
-      </w:tr>
-      <w:tr>
-        <w:trPr>
-          <w:trHeight w:val="365"/>
-        </w:trPr>
-        <w:tc>
-          <w:tcPr>
-            <w:tcW w:w="2978" w:type="dxa"/>
-            <w:gridSpan w:val="5"/>
-            <w:tcBorders>
-              <w:bottom w:val="thinThickMediumGap" w:sz="24" w:space="0" w:color="D60093"/>
-            </w:tcBorders>
-          </w:tcPr>
-          <w:p>
-            <w:pPr>
-              <w:tabs>
-                <w:tab w:val="right" w:leader="dot" w:pos="9072"/>
-              </w:tabs>
-              <w:jc w:val="right"/>
-              <w:rPr>
-                <w:rFonts w:cstheme="minorHAnsi"/>
-                <w:b/>
-                <w:i/>
-                <w:color w:val="404040" w:themeColor="text1" w:themeTint="BF"/>
-                <w:sz w:val="24"/>
-                <w:szCs w:val="24"/>
-              </w:rPr>
-            </w:pPr>
-            <w:r>
-              <w:rPr>
-                <w:rFonts w:cstheme="minorHAnsi"/>
-                <w:b/>
-                <w:i/>
-                <w:color w:val="404040" w:themeColor="text1" w:themeTint="BF"/>
-              </w:rPr>
-              <w:t>Exemple</w:t>
-            </w:r>
-            <w:r>
-              <w:rPr>
-                <w:rFonts w:cstheme="minorHAnsi"/>
-                <w:b/>
-                <w:i/>
-                <w:color w:val="404040" w:themeColor="text1" w:themeTint="BF"/>
-              </w:rPr>
-              <w:t xml:space="preserve"> n°</w:t>
-            </w:r>
-            <w:r>
-              <w:rPr>
-                <w:rFonts w:cstheme="minorHAnsi"/>
-                <w:b/>
-                <w:i/>
-                <w:color w:val="404040" w:themeColor="text1" w:themeTint="BF"/>
-              </w:rPr>
-              <w:t>2</w:t>
-            </w:r>
-            <w:r>
-              <w:rPr>
-                <w:rFonts w:cstheme="minorHAnsi"/>
-                <w:b/>
-                <w:i/>
-                <w:color w:val="404040" w:themeColor="text1" w:themeTint="BF"/>
-                <w:sz w:val="24"/>
-                <w:szCs w:val="24"/>
-              </w:rPr>
-              <w:t xml:space="preserve"> </w:t>
-            </w:r>
-            <w:r>
-              <w:rPr>
-                <w:rFonts w:cstheme="minorHAnsi"/>
-                <w:b/>
-                <w:i/>
-                <w:color w:val="404040" w:themeColor="text1" w:themeTint="BF"/>
-                <w:sz w:val="24"/>
-                <w:szCs w:val="24"/>
-              </w:rPr>
-              <w:t xml:space="preserve"> </w:t>
-            </w:r>
-            <w:r>
-              <w:rPr>
-                <w:rFonts w:ascii="Wingdings 3" w:hAnsi="Wingdings 3" w:cstheme="minorHAnsi"/>
-                <w:noProof/>
-                <w:color w:val="D60093"/>
-                <w:sz w:val="12"/>
-                <w:szCs w:val="12"/>
-                <w:lang w:eastAsia="fr-FR"/>
-              </w:rPr>
-              <w:t></w:t>
-            </w:r>
-          </w:p>
-        </w:tc>
-        <w:sdt>
-          <w:sdtPr>
-            <w:rPr>
-              <w:rFonts w:cstheme="minorHAnsi"/>
-              <w:b/>
-              <w:i/>
-              <w:color w:val="7F7F7F" w:themeColor="text1" w:themeTint="80"/>
-            </w:rPr>
-            <w:id w:val="-1436510564"/>
-            <w:placeholder>
-              <w:docPart w:val="F76B214E241447A59014AD2ECC553A35"/>
-            </w:placeholder>
-            <w:showingPlcHdr/>
-          </w:sdtPr>
-          <w:sdtEndPr/>
-          <w:sdtContent>
-            <w:tc>
-              <w:tcPr>
-                <w:tcW w:w="6804" w:type="dxa"/>
-                <w:gridSpan w:val="6"/>
-                <w:tcBorders>
-                  <w:left w:val="nil"/>
-                  <w:bottom w:val="thinThickMediumGap" w:sz="24" w:space="0" w:color="D60093"/>
-                </w:tcBorders>
-              </w:tcPr>
-              <w:p>
-                <w:pPr>
-                  <w:rPr>
-                    <w:rFonts w:cstheme="minorHAnsi"/>
-                    <w:b/>
-                    <w:i/>
-                    <w:color w:val="D60093"/>
-                  </w:rPr>
-                </w:pPr>
-                <w:r>
-                  <w:rPr>
-                    <w:rStyle w:val="Textedelespacerserv"/>
-                    <w:i/>
-                    <w:color w:val="404040" w:themeColor="text1" w:themeTint="BF"/>
-                  </w:rPr>
-                  <w:t>Cliquez ici pour entrer l’intitulé de l’exemple</w:t>
-                </w:r>
-              </w:p>
-            </w:tc>
-          </w:sdtContent>
-        </w:sdt>
-      </w:tr>
-      <w:tr>
-        <w:trPr>
-          <w:trHeight w:val="365"/>
-        </w:trPr>
-        <w:tc>
-          <w:tcPr>
-            <w:tcW w:w="2978" w:type="dxa"/>
-            <w:gridSpan w:val="5"/>
-            <w:tcBorders>
-              <w:top w:val="thinThickMediumGap" w:sz="24" w:space="0" w:color="D60093"/>
-            </w:tcBorders>
-          </w:tcPr>
-          <w:p>
-            <w:pPr>
-              <w:rPr>
-                <w:rFonts w:cstheme="minorHAnsi"/>
-                <w:b/>
-                <w:color w:val="404040" w:themeColor="text1" w:themeTint="BF"/>
-              </w:rPr>
-            </w:pPr>
-          </w:p>
-        </w:tc>
-        <w:tc>
-          <w:tcPr>
-            <w:tcW w:w="6804" w:type="dxa"/>
-            <w:gridSpan w:val="6"/>
-            <w:tcBorders>
-              <w:top w:val="thinThickMediumGap" w:sz="24" w:space="0" w:color="D60093"/>
-            </w:tcBorders>
-          </w:tcPr>
-          <w:p>
-            <w:pPr>
-              <w:rPr>
-                <w:rFonts w:cstheme="minorHAnsi"/>
-                <w:b/>
-                <w:color w:val="404040" w:themeColor="text1" w:themeTint="BF"/>
-              </w:rPr>
-            </w:pPr>
-          </w:p>
-        </w:tc>
-      </w:tr>
-      <w:tr>
-        <w:tc>
-          <w:tcPr>
-            <w:tcW w:w="9782" w:type="dxa"/>
-            <w:gridSpan w:val="11"/>
-            <w:tcBorders>
-              <w:left w:val="single" w:sz="24" w:space="0" w:color="D60093"/>
-              <w:bottom w:val="single" w:sz="8" w:space="0" w:color="D60093"/>
-            </w:tcBorders>
-          </w:tcPr>
-          <w:p>
-            <w:pPr>
-              <w:rPr>
-                <w:rFonts w:cstheme="minorHAnsi"/>
-                <w:b/>
-                <w:color w:val="404040" w:themeColor="text1" w:themeTint="BF"/>
-              </w:rPr>
-            </w:pPr>
-            <w:r>
-              <w:rPr>
-                <w:rFonts w:cstheme="minorHAnsi"/>
-                <w:b/>
-                <w:color w:val="404040" w:themeColor="text1" w:themeTint="BF"/>
-              </w:rPr>
-              <w:t>1. Décrivez les tâches ou opérations que vous avez effectuées, et dans quelles conditions</w:t>
-            </w:r>
-            <w:r>
-              <w:rPr>
-                <w:rFonts w:cstheme="minorHAnsi"/>
-                <w:b/>
-                <w:color w:val="404040" w:themeColor="text1" w:themeTint="BF"/>
-              </w:rPr>
-              <w:t> :</w:t>
-            </w:r>
-          </w:p>
-        </w:tc>
-      </w:tr>
-      <w:tr>
-        <w:trPr>
-          <w:trHeight w:val="4535"/>
-        </w:trPr>
-        <w:sdt>
-          <w:sdtPr>
-            <w:rPr>
-              <w:rFonts w:cstheme="minorHAnsi"/>
-              <w:b/>
-              <w:color w:val="404040" w:themeColor="text1" w:themeTint="BF"/>
-            </w:rPr>
-            <w:alias w:val="1.Décrire tâches effectuées"/>
-            <w:tag w:val="1.Décrire tâches effectuées"/>
-            <w:id w:val="1308205173"/>
-            <w:placeholder>
-              <w:docPart w:val="EB9C0FFFFCD84620A573779AD2828530"/>
-            </w:placeholder>
-            <w:showingPlcHdr/>
-          </w:sdtPr>
-          <w:sdtEndPr/>
-          <w:sdtContent>
-            <w:tc>
-              <w:tcPr>
-                <w:tcW w:w="9782" w:type="dxa"/>
-                <w:gridSpan w:val="11"/>
-                <w:tcBorders>
-                  <w:top w:val="single" w:sz="8" w:space="0" w:color="D60093"/>
-                  <w:left w:val="single" w:sz="4" w:space="0" w:color="D9D9D9" w:themeColor="background1" w:themeShade="D9"/>
-                  <w:bottom w:val="single" w:sz="4" w:space="0" w:color="D9D9D9" w:themeColor="background1" w:themeShade="D9"/>
-                  <w:right w:val="single" w:sz="4" w:space="0" w:color="D9D9D9" w:themeColor="background1" w:themeShade="D9"/>
-                </w:tcBorders>
-              </w:tcPr>
-              <w:p>
-                <w:pPr>
-                  <w:spacing w:before="120"/>
-                  <w:rPr>
-                    <w:rFonts w:cstheme="minorHAnsi"/>
-                    <w:b/>
-                    <w:color w:val="404040" w:themeColor="text1" w:themeTint="BF"/>
-                  </w:rPr>
-                </w:pPr>
-                <w:r>
-                  <w:rPr>
-                    <w:rStyle w:val="Textedelespacerserv"/>
-                    <w:sz w:val="20"/>
-                    <w:szCs w:val="20"/>
-                  </w:rPr>
-                  <w:t>Cliquez ici pour taper du texte.</w:t>
-                </w:r>
-              </w:p>
-            </w:tc>
-          </w:sdtContent>
-        </w:sdt>
-      </w:tr>
-      <w:tr>
-        <w:trPr>
-          <w:trHeight w:val="170"/>
-        </w:trPr>
-        <w:tc>
-          <w:tcPr>
-            <w:tcW w:w="9782" w:type="dxa"/>
-            <w:gridSpan w:val="11"/>
-            <w:tcBorders>
-              <w:top w:val="single" w:sz="4" w:space="0" w:color="D9D9D9" w:themeColor="background1" w:themeShade="D9"/>
-            </w:tcBorders>
-          </w:tcPr>
-          <w:p>
-            <w:pPr>
-              <w:rPr>
-                <w:rFonts w:cstheme="minorHAnsi"/>
-                <w:b/>
-                <w:color w:val="404040" w:themeColor="text1" w:themeTint="BF"/>
-                <w:sz w:val="16"/>
-                <w:szCs w:val="16"/>
-              </w:rPr>
-            </w:pPr>
-          </w:p>
-        </w:tc>
-      </w:tr>
-      <w:tr>
-        <w:trPr>
-          <w:trHeight w:val="264"/>
-        </w:trPr>
-        <w:tc>
-          <w:tcPr>
-            <w:tcW w:w="9782" w:type="dxa"/>
-            <w:gridSpan w:val="11"/>
-            <w:tcBorders>
-              <w:left w:val="single" w:sz="24" w:space="0" w:color="D60093"/>
-              <w:bottom w:val="single" w:sz="8" w:space="0" w:color="D60093"/>
-            </w:tcBorders>
-          </w:tcPr>
-          <w:p>
-            <w:pPr>
-              <w:rPr>
-                <w:rFonts w:cstheme="minorHAnsi"/>
-                <w:b/>
-                <w:color w:val="404040" w:themeColor="text1" w:themeTint="BF"/>
-              </w:rPr>
-            </w:pPr>
-            <w:r>
-              <w:rPr>
-                <w:rFonts w:cstheme="minorHAnsi"/>
-                <w:b/>
-                <w:color w:val="404040" w:themeColor="text1" w:themeTint="BF"/>
-              </w:rPr>
-              <w:t>2. Précisez les moyens utilisés</w:t>
-            </w:r>
-            <w:r>
-              <w:rPr>
-                <w:rFonts w:cstheme="minorHAnsi"/>
-                <w:b/>
-                <w:color w:val="404040" w:themeColor="text1" w:themeTint="BF"/>
-              </w:rPr>
-              <w:t> :</w:t>
-            </w:r>
-          </w:p>
-        </w:tc>
-      </w:tr>
-      <w:tr>
-        <w:trPr>
-          <w:trHeight w:val="4479"/>
-        </w:trPr>
-        <w:sdt>
-          <w:sdtPr>
-            <w:rPr>
-              <w:rFonts w:cstheme="minorHAnsi"/>
-              <w:b/>
-              <w:color w:val="404040" w:themeColor="text1" w:themeTint="BF"/>
-            </w:rPr>
-            <w:alias w:val="2.Préciser les moyens utilisés"/>
-            <w:tag w:val="2.Préciser les moyens utilisés"/>
-            <w:id w:val="402573845"/>
-            <w:placeholder>
-              <w:docPart w:val="3A5B07BBA3324473BDA7D4D5E2382A12"/>
-            </w:placeholder>
-            <w:showingPlcHdr/>
-          </w:sdtPr>
-          <w:sdtEndPr/>
-          <w:sdtContent>
-            <w:tc>
-              <w:tcPr>
-                <w:tcW w:w="9782" w:type="dxa"/>
-                <w:gridSpan w:val="11"/>
-                <w:tcBorders>
-                  <w:left w:val="single" w:sz="4" w:space="0" w:color="D9D9D9" w:themeColor="background1" w:themeShade="D9"/>
-                  <w:bottom w:val="single" w:sz="4" w:space="0" w:color="D9D9D9" w:themeColor="background1" w:themeShade="D9"/>
-                  <w:right w:val="single" w:sz="4" w:space="0" w:color="D9D9D9" w:themeColor="background1" w:themeShade="D9"/>
-                </w:tcBorders>
-              </w:tcPr>
-              <w:p>
-                <w:pPr>
-                  <w:spacing w:before="120"/>
-                  <w:rPr>
-                    <w:rFonts w:cstheme="minorHAnsi"/>
-                    <w:b/>
-                    <w:color w:val="404040" w:themeColor="text1" w:themeTint="BF"/>
-                  </w:rPr>
-                </w:pPr>
-                <w:r>
-                  <w:rPr>
-                    <w:rStyle w:val="Textedelespacerserv"/>
-                    <w:sz w:val="20"/>
-                    <w:szCs w:val="20"/>
-                  </w:rPr>
-                  <w:t>Cliquez ici pour taper du texte.</w:t>
-                </w:r>
-              </w:p>
-            </w:tc>
-          </w:sdtContent>
-        </w:sdt>
-      </w:tr>
-      <w:tr>
-        <w:tc>
-          <w:tcPr>
-            <w:tcW w:w="9782" w:type="dxa"/>
-            <w:gridSpan w:val="11"/>
-            <w:tcBorders>
-              <w:top w:val="single" w:sz="4" w:space="0" w:color="D9D9D9" w:themeColor="background1" w:themeShade="D9"/>
-            </w:tcBorders>
-          </w:tcPr>
-          <w:p>
-            <w:pPr>
-              <w:rPr>
-                <w:rFonts w:cstheme="minorHAnsi"/>
-                <w:b/>
-                <w:color w:val="404040" w:themeColor="text1" w:themeTint="BF"/>
-              </w:rPr>
-            </w:pPr>
-          </w:p>
-          <w:p>
-            <w:pPr>
-              <w:rPr>
-                <w:rFonts w:cstheme="minorHAnsi"/>
-                <w:b/>
-                <w:color w:val="404040" w:themeColor="text1" w:themeTint="BF"/>
-              </w:rPr>
-            </w:pPr>
-          </w:p>
-        </w:tc>
-      </w:tr>
-      <w:tr>
-        <w:tc>
-          <w:tcPr>
-            <w:tcW w:w="9782" w:type="dxa"/>
-            <w:gridSpan w:val="11"/>
-            <w:tcBorders>
-              <w:left w:val="single" w:sz="24" w:space="0" w:color="D60093"/>
-              <w:bottom w:val="single" w:sz="12" w:space="0" w:color="D60093"/>
-            </w:tcBorders>
-          </w:tcPr>
-          <w:p>
-            <w:pPr>
-              <w:rPr>
-                <w:rFonts w:cstheme="minorHAnsi"/>
-                <w:b/>
-                <w:color w:val="404040" w:themeColor="text1" w:themeTint="BF"/>
-              </w:rPr>
-            </w:pPr>
-            <w:r>
-              <w:rPr>
-                <w:rFonts w:cstheme="minorHAnsi"/>
-                <w:b/>
-                <w:color w:val="404040" w:themeColor="text1" w:themeTint="BF"/>
-              </w:rPr>
-              <w:t>3. Avec qui avez-vous travaillé ?</w:t>
-            </w:r>
-          </w:p>
-        </w:tc>
-      </w:tr>
-      <w:tr>
-        <w:trPr>
-          <w:trHeight w:val="2835"/>
-        </w:trPr>
-        <w:sdt>
-          <w:sdtPr>
-            <w:rPr>
-              <w:rFonts w:cstheme="minorHAnsi"/>
-              <w:b/>
-              <w:color w:val="404040" w:themeColor="text1" w:themeTint="BF"/>
-            </w:rPr>
-            <w:alias w:val="3.Avec qui avez-vous travaillé ?"/>
-            <w:tag w:val="3.Avec qui avez-vous travaillé ?"/>
-            <w:id w:val="-598874694"/>
-            <w:placeholder>
-              <w:docPart w:val="D462A8D62F0644548F4D826FB2D10363"/>
-            </w:placeholder>
-            <w:showingPlcHdr/>
-          </w:sdtPr>
-          <w:sdtEndPr/>
-          <w:sdtContent>
-            <w:tc>
-              <w:tcPr>
-                <w:tcW w:w="9782" w:type="dxa"/>
-                <w:gridSpan w:val="11"/>
-                <w:tcBorders>
-                  <w:top w:val="single" w:sz="12" w:space="0" w:color="D60093"/>
-                  <w:left w:val="single" w:sz="4" w:space="0" w:color="D9D9D9" w:themeColor="background1" w:themeShade="D9"/>
-                  <w:bottom w:val="single" w:sz="4" w:space="0" w:color="D9D9D9" w:themeColor="background1" w:themeShade="D9"/>
-                  <w:right w:val="single" w:sz="4" w:space="0" w:color="D9D9D9" w:themeColor="background1" w:themeShade="D9"/>
-                </w:tcBorders>
-              </w:tcPr>
-              <w:p>
-                <w:pPr>
-                  <w:spacing w:before="120"/>
-                  <w:rPr>
-                    <w:rFonts w:cstheme="minorHAnsi"/>
-                    <w:b/>
-                    <w:color w:val="404040" w:themeColor="text1" w:themeTint="BF"/>
-                  </w:rPr>
-                </w:pPr>
-                <w:r>
-                  <w:rPr>
-                    <w:rStyle w:val="Textedelespacerserv"/>
-                  </w:rPr>
-                  <w:t>Cliquez ici pour taper du texte.</w:t>
-                </w:r>
-              </w:p>
-            </w:tc>
-          </w:sdtContent>
-        </w:sdt>
-      </w:tr>
-      <w:tr>
-        <w:tc>
-          <w:tcPr>
-            <w:tcW w:w="9782" w:type="dxa"/>
-            <w:gridSpan w:val="11"/>
-            <w:tcBorders>
-              <w:top w:val="single" w:sz="4" w:space="0" w:color="D9D9D9" w:themeColor="background1" w:themeShade="D9"/>
-            </w:tcBorders>
-          </w:tcPr>
-          <w:p>
-            <w:pPr>
-              <w:rPr>
-                <w:rFonts w:cstheme="minorHAnsi"/>
-                <w:b/>
-                <w:color w:val="404040" w:themeColor="text1" w:themeTint="BF"/>
-              </w:rPr>
-            </w:pPr>
-          </w:p>
-        </w:tc>
-      </w:tr>
-      <w:tr>
-        <w:tc>
-          <w:tcPr>
-            <w:tcW w:w="9782" w:type="dxa"/>
-            <w:gridSpan w:val="11"/>
-            <w:tcBorders>
-              <w:left w:val="single" w:sz="24" w:space="0" w:color="D60093"/>
-              <w:bottom w:val="single" w:sz="8" w:space="0" w:color="D60093"/>
-            </w:tcBorders>
-          </w:tcPr>
-          <w:p>
-            <w:pPr>
-              <w:rPr>
-                <w:rFonts w:cstheme="minorHAnsi"/>
-                <w:b/>
-                <w:color w:val="404040" w:themeColor="text1" w:themeTint="BF"/>
-              </w:rPr>
-            </w:pPr>
-            <w:r>
-              <w:rPr>
-                <w:rFonts w:cstheme="minorHAnsi"/>
-                <w:b/>
-                <w:color w:val="404040" w:themeColor="text1" w:themeTint="BF"/>
-              </w:rPr>
-              <w:t>4. Contexte</w:t>
-            </w:r>
-          </w:p>
-        </w:tc>
-      </w:tr>
-      <w:tr>
-        <w:trPr>
-          <w:trHeight w:val="113"/>
-        </w:trPr>
-        <w:tc>
-          <w:tcPr>
-            <w:tcW w:w="4679" w:type="dxa"/>
-            <w:gridSpan w:val="7"/>
-            <w:tcBorders>
-              <w:top w:val="single" w:sz="8" w:space="0" w:color="D60093"/>
-              <w:left w:val="single" w:sz="4" w:space="0" w:color="D9D9D9" w:themeColor="background1" w:themeShade="D9"/>
-            </w:tcBorders>
-          </w:tcPr>
-          <w:p>
-            <w:pPr>
-              <w:rPr>
-                <w:rFonts w:cstheme="minorHAnsi"/>
-                <w:b/>
-                <w:color w:val="404040" w:themeColor="text1" w:themeTint="BF"/>
-                <w:sz w:val="2"/>
-                <w:szCs w:val="2"/>
-              </w:rPr>
-            </w:pPr>
-          </w:p>
-        </w:tc>
-        <w:tc>
-          <w:tcPr>
-            <w:tcW w:w="5103" w:type="dxa"/>
-            <w:gridSpan w:val="4"/>
-            <w:tcBorders>
-              <w:top w:val="single" w:sz="8" w:space="0" w:color="D60093"/>
-              <w:right w:val="single" w:sz="4" w:space="0" w:color="D9D9D9" w:themeColor="background1" w:themeShade="D9"/>
-            </w:tcBorders>
-          </w:tcPr>
-          <w:p>
-            <w:pPr>
-              <w:rPr>
-                <w:rFonts w:cstheme="minorHAnsi"/>
-                <w:b/>
-                <w:i/>
-                <w:color w:val="D60093"/>
-                <w:sz w:val="2"/>
-                <w:szCs w:val="2"/>
-              </w:rPr>
-            </w:pPr>
-          </w:p>
-        </w:tc>
-      </w:tr>
-      <w:tr>
-        <w:trPr>
-          <w:trHeight w:val="454"/>
-        </w:trPr>
-        <w:tc>
-          <w:tcPr>
-            <w:tcW w:w="4679" w:type="dxa"/>
-            <w:gridSpan w:val="7"/>
-            <w:tcBorders>
-              <w:left w:val="single" w:sz="4" w:space="0" w:color="D9D9D9" w:themeColor="background1" w:themeShade="D9"/>
-            </w:tcBorders>
-            <w:shd w:val="clear" w:color="auto" w:fill="F2F2F2" w:themeFill="background1" w:themeFillShade="F2"/>
-            <w:vAlign w:val="center"/>
-          </w:tcPr>
-          <w:p>
-            <w:pPr>
-              <w:rPr>
-                <w:rFonts w:cstheme="minorHAnsi"/>
-                <w:b/>
-                <w:color w:val="404040" w:themeColor="text1" w:themeTint="BF"/>
-              </w:rPr>
-            </w:pPr>
-            <w:r>
-              <w:rPr>
-                <w:rFonts w:cstheme="minorHAnsi"/>
-                <w:b/>
-                <w:color w:val="404040" w:themeColor="text1" w:themeTint="BF"/>
-              </w:rPr>
-              <w:t xml:space="preserve">Nom de l’entreprise, organisme ou </w:t>
-            </w:r>
-            <w:r>
-              <w:rPr>
-                <w:rFonts w:cstheme="minorHAnsi"/>
-                <w:b/>
-                <w:color w:val="404040" w:themeColor="text1" w:themeTint="BF"/>
-              </w:rPr>
-              <w:t>association</w:t>
-            </w:r>
-            <w:r>
-              <w:rPr>
-                <w:rFonts w:cstheme="minorHAnsi"/>
-                <w:b/>
-                <w:color w:val="404040" w:themeColor="text1" w:themeTint="BF"/>
-              </w:rPr>
-              <w:t xml:space="preserve">  </w:t>
-            </w:r>
-            <w:r>
-              <w:rPr>
-                <w:rFonts w:ascii="Wingdings 3" w:hAnsi="Wingdings 3" w:cstheme="minorHAnsi"/>
-                <w:noProof/>
-                <w:color w:val="D60093"/>
-                <w:sz w:val="12"/>
-                <w:szCs w:val="12"/>
-                <w:lang w:eastAsia="fr-FR"/>
-              </w:rPr>
-              <w:t></w:t>
-            </w:r>
-          </w:p>
-        </w:tc>
-        <w:sdt>
-          <w:sdtPr>
-            <w:rPr>
-              <w:rFonts w:cstheme="minorHAnsi"/>
-              <w:b/>
-              <w:i/>
-              <w:color w:val="D60093"/>
-            </w:rPr>
-            <w:alias w:val="AT1 - Nom entreprise"/>
-            <w:tag w:val="AT1 - Nom entreprise"/>
-            <w:id w:val="2146158470"/>
-            <w:placeholder>
-              <w:docPart w:val="0C455436AAB74860B1116195EE31A551"/>
-            </w:placeholder>
-            <w:showingPlcHdr/>
-          </w:sdtPr>
-          <w:sdtEndPr>
-            <w:rPr>
-              <w:i w:val="0"/>
-              <w:color w:val="404040" w:themeColor="text1" w:themeTint="BF"/>
-            </w:rPr>
-          </w:sdtEndPr>
-          <w:sdtContent>
-            <w:tc>
-              <w:tcPr>
-                <w:tcW w:w="5103" w:type="dxa"/>
-                <w:gridSpan w:val="4"/>
-                <w:tcBorders>
-                  <w:right w:val="single" w:sz="4" w:space="0" w:color="D9D9D9" w:themeColor="background1" w:themeShade="D9"/>
-                </w:tcBorders>
-                <w:shd w:val="clear" w:color="auto" w:fill="F2F2F2" w:themeFill="background1" w:themeFillShade="F2"/>
-                <w:vAlign w:val="center"/>
-              </w:tcPr>
-              <w:p>
-                <w:pPr>
-                  <w:rPr>
-                    <w:rFonts w:cstheme="minorHAnsi"/>
-                    <w:b/>
-                    <w:color w:val="404040" w:themeColor="text1" w:themeTint="BF"/>
-                  </w:rPr>
-                </w:pPr>
-                <w:r>
-                  <w:rPr>
-                    <w:rStyle w:val="Textedelespacerserv"/>
-                    <w:b/>
-                    <w:color w:val="404040" w:themeColor="text1" w:themeTint="BF"/>
-                  </w:rPr>
-                  <w:t>Cliquez ici pour taper du texte.</w:t>
-                </w:r>
-              </w:p>
-            </w:tc>
-          </w:sdtContent>
-        </w:sdt>
-      </w:tr>
-      <w:tr>
-        <w:tc>
-          <w:tcPr>
-            <w:tcW w:w="2553" w:type="dxa"/>
-            <w:gridSpan w:val="3"/>
-            <w:tcBorders>
-              <w:left w:val="single" w:sz="4" w:space="0" w:color="D9D9D9" w:themeColor="background1" w:themeShade="D9"/>
-              <w:right w:val="single" w:sz="8" w:space="0" w:color="F2F2F2" w:themeColor="background1" w:themeShade="F2"/>
-            </w:tcBorders>
-          </w:tcPr>
-          <w:p>
-            <w:pPr>
-              <w:rPr>
-                <w:rFonts w:cstheme="minorHAnsi"/>
-                <w:b/>
-                <w:color w:val="404040" w:themeColor="text1" w:themeTint="BF"/>
-                <w:sz w:val="8"/>
-                <w:szCs w:val="8"/>
-              </w:rPr>
-            </w:pPr>
-          </w:p>
-        </w:tc>
-        <w:tc>
-          <w:tcPr>
-            <w:tcW w:w="7229" w:type="dxa"/>
-            <w:gridSpan w:val="8"/>
-            <w:tcBorders>
-              <w:left w:val="single" w:sz="8" w:space="0" w:color="F2F2F2" w:themeColor="background1" w:themeShade="F2"/>
-              <w:right w:val="single" w:sz="4" w:space="0" w:color="D9D9D9" w:themeColor="background1" w:themeShade="D9"/>
-            </w:tcBorders>
-          </w:tcPr>
-          <w:p>
-            <w:pPr>
-              <w:rPr>
-                <w:rFonts w:cstheme="minorHAnsi"/>
-                <w:b/>
-                <w:color w:val="404040" w:themeColor="text1" w:themeTint="BF"/>
-                <w:sz w:val="8"/>
-                <w:szCs w:val="8"/>
-              </w:rPr>
-            </w:pPr>
-          </w:p>
-        </w:tc>
-      </w:tr>
-      <w:tr>
-        <w:trPr>
-          <w:trHeight w:val="397"/>
-        </w:trPr>
-        <w:tc>
-          <w:tcPr>
-            <w:tcW w:w="2553" w:type="dxa"/>
-            <w:gridSpan w:val="3"/>
-            <w:tcBorders>
-              <w:left w:val="single" w:sz="4" w:space="0" w:color="D9D9D9" w:themeColor="background1" w:themeShade="D9"/>
-              <w:right w:val="single" w:sz="8" w:space="0" w:color="F2F2F2" w:themeColor="background1" w:themeShade="F2"/>
-            </w:tcBorders>
-          </w:tcPr>
-          <w:p>
-            <w:pPr>
-              <w:rPr>
-                <w:rFonts w:cstheme="minorHAnsi"/>
-                <w:b/>
-                <w:color w:val="404040" w:themeColor="text1" w:themeTint="BF"/>
-              </w:rPr>
-            </w:pPr>
-            <w:r>
-              <w:rPr>
-                <w:rFonts w:cstheme="minorHAnsi"/>
-                <w:b/>
-                <w:color w:val="404040" w:themeColor="text1" w:themeTint="BF"/>
-              </w:rPr>
-              <w:t>Chantier, atelier, service</w:t>
-            </w:r>
-          </w:p>
-        </w:tc>
-        <w:tc>
-          <w:tcPr>
-            <w:tcW w:w="377" w:type="dxa"/>
-            <w:tcBorders>
-              <w:left w:val="single" w:sz="8" w:space="0" w:color="F2F2F2" w:themeColor="background1" w:themeShade="F2"/>
-            </w:tcBorders>
-          </w:tcPr>
-          <w:p>
-            <w:pPr>
-              <w:spacing w:before="80"/>
-              <w:rPr>
-                <w:rFonts w:cstheme="minorHAnsi"/>
-                <w:b/>
-                <w:color w:val="404040" w:themeColor="text1" w:themeTint="BF"/>
-              </w:rPr>
-            </w:pPr>
-            <w:r>
-              <w:rPr>
-                <w:rFonts w:ascii="Wingdings 3" w:hAnsi="Wingdings 3" w:cstheme="minorHAnsi"/>
-                <w:noProof/>
-                <w:color w:val="D60093"/>
-                <w:sz w:val="12"/>
-                <w:szCs w:val="12"/>
-                <w:lang w:eastAsia="fr-FR"/>
-              </w:rPr>
-              <w:t></w:t>
-            </w:r>
-          </w:p>
-        </w:tc>
-        <w:sdt>
-          <w:sdtPr>
-            <w:rPr>
-              <w:rFonts w:cstheme="minorHAnsi"/>
-              <w:b/>
-              <w:color w:val="404040" w:themeColor="text1" w:themeTint="BF"/>
-            </w:rPr>
-            <w:alias w:val="AT1 - Chantier"/>
-            <w:tag w:val="AT1 - Chantier"/>
-            <w:id w:val="-953094650"/>
-            <w:placeholder>
-              <w:docPart w:val="2851A64BCE054AC0898E8065AE3102A3"/>
-            </w:placeholder>
-            <w:showingPlcHdr/>
-          </w:sdtPr>
-          <w:sdtEndPr/>
-          <w:sdtContent>
-            <w:tc>
-              <w:tcPr>
-                <w:tcW w:w="6852" w:type="dxa"/>
-                <w:gridSpan w:val="7"/>
-                <w:tcBorders>
-                  <w:right w:val="single" w:sz="4" w:space="0" w:color="D9D9D9" w:themeColor="background1" w:themeShade="D9"/>
-                </w:tcBorders>
-              </w:tcPr>
-              <w:p>
-                <w:pPr>
-                  <w:rPr>
-                    <w:rFonts w:cstheme="minorHAnsi"/>
-                    <w:b/>
-                    <w:color w:val="404040" w:themeColor="text1" w:themeTint="BF"/>
-                  </w:rPr>
-                </w:pPr>
-                <w:r>
-                  <w:rPr>
-                    <w:rStyle w:val="Textedelespacerserv"/>
-                  </w:rPr>
-                  <w:t>Cliquez ici pour taper du texte.</w:t>
-                </w:r>
-              </w:p>
-            </w:tc>
-          </w:sdtContent>
-        </w:sdt>
-      </w:tr>
-      <w:tr>
-        <w:trPr>
-          <w:trHeight w:val="397"/>
-        </w:trPr>
-        <w:tc>
-          <w:tcPr>
-            <w:tcW w:w="2553" w:type="dxa"/>
-            <w:gridSpan w:val="3"/>
-            <w:tcBorders>
-              <w:left w:val="single" w:sz="4" w:space="0" w:color="D9D9D9" w:themeColor="background1" w:themeShade="D9"/>
-              <w:right w:val="single" w:sz="8" w:space="0" w:color="F2F2F2" w:themeColor="background1" w:themeShade="F2"/>
-            </w:tcBorders>
-          </w:tcPr>
-          <w:p>
-            <w:pPr>
-              <w:jc w:val="right"/>
-              <w:rPr>
-                <w:rFonts w:cstheme="minorHAnsi"/>
-                <w:b/>
-                <w:color w:val="404040" w:themeColor="text1" w:themeTint="BF"/>
-              </w:rPr>
-            </w:pPr>
-            <w:r>
-              <w:rPr>
-                <w:rFonts w:cstheme="minorHAnsi"/>
-                <w:b/>
-                <w:color w:val="404040" w:themeColor="text1" w:themeTint="BF"/>
-              </w:rPr>
-              <w:t>Période d’exercice</w:t>
-            </w:r>
-          </w:p>
-        </w:tc>
-        <w:tc>
-          <w:tcPr>
-            <w:tcW w:w="377" w:type="dxa"/>
-            <w:tcBorders>
-              <w:left w:val="single" w:sz="8" w:space="0" w:color="F2F2F2" w:themeColor="background1" w:themeShade="F2"/>
-            </w:tcBorders>
-          </w:tcPr>
-          <w:p>
-            <w:pPr>
-              <w:spacing w:before="80"/>
-              <w:rPr>
-                <w:rFonts w:cstheme="minorHAnsi"/>
-                <w:b/>
-                <w:color w:val="404040" w:themeColor="text1" w:themeTint="BF"/>
-              </w:rPr>
-            </w:pPr>
-            <w:r>
-              <w:rPr>
-                <w:rFonts w:ascii="Wingdings 3" w:hAnsi="Wingdings 3" w:cstheme="minorHAnsi"/>
-                <w:noProof/>
-                <w:color w:val="D60093"/>
-                <w:sz w:val="12"/>
-                <w:szCs w:val="12"/>
-                <w:lang w:eastAsia="fr-FR"/>
-              </w:rPr>
-              <w:t></w:t>
-            </w:r>
-          </w:p>
-        </w:tc>
-        <w:tc>
-          <w:tcPr>
-            <w:tcW w:w="567" w:type="dxa"/>
-            <w:gridSpan w:val="2"/>
-          </w:tcPr>
-          <w:p>
-            <w:pPr>
-              <w:rPr>
-                <w:rFonts w:cstheme="minorHAnsi"/>
-                <w:b/>
-                <w:color w:val="404040" w:themeColor="text1" w:themeTint="BF"/>
-              </w:rPr>
-            </w:pPr>
-            <w:r>
-              <w:rPr>
-                <w:rFonts w:cstheme="minorHAnsi"/>
-                <w:b/>
-                <w:color w:val="404040" w:themeColor="text1" w:themeTint="BF"/>
-              </w:rPr>
-              <w:t>Du</w:t>
-            </w:r>
-          </w:p>
-        </w:tc>
-        <w:sdt>
-          <w:sdtPr>
-            <w:rPr>
-              <w:rFonts w:cstheme="minorHAnsi"/>
-              <w:b/>
-              <w:color w:val="404040" w:themeColor="text1" w:themeTint="BF"/>
-            </w:rPr>
-            <w:alias w:val="Date d'entrée"/>
-            <w:tag w:val="Date d'entrée"/>
-            <w:id w:val="-932906383"/>
-            <w:placeholder>
-              <w:docPart w:val="D96A67F970F544BFBB22A006F3125C02"/>
-            </w:placeholder>
-            <w:showingPlcHdr/>
-            <w:date>
-              <w:dateFormat w:val="dd/MM/yyyy"/>
-              <w:lid w:val="fr-FR"/>
-              <w:storeMappedDataAs w:val="dateTime"/>
-              <w:calendar w:val="gregorian"/>
-            </w:date>
-          </w:sdtPr>
-          <w:sdtEndPr/>
-          <w:sdtContent>
-            <w:tc>
-              <w:tcPr>
-                <w:tcW w:w="1324" w:type="dxa"/>
-                <w:gridSpan w:val="2"/>
-              </w:tcPr>
-              <w:p>
-                <w:pPr>
-                  <w:rPr>
-                    <w:rFonts w:cstheme="minorHAnsi"/>
-                    <w:b/>
-                    <w:color w:val="404040" w:themeColor="text1" w:themeTint="BF"/>
-                  </w:rPr>
-                </w:pPr>
-                <w:r>
-                  <w:rPr>
-                    <w:rStyle w:val="Textedelespacerserv"/>
-                  </w:rPr>
-                  <w:t>C</w:t>
-                </w:r>
-                <w:r>
-                  <w:rPr>
-                    <w:rStyle w:val="Textedelespacerserv"/>
-                  </w:rPr>
-                  <w:t>liquez ici</w:t>
-                </w:r>
-              </w:p>
-            </w:tc>
-          </w:sdtContent>
-        </w:sdt>
-        <w:tc>
-          <w:tcPr>
-            <w:tcW w:w="567" w:type="dxa"/>
-          </w:tcPr>
-          <w:p>
-            <w:pPr>
-              <w:rPr>
-                <w:rFonts w:cstheme="minorHAnsi"/>
-                <w:b/>
-                <w:color w:val="404040" w:themeColor="text1" w:themeTint="BF"/>
-              </w:rPr>
-            </w:pPr>
-            <w:r>
-              <w:rPr>
-                <w:rFonts w:cstheme="minorHAnsi"/>
-                <w:b/>
-                <w:color w:val="404040" w:themeColor="text1" w:themeTint="BF"/>
-              </w:rPr>
-              <w:t>au</w:t>
-            </w:r>
-          </w:p>
-        </w:tc>
-        <w:sdt>
-          <w:sdtPr>
-            <w:rPr>
-              <w:rFonts w:cstheme="minorHAnsi"/>
-              <w:b/>
-              <w:color w:val="404040" w:themeColor="text1" w:themeTint="BF"/>
-            </w:rPr>
-            <w:alias w:val="Date de sortie"/>
-            <w:tag w:val="Date de sortie"/>
-            <w:id w:val="526224085"/>
-            <w:placeholder>
-              <w:docPart w:val="B0D43C8F22B847A89AB5318A01D0DF76"/>
-            </w:placeholder>
-            <w:date>
-              <w:dateFormat w:val="dd/MM/yyyy"/>
-              <w:lid w:val="fr-FR"/>
-              <w:storeMappedDataAs w:val="dateTime"/>
-              <w:calendar w:val="gregorian"/>
-            </w:date>
-          </w:sdtPr>
-          <w:sdtEndPr/>
-          <w:sdtContent>
-            <w:tc>
-              <w:tcPr>
-                <w:tcW w:w="4394" w:type="dxa"/>
-                <w:gridSpan w:val="2"/>
-                <w:tcBorders>
-                  <w:right w:val="single" w:sz="4" w:space="0" w:color="D9D9D9" w:themeColor="background1" w:themeShade="D9"/>
-                </w:tcBorders>
-              </w:tcPr>
-              <w:p>
-                <w:pPr>
-                  <w:rPr>
-                    <w:rFonts w:cstheme="minorHAnsi"/>
-                    <w:b/>
-                    <w:color w:val="404040" w:themeColor="text1" w:themeTint="BF"/>
-                  </w:rPr>
-                </w:pPr>
-                <w:r>
-                  <w:rPr>
-                    <w:rStyle w:val="Textedelespacerserv"/>
-                  </w:rPr>
-                  <w:t xml:space="preserve">Cliquez ici </w:t>
-                </w:r>
-              </w:p>
-            </w:tc>
-          </w:sdtContent>
-        </w:sdt>
-      </w:tr>
-      <w:tr>
-        <w:trPr>
-          <w:trHeight w:val="227"/>
-        </w:trPr>
-        <w:tc>
-          <w:tcPr>
-            <w:tcW w:w="9782" w:type="dxa"/>
-            <w:gridSpan w:val="11"/>
-            <w:tcBorders>
-              <w:left w:val="single" w:sz="4" w:space="0" w:color="D9D9D9" w:themeColor="background1" w:themeShade="D9"/>
-              <w:bottom w:val="single" w:sz="4" w:space="0" w:color="D9D9D9" w:themeColor="background1" w:themeShade="D9"/>
-              <w:right w:val="single" w:sz="4" w:space="0" w:color="D9D9D9" w:themeColor="background1" w:themeShade="D9"/>
-            </w:tcBorders>
-          </w:tcPr>
-          <w:p>
-            <w:pPr>
-              <w:rPr>
-                <w:rFonts w:cstheme="minorHAnsi"/>
-                <w:b/>
-                <w:color w:val="404040" w:themeColor="text1" w:themeTint="BF"/>
-                <w:sz w:val="16"/>
-                <w:szCs w:val="16"/>
-              </w:rPr>
-            </w:pPr>
-          </w:p>
-        </w:tc>
-      </w:tr>
-      <w:tr>
-        <w:tc>
-          <w:tcPr>
-            <w:tcW w:w="9782" w:type="dxa"/>
-            <w:gridSpan w:val="11"/>
-            <w:tcBorders>
-              <w:top w:val="single" w:sz="4" w:space="0" w:color="D9D9D9" w:themeColor="background1" w:themeShade="D9"/>
-            </w:tcBorders>
-          </w:tcPr>
-          <w:p>
-            <w:pPr>
-              <w:rPr>
-                <w:rFonts w:cstheme="minorHAnsi"/>
-                <w:b/>
-                <w:color w:val="404040" w:themeColor="text1" w:themeTint="BF"/>
-              </w:rPr>
-            </w:pPr>
-          </w:p>
-        </w:tc>
-      </w:tr>
-      <w:tr>
-        <w:tc>
-          <w:tcPr>
-            <w:tcW w:w="9782" w:type="dxa"/>
-            <w:gridSpan w:val="11"/>
-            <w:tcBorders>
-              <w:left w:val="single" w:sz="24" w:space="0" w:color="D60093"/>
-              <w:bottom w:val="single" w:sz="8" w:space="0" w:color="D60093"/>
-            </w:tcBorders>
-          </w:tcPr>
-          <w:p>
-            <w:pPr>
-              <w:rPr>
-                <w:rFonts w:cstheme="minorHAnsi"/>
-                <w:b/>
-                <w:i/>
-                <w:color w:val="404040" w:themeColor="text1" w:themeTint="BF"/>
-              </w:rPr>
-            </w:pPr>
-            <w:r>
-              <w:rPr>
-                <w:rFonts w:cstheme="minorHAnsi"/>
-                <w:b/>
-                <w:color w:val="404040" w:themeColor="text1" w:themeTint="BF"/>
-              </w:rPr>
-              <w:t xml:space="preserve">5. Informations complémentaires </w:t>
-            </w:r>
-            <w:r>
-              <w:rPr>
-                <w:rFonts w:cstheme="minorHAnsi"/>
-                <w:i/>
-                <w:color w:val="404040" w:themeColor="text1" w:themeTint="BF"/>
-              </w:rPr>
-              <w:t>(facultatif)</w:t>
-            </w:r>
-          </w:p>
-        </w:tc>
-      </w:tr>
-      <w:tr>
-        <w:trPr>
-          <w:trHeight w:val="2268"/>
-        </w:trPr>
-        <w:sdt>
-          <w:sdtPr>
-            <w:rPr>
-              <w:rFonts w:cstheme="minorHAnsi"/>
-              <w:b/>
-              <w:color w:val="404040" w:themeColor="text1" w:themeTint="BF"/>
-            </w:rPr>
-            <w:alias w:val="5.Informations complémentaires"/>
-            <w:tag w:val="5.Informations complémentaires"/>
-            <w:id w:val="1488591843"/>
-            <w:placeholder>
-              <w:docPart w:val="96000CDE3D43499283EB22BFC61A73C7"/>
-            </w:placeholder>
-            <w:showingPlcHdr/>
-          </w:sdtPr>
-          <w:sdtEndPr/>
-          <w:sdtContent>
-            <w:tc>
-              <w:tcPr>
-                <w:tcW w:w="9782" w:type="dxa"/>
-                <w:gridSpan w:val="11"/>
-                <w:tcBorders>
-                  <w:top w:val="single" w:sz="8" w:space="0" w:color="D60093"/>
-                  <w:left w:val="single" w:sz="4" w:space="0" w:color="D9D9D9" w:themeColor="background1" w:themeShade="D9"/>
-                  <w:bottom w:val="single" w:sz="4" w:space="0" w:color="D9D9D9" w:themeColor="background1" w:themeShade="D9"/>
-                  <w:right w:val="single" w:sz="4" w:space="0" w:color="D9D9D9" w:themeColor="background1" w:themeShade="D9"/>
-                </w:tcBorders>
-              </w:tcPr>
-              <w:p>
-                <w:pPr>
-                  <w:spacing w:before="120"/>
-                  <w:rPr>
-                    <w:rFonts w:cstheme="minorHAnsi"/>
-                    <w:b/>
-                    <w:color w:val="404040" w:themeColor="text1" w:themeTint="BF"/>
-                  </w:rPr>
-                </w:pPr>
-                <w:r>
-                  <w:rPr>
-                    <w:rStyle w:val="Textedelespacerserv"/>
-                  </w:rPr>
-                  <w:t>Cliquez ici pour taper du texte.</w:t>
-                </w:r>
-              </w:p>
-            </w:tc>
-          </w:sdtContent>
-        </w:sdt>
-      </w:tr>
       <w:tr>
         <w:trPr>
           <w:trHeight w:val="2268"/>
@@ -18274,7 +16712,7 @@
         <w:tc>
           <w:tcPr>
             <w:tcW w:w="9782" w:type="dxa"/>
-            <w:gridSpan w:val="11"/>
+            <w:gridSpan w:val="3"/>
             <w:tcBorders>
               <w:top w:val="single" w:sz="8" w:space="0" w:color="D60093"/>
               <w:left w:val="single" w:sz="4" w:space="0" w:color="D9D9D9" w:themeColor="background1" w:themeShade="D9"/>
@@ -18292,93 +16730,13 @@
               </w:rPr>
             </w:pPr>
           </w:p>
-          <w:p>
-            <w:pPr>
-              <w:spacing w:before="120"/>
-              <w:rPr>
-                <w:rFonts w:cstheme="minorHAnsi"/>
-                <w:b/>
-                <w:color w:val="404040" w:themeColor="text1" w:themeTint="BF"/>
-              </w:rPr>
-            </w:pPr>
-          </w:p>
-          <w:p>
-            <w:pPr>
-              <w:spacing w:before="120"/>
-              <w:rPr>
-                <w:rFonts w:cstheme="minorHAnsi"/>
-                <w:b/>
-                <w:color w:val="404040" w:themeColor="text1" w:themeTint="BF"/>
-              </w:rPr>
-            </w:pPr>
-          </w:p>
-          <w:p>
-            <w:pPr>
-              <w:spacing w:before="120"/>
-              <w:rPr>
-                <w:rFonts w:cstheme="minorHAnsi"/>
-                <w:b/>
-                <w:color w:val="404040" w:themeColor="text1" w:themeTint="BF"/>
-              </w:rPr>
-            </w:pPr>
-          </w:p>
-          <w:p>
-            <w:pPr>
-              <w:spacing w:before="120"/>
-              <w:rPr>
-                <w:rFonts w:cstheme="minorHAnsi"/>
-                <w:b/>
-                <w:color w:val="404040" w:themeColor="text1" w:themeTint="BF"/>
-              </w:rPr>
-            </w:pPr>
-          </w:p>
-          <w:p>
-            <w:pPr>
-              <w:spacing w:before="120"/>
-              <w:rPr>
-                <w:rFonts w:cstheme="minorHAnsi"/>
-                <w:b/>
-                <w:color w:val="404040" w:themeColor="text1" w:themeTint="BF"/>
-              </w:rPr>
-            </w:pPr>
-          </w:p>
-          <w:p>
-            <w:pPr>
-              <w:spacing w:before="120"/>
-              <w:rPr>
-                <w:rFonts w:cstheme="minorHAnsi"/>
-                <w:b/>
-                <w:color w:val="404040" w:themeColor="text1" w:themeTint="BF"/>
-              </w:rPr>
-            </w:pPr>
-          </w:p>
-          <w:p>
-            <w:pPr>
-              <w:spacing w:before="120"/>
-              <w:rPr>
-                <w:rFonts w:cstheme="minorHAnsi"/>
-                <w:b/>
-                <w:color w:val="404040" w:themeColor="text1" w:themeTint="BF"/>
-              </w:rPr>
-            </w:pPr>
-          </w:p>
-          <w:p>
-            <w:pPr>
-              <w:spacing w:before="120"/>
-              <w:rPr>
-                <w:rFonts w:cstheme="minorHAnsi"/>
-                <w:b/>
-                <w:color w:val="404040" w:themeColor="text1" w:themeTint="BF"/>
-              </w:rPr>
-            </w:pPr>
-          </w:p>
         </w:tc>
       </w:tr>
       <w:tr>
         <w:tc>
           <w:tcPr>
             <w:tcW w:w="9782" w:type="dxa"/>
-            <w:gridSpan w:val="11"/>
+            <w:gridSpan w:val="3"/>
             <w:shd w:val="clear" w:color="auto" w:fill="D60093"/>
           </w:tcPr>
           <w:p>
@@ -18407,12 +16765,12 @@
       </w:tr>
       <w:tr>
         <w:trPr>
-          <w:trHeight w:val="20"/>
+          <w:trHeight w:val="16"/>
         </w:trPr>
         <w:tc>
           <w:tcPr>
             <w:tcW w:w="9782" w:type="dxa"/>
-            <w:gridSpan w:val="11"/>
+            <w:gridSpan w:val="3"/>
             <w:tcBorders>
               <w:bottom w:val="single" w:sz="18" w:space="0" w:color="D60093"/>
             </w:tcBorders>
@@ -18438,7 +16796,7 @@
         <w:tc>
           <w:tcPr>
             <w:tcW w:w="9782" w:type="dxa"/>
-            <w:gridSpan w:val="11"/>
+            <w:gridSpan w:val="3"/>
             <w:tcBorders>
               <w:top w:val="single" w:sz="18" w:space="0" w:color="D60093"/>
               <w:bottom w:val="single" w:sz="8" w:space="0" w:color="D9D9D9" w:themeColor="background1" w:themeShade="D9"/>
@@ -18531,7 +16889,6 @@
         <w:tc>
           <w:tcPr>
             <w:tcW w:w="4820" w:type="dxa"/>
-            <w:gridSpan w:val="9"/>
             <w:tcBorders>
               <w:top w:val="single" w:sz="4" w:space="0" w:color="BFBFBF" w:themeColor="background1" w:themeShade="BF"/>
               <w:left w:val="single" w:sz="4" w:space="0" w:color="D9D9D9" w:themeColor="background1" w:themeShade="D9"/>
@@ -18619,7 +16976,6 @@
             <w:placeholder>
               <w:docPart w:val="10928C2C40A041498AA8ECAF6290BDCD"/>
             </w:placeholder>
-            <w:showingPlcHdr/>
           </w:sdtPr>
           <w:sdtEndPr/>
           <w:sdtContent>
@@ -18650,9 +17006,13 @@
                 </w:pPr>
                 <w:r>
                   <w:rPr>
-                    <w:rStyle w:val="Textedelespacerserv"/>
-                  </w:rPr>
-                  <w:t>Cliquez ici.</w:t>
+                    <w:rFonts w:cstheme="minorHAnsi"/>
+                    <w:b/>
+                    <w:color w:val="404040" w:themeColor="text1" w:themeTint="BF"/>
+                    <w:sz w:val="20"/>
+                    <w:szCs w:val="20"/>
+                  </w:rPr>
+                  <w:t>Master Management et Stratégie d’Entreprises</w:t>
                 </w:r>
               </w:p>
             </w:tc>
@@ -18673,14 +17033,12 @@
             <w:placeholder>
               <w:docPart w:val="82AA1F2D0AB2438D8F92355CB802BD47"/>
             </w:placeholder>
-            <w:showingPlcHdr/>
           </w:sdtPr>
           <w:sdtEndPr/>
           <w:sdtContent>
             <w:tc>
               <w:tcPr>
                 <w:tcW w:w="4820" w:type="dxa"/>
-                <w:gridSpan w:val="9"/>
                 <w:tcBorders>
                   <w:top w:val="single" w:sz="4" w:space="0" w:color="BFBFBF" w:themeColor="background1" w:themeShade="BF"/>
                   <w:left w:val="single" w:sz="4" w:space="0" w:color="D9D9D9" w:themeColor="background1" w:themeShade="D9"/>
@@ -18705,9 +17063,33 @@
                 </w:pPr>
                 <w:r>
                   <w:rPr>
-                    <w:rStyle w:val="Textedelespacerserv"/>
-                  </w:rPr>
-                  <w:t>Cliquez ici pour taper du texte.</w:t>
+                    <w:rFonts w:cstheme="minorHAnsi"/>
+                    <w:b/>
+                    <w:color w:val="404040" w:themeColor="text1" w:themeTint="BF"/>
+                    <w:sz w:val="20"/>
+                    <w:szCs w:val="20"/>
+                  </w:rPr>
+                  <w:t xml:space="preserve">Université d’Orléans – </w:t>
+                </w:r>
+                <w:r>
+                  <w:rPr>
+                    <w:rFonts w:cstheme="minorHAnsi"/>
+                    <w:b/>
+                    <w:color w:val="404040" w:themeColor="text1" w:themeTint="BF"/>
+                    <w:sz w:val="20"/>
+                    <w:szCs w:val="20"/>
+                  </w:rPr>
+                  <w:t xml:space="preserve">45100 </w:t>
+                </w:r>
+                <w:r>
+                  <w:rPr>
+                    <w:rFonts w:cstheme="minorHAnsi"/>
+                    <w:b/>
+                    <w:color w:val="404040" w:themeColor="text1" w:themeTint="BF"/>
+                    <w:sz w:val="20"/>
+                    <w:szCs w:val="20"/>
+                  </w:rPr>
+                  <w:t>ORLEANS La Source</w:t>
                 </w:r>
               </w:p>
             </w:tc>
@@ -18728,8 +17110,7 @@
             <w:placeholder>
               <w:docPart w:val="B86463D8C1EC48B9B1941578679214F9"/>
             </w:placeholder>
-            <w:showingPlcHdr/>
-            <w:date>
+            <w:date w:fullDate="2013-06-29T00:00:00Z">
               <w:dateFormat w:val="dd/MM/yyyy"/>
               <w:lid w:val="fr-FR"/>
               <w:storeMappedDataAs w:val="dateTime"/>
@@ -18766,15 +17147,13 @@
                 </w:pPr>
                 <w:r>
                   <w:rPr>
-                    <w:rStyle w:val="Textedelespacerserv"/>
-                  </w:rPr>
-                  <w:t>Cliquez ici pour sélectionner</w:t>
-                </w:r>
-                <w:r>
-                  <w:rPr>
-                    <w:rStyle w:val="Textedelespacerserv"/>
-                  </w:rPr>
-                  <w:t xml:space="preserve"> une date.</w:t>
+                    <w:rFonts w:cstheme="minorHAnsi"/>
+                    <w:b/>
+                    <w:color w:val="404040" w:themeColor="text1" w:themeTint="BF"/>
+                    <w:sz w:val="20"/>
+                    <w:szCs w:val="20"/>
+                  </w:rPr>
+                  <w:t>29/06/2013</w:t>
                 </w:r>
               </w:p>
             </w:tc>
@@ -18800,7 +17179,6 @@
             <w:placeholder>
               <w:docPart w:val="C2D1BD9467234066AFFB39BBC18D3357"/>
             </w:placeholder>
-            <w:showingPlcHdr/>
           </w:sdtPr>
           <w:sdtEndPr/>
           <w:sdtContent>
@@ -18831,9 +17209,13 @@
                 </w:pPr>
                 <w:r>
                   <w:rPr>
-                    <w:rStyle w:val="Textedelespacerserv"/>
-                  </w:rPr>
-                  <w:t>Cliquez ici.</w:t>
+                    <w:rFonts w:cstheme="minorHAnsi"/>
+                    <w:b/>
+                    <w:color w:val="404040" w:themeColor="text1" w:themeTint="BF"/>
+                    <w:sz w:val="20"/>
+                    <w:szCs w:val="20"/>
+                  </w:rPr>
+                  <w:t>License en Transactions Immobilières</w:t>
                 </w:r>
               </w:p>
             </w:tc>
@@ -18854,14 +17236,12 @@
             <w:placeholder>
               <w:docPart w:val="B59CF0344AD343AA9243453A9657E49F"/>
             </w:placeholder>
-            <w:showingPlcHdr/>
           </w:sdtPr>
           <w:sdtEndPr/>
           <w:sdtContent>
             <w:tc>
               <w:tcPr>
                 <w:tcW w:w="4820" w:type="dxa"/>
-                <w:gridSpan w:val="9"/>
                 <w:tcBorders>
                   <w:top w:val="single" w:sz="4" w:space="0" w:color="D9D9D9" w:themeColor="background1" w:themeShade="D9"/>
                   <w:left w:val="single" w:sz="4" w:space="0" w:color="D9D9D9" w:themeColor="background1" w:themeShade="D9"/>
@@ -18886,9 +17266,33 @@
                 </w:pPr>
                 <w:r>
                   <w:rPr>
-                    <w:rStyle w:val="Textedelespacerserv"/>
-                  </w:rPr>
-                  <w:t>Cliquez ici pour taper du texte.</w:t>
+                    <w:rFonts w:cstheme="minorHAnsi"/>
+                    <w:b/>
+                    <w:color w:val="404040" w:themeColor="text1" w:themeTint="BF"/>
+                    <w:sz w:val="20"/>
+                    <w:szCs w:val="20"/>
+                  </w:rPr>
+                  <w:t xml:space="preserve">Université d’Orléans – </w:t>
+                </w:r>
+                <w:r>
+                  <w:rPr>
+                    <w:rFonts w:cstheme="minorHAnsi"/>
+                    <w:b/>
+                    <w:color w:val="404040" w:themeColor="text1" w:themeTint="BF"/>
+                    <w:sz w:val="20"/>
+                    <w:szCs w:val="20"/>
+                  </w:rPr>
+                  <w:t xml:space="preserve">45100 </w:t>
+                </w:r>
+                <w:r>
+                  <w:rPr>
+                    <w:rFonts w:cstheme="minorHAnsi"/>
+                    <w:b/>
+                    <w:color w:val="404040" w:themeColor="text1" w:themeTint="BF"/>
+                    <w:sz w:val="20"/>
+                    <w:szCs w:val="20"/>
+                  </w:rPr>
+                  <w:t>ORLEANS La Source</w:t>
                 </w:r>
               </w:p>
             </w:tc>
@@ -18909,7 +17313,6 @@
             <w:placeholder>
               <w:docPart w:val="F0095E2B221F4BF687B596967FAA2731"/>
             </w:placeholder>
-            <w:showingPlcHdr/>
             <w:date>
               <w:dateFormat w:val="dd/MM/yyyy"/>
               <w:lid w:val="fr-FR"/>
@@ -18936,9 +17339,13 @@
                 </w:pPr>
                 <w:r>
                   <w:rPr>
-                    <w:rStyle w:val="Textedelespacerserv"/>
-                  </w:rPr>
-                  <w:t>Cliquez ici pour sélectionner une date.</w:t>
+                    <w:rFonts w:cstheme="minorHAnsi"/>
+                    <w:b/>
+                    <w:color w:val="404040" w:themeColor="text1" w:themeTint="BF"/>
+                    <w:sz w:val="20"/>
+                    <w:szCs w:val="20"/>
+                  </w:rPr>
+                  <w:t>31/06/2011</w:t>
                 </w:r>
               </w:p>
             </w:tc>
@@ -18964,7 +17371,6 @@
             <w:placeholder>
               <w:docPart w:val="30D259F627CA450281987394C08996E5"/>
             </w:placeholder>
-            <w:showingPlcHdr/>
           </w:sdtPr>
           <w:sdtEndPr/>
           <w:sdtContent>
@@ -18995,9 +17401,13 @@
                 </w:pPr>
                 <w:r>
                   <w:rPr>
-                    <w:rStyle w:val="Textedelespacerserv"/>
-                  </w:rPr>
-                  <w:t>Cliquez ici.</w:t>
+                    <w:rFonts w:cstheme="minorHAnsi"/>
+                    <w:b/>
+                    <w:color w:val="404040" w:themeColor="text1" w:themeTint="BF"/>
+                    <w:sz w:val="20"/>
+                    <w:szCs w:val="20"/>
+                  </w:rPr>
+                  <w:t>BTS Négociation et Relation Client</w:t>
                 </w:r>
               </w:p>
             </w:tc>
@@ -19018,14 +17428,12 @@
             <w:placeholder>
               <w:docPart w:val="C0D9DACF8C4544B692202DDE628295FF"/>
             </w:placeholder>
-            <w:showingPlcHdr/>
           </w:sdtPr>
           <w:sdtEndPr/>
           <w:sdtContent>
             <w:tc>
               <w:tcPr>
                 <w:tcW w:w="4820" w:type="dxa"/>
-                <w:gridSpan w:val="9"/>
                 <w:tcBorders>
                   <w:top w:val="single" w:sz="4" w:space="0" w:color="D9D9D9" w:themeColor="background1" w:themeShade="D9"/>
                   <w:left w:val="single" w:sz="4" w:space="0" w:color="D9D9D9" w:themeColor="background1" w:themeShade="D9"/>
@@ -19050,9 +17458,53 @@
                 </w:pPr>
                 <w:r>
                   <w:rPr>
-                    <w:rStyle w:val="Textedelespacerserv"/>
-                  </w:rPr>
-                  <w:t>Cliquez ici pour taper du texte.</w:t>
+                    <w:rFonts w:cstheme="minorHAnsi"/>
+                    <w:b/>
+                    <w:color w:val="404040" w:themeColor="text1" w:themeTint="BF"/>
+                    <w:sz w:val="20"/>
+                    <w:szCs w:val="20"/>
+                  </w:rPr>
+                  <w:t xml:space="preserve">Lycée Saint Paul Bourdon </w:t>
+                </w:r>
+                <w:r>
+                  <w:rPr>
+                    <w:rFonts w:cstheme="minorHAnsi"/>
+                    <w:b/>
+                    <w:color w:val="404040" w:themeColor="text1" w:themeTint="BF"/>
+                    <w:sz w:val="20"/>
+                    <w:szCs w:val="20"/>
+                  </w:rPr>
+                  <w:t>–</w:t>
+                </w:r>
+                <w:r>
+                  <w:rPr>
+                    <w:rFonts w:cstheme="minorHAnsi"/>
+                    <w:b/>
+                    <w:color w:val="404040" w:themeColor="text1" w:themeTint="BF"/>
+                    <w:sz w:val="20"/>
+                    <w:szCs w:val="20"/>
+                  </w:rPr>
+                  <w:t xml:space="preserve"> </w:t>
+                </w:r>
+                <w:r>
+                  <w:rPr>
+                    <w:rFonts w:cstheme="minorHAnsi"/>
+                    <w:b/>
+                    <w:color w:val="404040" w:themeColor="text1" w:themeTint="BF"/>
+                    <w:sz w:val="20"/>
+                    <w:szCs w:val="20"/>
+                  </w:rPr>
+                  <w:t xml:space="preserve">45000 </w:t>
+                </w:r>
+                <w:r>
+                  <w:rPr>
+                    <w:rFonts w:cstheme="minorHAnsi"/>
+                    <w:b/>
+                    <w:color w:val="404040" w:themeColor="text1" w:themeTint="BF"/>
+                    <w:sz w:val="20"/>
+                    <w:szCs w:val="20"/>
+                  </w:rPr>
+                  <w:t>ORLEANS</w:t>
                 </w:r>
               </w:p>
             </w:tc>
@@ -19073,8 +17525,7 @@
             <w:placeholder>
               <w:docPart w:val="EFC2186B720C46389A291839FDB36856"/>
             </w:placeholder>
-            <w:showingPlcHdr/>
-            <w:date>
+            <w:date w:fullDate="2006-07-02T00:00:00Z">
               <w:dateFormat w:val="dd/MM/yyyy"/>
               <w:lid w:val="fr-FR"/>
               <w:storeMappedDataAs w:val="dateTime"/>
@@ -19100,9 +17551,13 @@
                 </w:pPr>
                 <w:r>
                   <w:rPr>
-                    <w:rStyle w:val="Textedelespacerserv"/>
-                  </w:rPr>
-                  <w:t>Cliquez ici pour sélectionner une date.</w:t>
+                    <w:rFonts w:cstheme="minorHAnsi"/>
+                    <w:b/>
+                    <w:color w:val="404040" w:themeColor="text1" w:themeTint="BF"/>
+                    <w:sz w:val="20"/>
+                    <w:szCs w:val="20"/>
+                  </w:rPr>
+                  <w:t>02/07/2006</w:t>
                 </w:r>
               </w:p>
             </w:tc>
@@ -19128,7 +17583,6 @@
             <w:placeholder>
               <w:docPart w:val="3EAD1A09E5464942BFC61C88898D2B67"/>
             </w:placeholder>
-            <w:showingPlcHdr/>
           </w:sdtPr>
           <w:sdtEndPr/>
           <w:sdtContent>
@@ -19159,9 +17613,13 @@
                 </w:pPr>
                 <w:r>
                   <w:rPr>
-                    <w:rStyle w:val="Textedelespacerserv"/>
-                  </w:rPr>
-                  <w:t>Cliquez ici.</w:t>
+                    <w:rFonts w:cstheme="minorHAnsi"/>
+                    <w:b/>
+                    <w:color w:val="404040" w:themeColor="text1" w:themeTint="BF"/>
+                    <w:sz w:val="20"/>
+                    <w:szCs w:val="20"/>
+                  </w:rPr>
+                  <w:t>Bac STT Informatique de Gestion</w:t>
                 </w:r>
               </w:p>
             </w:tc>
@@ -19182,14 +17640,12 @@
             <w:placeholder>
               <w:docPart w:val="F5985C60163B47329D2D6CA5F29D6F1B"/>
             </w:placeholder>
-            <w:showingPlcHdr/>
           </w:sdtPr>
           <w:sdtEndPr/>
           <w:sdtContent>
             <w:tc>
               <w:tcPr>
                 <w:tcW w:w="4820" w:type="dxa"/>
-                <w:gridSpan w:val="9"/>
                 <w:tcBorders>
                   <w:top w:val="single" w:sz="4" w:space="0" w:color="D9D9D9" w:themeColor="background1" w:themeShade="D9"/>
                   <w:left w:val="single" w:sz="4" w:space="0" w:color="D9D9D9" w:themeColor="background1" w:themeShade="D9"/>
@@ -19214,9 +17670,13 @@
                 </w:pPr>
                 <w:r>
                   <w:rPr>
-                    <w:rStyle w:val="Textedelespacerserv"/>
-                  </w:rPr>
-                  <w:t>Cliquez ici pour taper du texte.</w:t>
+                    <w:rFonts w:cstheme="minorHAnsi"/>
+                    <w:b/>
+                    <w:color w:val="404040" w:themeColor="text1" w:themeTint="BF"/>
+                    <w:sz w:val="20"/>
+                    <w:szCs w:val="20"/>
+                  </w:rPr>
+                  <w:t>Lycée Benjamin Franklin – 45000 ORLEANS</w:t>
                 </w:r>
               </w:p>
             </w:tc>
@@ -19237,8 +17697,7 @@
             <w:placeholder>
               <w:docPart w:val="06F6F86613A845FBBEA73E29978025BE"/>
             </w:placeholder>
-            <w:showingPlcHdr/>
-            <w:date>
+            <w:date w:fullDate="2003-07-09T00:00:00Z">
               <w:dateFormat w:val="dd/MM/yyyy"/>
               <w:lid w:val="fr-FR"/>
               <w:storeMappedDataAs w:val="dateTime"/>
@@ -19264,9 +17723,13 @@
                 </w:pPr>
                 <w:r>
                   <w:rPr>
-                    <w:rStyle w:val="Textedelespacerserv"/>
-                  </w:rPr>
-                  <w:t>Cliquez ici pour sélectionner une date.</w:t>
+                    <w:rFonts w:cstheme="minorHAnsi"/>
+                    <w:b/>
+                    <w:color w:val="404040" w:themeColor="text1" w:themeTint="BF"/>
+                    <w:sz w:val="20"/>
+                    <w:szCs w:val="20"/>
+                  </w:rPr>
+                  <w:t>09/07/2003</w:t>
                 </w:r>
               </w:p>
             </w:tc>
@@ -19353,7 +17816,6 @@
             <w:tc>
               <w:tcPr>
                 <w:tcW w:w="4820" w:type="dxa"/>
-                <w:gridSpan w:val="9"/>
                 <w:tcBorders>
                   <w:top w:val="single" w:sz="4" w:space="0" w:color="D9D9D9" w:themeColor="background1" w:themeShade="D9"/>
                   <w:left w:val="single" w:sz="4" w:space="0" w:color="D9D9D9" w:themeColor="background1" w:themeShade="D9"/>
@@ -19517,7 +17979,6 @@
             <w:tc>
               <w:tcPr>
                 <w:tcW w:w="4820" w:type="dxa"/>
-                <w:gridSpan w:val="9"/>
                 <w:tcBorders>
                   <w:top w:val="single" w:sz="4" w:space="0" w:color="D9D9D9" w:themeColor="background1" w:themeShade="D9"/>
                   <w:left w:val="single" w:sz="4" w:space="0" w:color="D9D9D9" w:themeColor="background1" w:themeShade="D9"/>
@@ -19681,7 +18142,6 @@
             <w:tc>
               <w:tcPr>
                 <w:tcW w:w="4820" w:type="dxa"/>
-                <w:gridSpan w:val="9"/>
                 <w:tcBorders>
                   <w:top w:val="single" w:sz="4" w:space="0" w:color="D9D9D9" w:themeColor="background1" w:themeShade="D9"/>
                   <w:left w:val="single" w:sz="4" w:space="0" w:color="D9D9D9" w:themeColor="background1" w:themeShade="D9"/>
@@ -19845,7 +18305,6 @@
             <w:tc>
               <w:tcPr>
                 <w:tcW w:w="4820" w:type="dxa"/>
-                <w:gridSpan w:val="9"/>
                 <w:tcBorders>
                   <w:top w:val="single" w:sz="4" w:space="0" w:color="D9D9D9" w:themeColor="background1" w:themeShade="D9"/>
                   <w:left w:val="single" w:sz="4" w:space="0" w:color="D9D9D9" w:themeColor="background1" w:themeShade="D9"/>
@@ -20003,7 +18462,6 @@
             <w:tc>
               <w:tcPr>
                 <w:tcW w:w="4820" w:type="dxa"/>
-                <w:gridSpan w:val="9"/>
                 <w:tcBorders>
                   <w:top w:val="single" w:sz="4" w:space="0" w:color="D9D9D9" w:themeColor="background1" w:themeShade="D9"/>
                   <w:left w:val="single" w:sz="4" w:space="0" w:color="D9D9D9" w:themeColor="background1" w:themeShade="D9"/>
@@ -20158,7 +18616,6 @@
             <w:tc>
               <w:tcPr>
                 <w:tcW w:w="4820" w:type="dxa"/>
-                <w:gridSpan w:val="9"/>
                 <w:tcBorders>
                   <w:top w:val="single" w:sz="4" w:space="0" w:color="D9D9D9" w:themeColor="background1" w:themeShade="D9"/>
                   <w:left w:val="single" w:sz="4" w:space="0" w:color="D9D9D9" w:themeColor="background1" w:themeShade="D9"/>
@@ -20250,15 +18707,6 @@
           <w:color w:val="404040" w:themeColor="text1" w:themeTint="BF"/>
           <w:sz w:val="28"/>
           <w:szCs w:val="28"/>
-        </w:rPr>
-      </w:pPr>
-    </w:p>
-    <w:p>
-      <w:pPr>
-        <w:spacing w:after="0"/>
-        <w:rPr>
-          <w:rFonts w:cstheme="minorHAnsi"/>
-          <w:color w:val="404040" w:themeColor="text1" w:themeTint="BF"/>
         </w:rPr>
       </w:pPr>
     </w:p>
@@ -20445,6 +18893,48 @@
         </w:rPr>
         <w:br w:type="page"/>
       </w:r>
+    </w:p>
+    <w:p>
+      <w:pPr>
+        <w:spacing w:after="0"/>
+        <w:jc w:val="center"/>
+        <w:rPr>
+          <w:rFonts w:cstheme="minorHAnsi"/>
+          <w:b/>
+          <w:smallCaps/>
+          <w:color w:val="404040" w:themeColor="text1" w:themeTint="BF"/>
+          <w:sz w:val="28"/>
+          <w:szCs w:val="28"/>
+        </w:rPr>
+      </w:pPr>
+    </w:p>
+    <w:p>
+      <w:pPr>
+        <w:spacing w:after="0"/>
+        <w:jc w:val="center"/>
+        <w:rPr>
+          <w:rFonts w:cstheme="minorHAnsi"/>
+          <w:b/>
+          <w:smallCaps/>
+          <w:color w:val="404040" w:themeColor="text1" w:themeTint="BF"/>
+          <w:sz w:val="28"/>
+          <w:szCs w:val="28"/>
+        </w:rPr>
+      </w:pPr>
+    </w:p>
+    <w:p>
+      <w:pPr>
+        <w:spacing w:after="0"/>
+        <w:jc w:val="center"/>
+        <w:rPr>
+          <w:rFonts w:cstheme="minorHAnsi"/>
+          <w:b/>
+          <w:smallCaps/>
+          <w:color w:val="404040" w:themeColor="text1" w:themeTint="BF"/>
+          <w:sz w:val="28"/>
+          <w:szCs w:val="28"/>
+        </w:rPr>
+      </w:pPr>
     </w:p>
     <w:p>
       <w:pPr>
@@ -21308,7 +19798,7 @@
           <w:sz w:val="24"/>
           <w:szCs w:val="24"/>
         </w:rPr>
-        <w:t>pour faire valoir ce que de droit.</w:t>
+        <w:t>pour valoir ce que de droit.</w:t>
       </w:r>
     </w:p>
     <w:p>
@@ -25979,35 +24469,6 @@
     </w:docPart>
     <w:docPart>
       <w:docPartPr>
-        <w:name w:val="858A3C3711734741B0C36646E3E36B3B"/>
-        <w:category>
-          <w:name w:val="Général"/>
-          <w:gallery w:val="placeholder"/>
-        </w:category>
-        <w:types>
-          <w:type w:val="bbPlcHdr"/>
-        </w:types>
-        <w:behaviors>
-          <w:behavior w:val="content"/>
-        </w:behaviors>
-        <w:guid w:val="{A72772F8-FB41-48D7-BC3B-0B068FD161B0}"/>
-      </w:docPartPr>
-      <w:docPartBody>
-        <w:p>
-          <w:pPr>
-            <w:pStyle w:val="858A3C3711734741B0C36646E3E36B3B8"/>
-          </w:pPr>
-          <w:r>
-            <w:rPr>
-              <w:rStyle w:val="Textedelespacerserv"/>
-            </w:rPr>
-            <w:t>Entrez votre nom d’usage ici.</w:t>
-          </w:r>
-        </w:p>
-      </w:docPartBody>
-    </w:docPart>
-    <w:docPart>
-      <w:docPartPr>
         <w:name w:val="E233C1B997304BB98D02CDBB35ACD1FB"/>
         <w:category>
           <w:name w:val="Général"/>
@@ -27442,343 +25903,6 @@
     </w:docPart>
     <w:docPart>
       <w:docPartPr>
-        <w:name w:val="0D38C6476931401EB843148557DEA302"/>
-        <w:category>
-          <w:name w:val="Général"/>
-          <w:gallery w:val="placeholder"/>
-        </w:category>
-        <w:types>
-          <w:type w:val="bbPlcHdr"/>
-        </w:types>
-        <w:behaviors>
-          <w:behavior w:val="content"/>
-        </w:behaviors>
-        <w:guid w:val="{0AB3B9B2-738B-401E-9AD0-1C833EB85627}"/>
-      </w:docPartPr>
-      <w:docPartBody>
-        <w:p>
-          <w:pPr>
-            <w:pStyle w:val="0D38C6476931401EB843148557DEA302"/>
-          </w:pPr>
-          <w:r>
-            <w:rPr>
-              <w:rStyle w:val="Textedelespacerserv"/>
-            </w:rPr>
-            <w:t>N°</w:t>
-          </w:r>
-        </w:p>
-      </w:docPartBody>
-    </w:docPart>
-    <w:docPart>
-      <w:docPartPr>
-        <w:name w:val="1230DD2F05FF42CC9E4E4A1CFD4B3B10"/>
-        <w:category>
-          <w:name w:val="Général"/>
-          <w:gallery w:val="placeholder"/>
-        </w:category>
-        <w:types>
-          <w:type w:val="bbPlcHdr"/>
-        </w:types>
-        <w:behaviors>
-          <w:behavior w:val="content"/>
-        </w:behaviors>
-        <w:guid w:val="{E2A6A6AD-7D17-47A0-B716-0584F55FFB9B}"/>
-      </w:docPartPr>
-      <w:docPartBody>
-        <w:p>
-          <w:pPr>
-            <w:pStyle w:val="1230DD2F05FF42CC9E4E4A1CFD4B3B10"/>
-          </w:pPr>
-          <w:r>
-            <w:rPr>
-              <w:rStyle w:val="Textedelespacerserv"/>
-              <w:b/>
-              <w:color w:val="404040" w:themeColor="text1" w:themeTint="BF"/>
-              <w:sz w:val="28"/>
-              <w:szCs w:val="28"/>
-            </w:rPr>
-            <w:t>Cliquez ici pour entrer l’intitulé de l’activité</w:t>
-          </w:r>
-        </w:p>
-      </w:docPartBody>
-    </w:docPart>
-    <w:docPart>
-      <w:docPartPr>
-        <w:name w:val="F76B214E241447A59014AD2ECC553A35"/>
-        <w:category>
-          <w:name w:val="Général"/>
-          <w:gallery w:val="placeholder"/>
-        </w:category>
-        <w:types>
-          <w:type w:val="bbPlcHdr"/>
-        </w:types>
-        <w:behaviors>
-          <w:behavior w:val="content"/>
-        </w:behaviors>
-        <w:guid w:val="{FC7F9E72-905D-4628-84A8-2B7A7308EB66}"/>
-      </w:docPartPr>
-      <w:docPartBody>
-        <w:p>
-          <w:pPr>
-            <w:pStyle w:val="F76B214E241447A59014AD2ECC553A35"/>
-          </w:pPr>
-          <w:r>
-            <w:rPr>
-              <w:rStyle w:val="Textedelespacerserv"/>
-              <w:i/>
-              <w:color w:val="404040" w:themeColor="text1" w:themeTint="BF"/>
-            </w:rPr>
-            <w:t>Cliquez ici pour entrer l’intitulé de l’exemple</w:t>
-          </w:r>
-        </w:p>
-      </w:docPartBody>
-    </w:docPart>
-    <w:docPart>
-      <w:docPartPr>
-        <w:name w:val="EB9C0FFFFCD84620A573779AD2828530"/>
-        <w:category>
-          <w:name w:val="Général"/>
-          <w:gallery w:val="placeholder"/>
-        </w:category>
-        <w:types>
-          <w:type w:val="bbPlcHdr"/>
-        </w:types>
-        <w:behaviors>
-          <w:behavior w:val="content"/>
-        </w:behaviors>
-        <w:guid w:val="{C4563710-FE38-4F7B-B647-FBACE1932A8A}"/>
-      </w:docPartPr>
-      <w:docPartBody>
-        <w:p>
-          <w:pPr>
-            <w:pStyle w:val="EB9C0FFFFCD84620A573779AD2828530"/>
-          </w:pPr>
-          <w:r>
-            <w:rPr>
-              <w:rStyle w:val="Textedelespacerserv"/>
-              <w:sz w:val="20"/>
-              <w:szCs w:val="20"/>
-            </w:rPr>
-            <w:t>Cliquez ici pour taper du texte.</w:t>
-          </w:r>
-        </w:p>
-      </w:docPartBody>
-    </w:docPart>
-    <w:docPart>
-      <w:docPartPr>
-        <w:name w:val="3A5B07BBA3324473BDA7D4D5E2382A12"/>
-        <w:category>
-          <w:name w:val="Général"/>
-          <w:gallery w:val="placeholder"/>
-        </w:category>
-        <w:types>
-          <w:type w:val="bbPlcHdr"/>
-        </w:types>
-        <w:behaviors>
-          <w:behavior w:val="content"/>
-        </w:behaviors>
-        <w:guid w:val="{28D269E5-D095-4FB2-B4A1-9666183055A4}"/>
-      </w:docPartPr>
-      <w:docPartBody>
-        <w:p>
-          <w:pPr>
-            <w:pStyle w:val="3A5B07BBA3324473BDA7D4D5E2382A12"/>
-          </w:pPr>
-          <w:r>
-            <w:rPr>
-              <w:rStyle w:val="Textedelespacerserv"/>
-              <w:sz w:val="20"/>
-              <w:szCs w:val="20"/>
-            </w:rPr>
-            <w:t>Cliquez ici pour taper du texte.</w:t>
-          </w:r>
-        </w:p>
-      </w:docPartBody>
-    </w:docPart>
-    <w:docPart>
-      <w:docPartPr>
-        <w:name w:val="D462A8D62F0644548F4D826FB2D10363"/>
-        <w:category>
-          <w:name w:val="Général"/>
-          <w:gallery w:val="placeholder"/>
-        </w:category>
-        <w:types>
-          <w:type w:val="bbPlcHdr"/>
-        </w:types>
-        <w:behaviors>
-          <w:behavior w:val="content"/>
-        </w:behaviors>
-        <w:guid w:val="{6122D949-2C0D-4516-8D8A-030F5B9B2A11}"/>
-      </w:docPartPr>
-      <w:docPartBody>
-        <w:p>
-          <w:pPr>
-            <w:pStyle w:val="D462A8D62F0644548F4D826FB2D10363"/>
-          </w:pPr>
-          <w:r>
-            <w:rPr>
-              <w:rStyle w:val="Textedelespacerserv"/>
-            </w:rPr>
-            <w:t>Cliquez ici pour taper du texte.</w:t>
-          </w:r>
-        </w:p>
-      </w:docPartBody>
-    </w:docPart>
-    <w:docPart>
-      <w:docPartPr>
-        <w:name w:val="0C455436AAB74860B1116195EE31A551"/>
-        <w:category>
-          <w:name w:val="Général"/>
-          <w:gallery w:val="placeholder"/>
-        </w:category>
-        <w:types>
-          <w:type w:val="bbPlcHdr"/>
-        </w:types>
-        <w:behaviors>
-          <w:behavior w:val="content"/>
-        </w:behaviors>
-        <w:guid w:val="{1D9E0398-9A13-4E72-BFD1-8FF6EC17E517}"/>
-      </w:docPartPr>
-      <w:docPartBody>
-        <w:p>
-          <w:pPr>
-            <w:pStyle w:val="0C455436AAB74860B1116195EE31A551"/>
-          </w:pPr>
-          <w:r>
-            <w:rPr>
-              <w:rStyle w:val="Textedelespacerserv"/>
-              <w:b/>
-              <w:color w:val="404040" w:themeColor="text1" w:themeTint="BF"/>
-            </w:rPr>
-            <w:t>Cliquez ici pour taper du texte.</w:t>
-          </w:r>
-        </w:p>
-      </w:docPartBody>
-    </w:docPart>
-    <w:docPart>
-      <w:docPartPr>
-        <w:name w:val="2851A64BCE054AC0898E8065AE3102A3"/>
-        <w:category>
-          <w:name w:val="Général"/>
-          <w:gallery w:val="placeholder"/>
-        </w:category>
-        <w:types>
-          <w:type w:val="bbPlcHdr"/>
-        </w:types>
-        <w:behaviors>
-          <w:behavior w:val="content"/>
-        </w:behaviors>
-        <w:guid w:val="{CFCAAE40-C6E9-4F93-9970-7DDEE565C2C6}"/>
-      </w:docPartPr>
-      <w:docPartBody>
-        <w:p>
-          <w:pPr>
-            <w:pStyle w:val="2851A64BCE054AC0898E8065AE3102A3"/>
-          </w:pPr>
-          <w:r>
-            <w:rPr>
-              <w:rStyle w:val="Textedelespacerserv"/>
-            </w:rPr>
-            <w:t>Cliquez ici pour taper du texte.</w:t>
-          </w:r>
-        </w:p>
-      </w:docPartBody>
-    </w:docPart>
-    <w:docPart>
-      <w:docPartPr>
-        <w:name w:val="D96A67F970F544BFBB22A006F3125C02"/>
-        <w:category>
-          <w:name w:val="Général"/>
-          <w:gallery w:val="placeholder"/>
-        </w:category>
-        <w:types>
-          <w:type w:val="bbPlcHdr"/>
-        </w:types>
-        <w:behaviors>
-          <w:behavior w:val="content"/>
-        </w:behaviors>
-        <w:guid w:val="{ABD8E0BD-7BAD-42E1-B493-B2F17CF6400B}"/>
-      </w:docPartPr>
-      <w:docPartBody>
-        <w:p>
-          <w:pPr>
-            <w:pStyle w:val="D96A67F970F544BFBB22A006F3125C02"/>
-          </w:pPr>
-          <w:r>
-            <w:rPr>
-              <w:rStyle w:val="Textedelespacerserv"/>
-            </w:rPr>
-            <w:t>C</w:t>
-          </w:r>
-          <w:r>
-            <w:rPr>
-              <w:rStyle w:val="Textedelespacerserv"/>
-            </w:rPr>
-            <w:t>liquez ici</w:t>
-          </w:r>
-        </w:p>
-      </w:docPartBody>
-    </w:docPart>
-    <w:docPart>
-      <w:docPartPr>
-        <w:name w:val="B0D43C8F22B847A89AB5318A01D0DF76"/>
-        <w:category>
-          <w:name w:val="Général"/>
-          <w:gallery w:val="placeholder"/>
-        </w:category>
-        <w:types>
-          <w:type w:val="bbPlcHdr"/>
-        </w:types>
-        <w:behaviors>
-          <w:behavior w:val="content"/>
-        </w:behaviors>
-        <w:guid w:val="{043DB3E2-E0EC-4AC7-947D-B5F838F82CD3}"/>
-      </w:docPartPr>
-      <w:docPartBody>
-        <w:p>
-          <w:pPr>
-            <w:pStyle w:val="B0D43C8F22B847A89AB5318A01D0DF76"/>
-          </w:pPr>
-          <w:r>
-            <w:rPr>
-              <w:rStyle w:val="Textedelespacerserv"/>
-            </w:rPr>
-            <w:t>Cliquez ici pour entrer une date.</w:t>
-          </w:r>
-        </w:p>
-      </w:docPartBody>
-    </w:docPart>
-    <w:docPart>
-      <w:docPartPr>
-        <w:name w:val="96000CDE3D43499283EB22BFC61A73C7"/>
-        <w:category>
-          <w:name w:val="Général"/>
-          <w:gallery w:val="placeholder"/>
-        </w:category>
-        <w:types>
-          <w:type w:val="bbPlcHdr"/>
-        </w:types>
-        <w:behaviors>
-          <w:behavior w:val="content"/>
-        </w:behaviors>
-        <w:guid w:val="{B3B5052F-3A09-4DA5-A9D1-4DD414068D0A}"/>
-      </w:docPartPr>
-      <w:docPartBody>
-        <w:p>
-          <w:pPr>
-            <w:pStyle w:val="96000CDE3D43499283EB22BFC61A73C7"/>
-          </w:pPr>
-          <w:r>
-            <w:rPr>
-              <w:rStyle w:val="Textedelespacerserv"/>
-            </w:rPr>
-            <w:t>Cliquez ici pour taper du texte.</w:t>
-          </w:r>
-        </w:p>
-      </w:docPartBody>
-    </w:docPart>
-    <w:docPart>
-      <w:docPartPr>
         <w:name w:val="4199CFDA323A4BB58105E5D15BE5E1B2"/>
         <w:category>
           <w:name w:val="Général"/>
@@ -28289,7 +26413,7 @@
     <w:charset w:val="00"/>
     <w:family w:val="roman"/>
     <w:pitch w:val="variable"/>
-    <w:sig w:usb0="E0002EFF" w:usb1="C000785B" w:usb2="00000009" w:usb3="00000000" w:csb0="000001FF" w:csb1="00000000"/>
+    <w:sig w:usb0="E0002AFF" w:usb1="C0007843" w:usb2="00000009" w:usb3="00000000" w:csb0="000001FF" w:csb1="00000000"/>
   </w:font>
   <w:font w:name="Courier New">
     <w:panose1 w:val="02070309020205020404"/>
@@ -28317,14 +26441,14 @@
     <w:charset w:val="00"/>
     <w:family w:val="swiss"/>
     <w:pitch w:val="variable"/>
-    <w:sig w:usb0="E4002EFF" w:usb1="C000247B" w:usb2="00000009" w:usb3="00000000" w:csb0="000001FF" w:csb1="00000000"/>
+    <w:sig w:usb0="E0002AFF" w:usb1="4000ACFF" w:usb2="00000001" w:usb3="00000000" w:csb0="000001FF" w:csb1="00000000"/>
   </w:font>
   <w:font w:name="Arial">
     <w:panose1 w:val="020B0604020202020204"/>
     <w:charset w:val="00"/>
     <w:family w:val="swiss"/>
     <w:pitch w:val="variable"/>
-    <w:sig w:usb0="E0002EFF" w:usb1="C000785B" w:usb2="00000009" w:usb3="00000000" w:csb0="000001FF" w:csb1="00000000"/>
+    <w:sig w:usb0="E0002AFF" w:usb1="C0007843" w:usb2="00000009" w:usb3="00000000" w:csb0="000001FF" w:csb1="00000000"/>
   </w:font>
   <w:font w:name="Tahoma">
     <w:panose1 w:val="020B0604030504040204"/>
@@ -28360,7 +26484,7 @@
     <w:charset w:val="00"/>
     <w:family w:val="swiss"/>
     <w:pitch w:val="variable"/>
-    <w:sig w:usb0="E4002EFF" w:usb1="C000247B" w:usb2="00000009" w:usb3="00000000" w:csb0="000001FF" w:csb1="00000000"/>
+    <w:sig w:usb0="A0002AEF" w:usb1="4000207B" w:usb2="00000000" w:usb3="00000000" w:csb0="000001FF" w:csb1="00000000"/>
   </w:font>
 </w:fonts>
 </file>
@@ -28391,6 +26515,7 @@
     <w:rsid w:val="004A531E"/>
     <w:rsid w:val="00563758"/>
     <w:rsid w:val="007000F5"/>
+    <w:rsid w:val="00700236"/>
     <w:rsid w:val="007A77D8"/>
     <w:rsid w:val="007D652C"/>
     <w:rsid w:val="009B10D1"/>
@@ -38796,7 +36921,7 @@
 </file>
 
 <file path=customXml/itemProps1.xml><?xml version="1.0" encoding="utf-8"?>
-<ds:datastoreItem xmlns:ds="http://schemas.openxmlformats.org/officeDocument/2006/customXml" ds:itemID="{F54EA01C-3CA9-4C83-B9A5-4681500690E1}">
+<ds:datastoreItem xmlns:ds="http://schemas.openxmlformats.org/officeDocument/2006/customXml" ds:itemID="{CEE6CB33-F6AE-4FC4-A38D-9AFCE791BA6C}">
   <ds:schemaRefs>
     <ds:schemaRef ds:uri="http://schemas.openxmlformats.org/officeDocument/2006/bibliography"/>
   </ds:schemaRefs>

</xml_diff>